<commit_message>
feat : add Love On Hire chap5
</commit_message>
<xml_diff>
--- a/public/Books/Love On Hire.docx
+++ b/public/Books/Love On Hire.docx
@@ -1558,6 +1558,4705 @@
           <w:iCs/>
         </w:rPr>
         <w:t>CRAC</w:t>
+      </w:r>
+    </w:p>
+    <w:p>
+      <w:pPr>
+        <w:rPr>
+          <w:rFonts w:ascii="Roboto" w:hAnsi="Roboto"/>
+        </w:rPr>
+      </w:pPr>
+    </w:p>
+    <w:p>
+      <w:pPr>
+        <w:rPr>
+          <w:rFonts w:ascii="Roboto" w:hAnsi="Roboto"/>
+        </w:rPr>
+      </w:pPr>
+    </w:p>
+    <w:p>
+      <w:pPr>
+        <w:rPr>
+          <w:rFonts w:ascii="Roboto" w:hAnsi="Roboto"/>
+        </w:rPr>
+      </w:pPr>
+    </w:p>
+    <w:p>
+      <w:pPr>
+        <w:rPr>
+          <w:rFonts w:ascii="Roboto" w:hAnsi="Roboto"/>
+        </w:rPr>
+      </w:pPr>
+    </w:p>
+    <w:p>
+      <w:pPr>
+        <w:rPr>
+          <w:rFonts w:ascii="Roboto" w:hAnsi="Roboto"/>
+        </w:rPr>
+      </w:pPr>
+    </w:p>
+    <w:p>
+      <w:pPr>
+        <w:rPr>
+          <w:rFonts w:ascii="Roboto" w:hAnsi="Roboto"/>
+        </w:rPr>
+      </w:pPr>
+    </w:p>
+    <w:p>
+      <w:pPr>
+        <w:rPr>
+          <w:rFonts w:ascii="Roboto" w:hAnsi="Roboto"/>
+        </w:rPr>
+      </w:pPr>
+    </w:p>
+    <w:p>
+      <w:pPr>
+        <w:rPr>
+          <w:rFonts w:ascii="Roboto" w:hAnsi="Roboto"/>
+        </w:rPr>
+      </w:pPr>
+    </w:p>
+    <w:p>
+      <w:pPr>
+        <w:rPr>
+          <w:rFonts w:ascii="Roboto" w:hAnsi="Roboto"/>
+        </w:rPr>
+      </w:pPr>
+    </w:p>
+    <w:p>
+      <w:pPr>
+        <w:rPr>
+          <w:rFonts w:ascii="Roboto" w:hAnsi="Roboto"/>
+        </w:rPr>
+      </w:pPr>
+    </w:p>
+    <w:p>
+      <w:pPr>
+        <w:rPr>
+          <w:rFonts w:ascii="Roboto" w:hAnsi="Roboto"/>
+        </w:rPr>
+      </w:pPr>
+    </w:p>
+    <w:p>
+      <w:pPr>
+        <w:rPr>
+          <w:rFonts w:ascii="Roboto" w:hAnsi="Roboto"/>
+        </w:rPr>
+      </w:pPr>
+    </w:p>
+    <w:p>
+      <w:pPr>
+        <w:rPr>
+          <w:rFonts w:ascii="Roboto" w:hAnsi="Roboto"/>
+        </w:rPr>
+      </w:pPr>
+    </w:p>
+    <w:p>
+      <w:pPr>
+        <w:rPr>
+          <w:rFonts w:ascii="Roboto" w:hAnsi="Roboto"/>
+        </w:rPr>
+      </w:pPr>
+    </w:p>
+    <w:p>
+      <w:pPr>
+        <w:rPr>
+          <w:rFonts w:ascii="Roboto" w:hAnsi="Roboto"/>
+        </w:rPr>
+      </w:pPr>
+    </w:p>
+    <w:p>
+      <w:pPr>
+        <w:rPr>
+          <w:rFonts w:ascii="Roboto" w:hAnsi="Roboto"/>
+        </w:rPr>
+      </w:pPr>
+    </w:p>
+    <w:p>
+      <w:pPr>
+        <w:rPr>
+          <w:rFonts w:ascii="Roboto" w:hAnsi="Roboto"/>
+        </w:rPr>
+      </w:pPr>
+    </w:p>
+    <w:p>
+      <w:pPr>
+        <w:rPr>
+          <w:rFonts w:ascii="Roboto" w:hAnsi="Roboto"/>
+        </w:rPr>
+      </w:pPr>
+    </w:p>
+    <w:p>
+      <w:pPr>
+        <w:rPr>
+          <w:rFonts w:ascii="Roboto" w:hAnsi="Roboto"/>
+        </w:rPr>
+      </w:pPr>
+    </w:p>
+    <w:p>
+      <w:pPr>
+        <w:rPr>
+          <w:rFonts w:ascii="Roboto" w:hAnsi="Roboto"/>
+          <w:b/>
+          <w:bCs/>
+          <w:sz w:val="40"/>
+          <w:szCs w:val="40"/>
+        </w:rPr>
+      </w:pPr>
+      <w:r>
+        <w:rPr>
+          <w:rFonts w:ascii="Roboto" w:hAnsi="Roboto"/>
+          <w:b/>
+          <w:bCs/>
+          <w:sz w:val="40"/>
+          <w:szCs w:val="40"/>
+        </w:rPr>
+        <w:lastRenderedPageBreak/>
+        <w:t xml:space="preserve">Chapitre </w:t>
+      </w:r>
+      <w:r>
+        <w:rPr>
+          <w:rFonts w:ascii="Roboto" w:hAnsi="Roboto"/>
+          <w:b/>
+          <w:bCs/>
+          <w:sz w:val="40"/>
+          <w:szCs w:val="40"/>
+        </w:rPr>
+        <w:t>0</w:t>
+      </w:r>
+      <w:r>
+        <w:rPr>
+          <w:rFonts w:ascii="Roboto" w:hAnsi="Roboto"/>
+          <w:b/>
+          <w:bCs/>
+          <w:sz w:val="40"/>
+          <w:szCs w:val="40"/>
+        </w:rPr>
+        <w:t>3 : Vérification du ventre</w:t>
+      </w:r>
+    </w:p>
+    <w:p>
+      <w:pPr>
+        <w:rPr>
+          <w:rFonts w:ascii="Roboto" w:hAnsi="Roboto"/>
+          <w:b/>
+          <w:bCs/>
+          <w:sz w:val="40"/>
+          <w:szCs w:val="40"/>
+        </w:rPr>
+      </w:pPr>
+    </w:p>
+    <w:p>
+      <w:pPr>
+        <w:rPr>
+          <w:rFonts w:ascii="Roboto" w:hAnsi="Roboto"/>
+          <w:sz w:val="40"/>
+          <w:szCs w:val="40"/>
+        </w:rPr>
+      </w:pPr>
+    </w:p>
+    <w:p>
+      <w:pPr>
+        <w:rPr>
+          <w:rFonts w:ascii="Roboto" w:hAnsi="Roboto"/>
+        </w:rPr>
+      </w:pPr>
+      <w:r>
+        <w:rPr>
+          <w:rFonts w:ascii="Roboto" w:hAnsi="Roboto"/>
+        </w:rPr>
+        <w:t xml:space="preserve">« TOI !! » En scrutant clairement le visage de l'autre, </w:t>
+      </w:r>
+      <w:proofErr w:type="spellStart"/>
+      <w:r>
+        <w:rPr>
+          <w:rFonts w:ascii="Roboto" w:hAnsi="Roboto"/>
+        </w:rPr>
+        <w:t>Theerachat</w:t>
+      </w:r>
+      <w:proofErr w:type="spellEnd"/>
+      <w:r>
+        <w:rPr>
+          <w:rFonts w:ascii="Roboto" w:hAnsi="Roboto"/>
+        </w:rPr>
+        <w:t xml:space="preserve"> fut immédiatement certaine : la personne devant elle était celle qui avait ruiné son mariage plus tôt dans la journée. Mais ce qui était étrange, c'est que l'autre n'avait pas de ventre. Le ventre qui était bombé auparavant était maintenant plat, comme si elle n'avait jamais été enceinte. Ses yeux noirs comme la nuit fixaient intensément la région abdominale.</w:t>
+      </w:r>
+    </w:p>
+    <w:p>
+      <w:pPr>
+        <w:rPr>
+          <w:rFonts w:ascii="Roboto" w:hAnsi="Roboto"/>
+        </w:rPr>
+      </w:pPr>
+      <w:r>
+        <w:rPr>
+          <w:rFonts w:ascii="Roboto" w:hAnsi="Roboto"/>
+        </w:rPr>
+        <w:t xml:space="preserve">« Oui ? Euh, y a-t-il un problème, madame ? » </w:t>
+      </w:r>
+      <w:proofErr w:type="spellStart"/>
+      <w:r>
+        <w:rPr>
+          <w:rFonts w:ascii="Roboto" w:hAnsi="Roboto"/>
+        </w:rPr>
+        <w:t>Thitinat</w:t>
+      </w:r>
+      <w:proofErr w:type="spellEnd"/>
+      <w:r>
+        <w:rPr>
+          <w:rFonts w:ascii="Roboto" w:hAnsi="Roboto"/>
+        </w:rPr>
+        <w:t xml:space="preserve">, qui avait entendu l'autre l'appeler, leva rapidement les yeux. Mais avant qu'elle ne puisse en dire plus, son bras fut violemment tiré, la faisant trébucher vers celle qui l'appelait. </w:t>
+      </w:r>
+      <w:proofErr w:type="spellStart"/>
+      <w:r>
+        <w:rPr>
+          <w:rFonts w:ascii="Roboto" w:hAnsi="Roboto"/>
+        </w:rPr>
+        <w:t>Theerachat</w:t>
+      </w:r>
+      <w:proofErr w:type="spellEnd"/>
+      <w:r>
+        <w:rPr>
+          <w:rFonts w:ascii="Roboto" w:hAnsi="Roboto"/>
+        </w:rPr>
+        <w:t xml:space="preserve"> examina ce visage avec attention.</w:t>
+      </w:r>
+    </w:p>
+    <w:p>
+      <w:pPr>
+        <w:rPr>
+          <w:rFonts w:ascii="Roboto" w:hAnsi="Roboto"/>
+        </w:rPr>
+      </w:pPr>
+      <w:r>
+        <w:rPr>
+          <w:rFonts w:ascii="Roboto" w:hAnsi="Roboto"/>
+        </w:rPr>
+        <w:t>« C'est bien toi. Tu es celle qui a ruiné mon mariage aujourd'hui, n'est-ce pas ? Mais pourquoi... » Son regard perçant se plissa en se fixant sur le bas-ventre qui avait disparu, ses sourcils fins et bien dessinés se fronçant tandis qu'elle réfléchissait intensément. Puis elle jeta à nouveau un regard au visage pour confirmer qu'il s'agissait bien de la personne qu'elle avait rencontrée plus tôt.</w:t>
+      </w:r>
+    </w:p>
+    <w:p>
+      <w:pPr>
+        <w:rPr>
+          <w:rFonts w:ascii="Roboto" w:hAnsi="Roboto"/>
+        </w:rPr>
+      </w:pPr>
+      <w:r>
+        <w:rPr>
+          <w:rFonts w:ascii="Roboto" w:hAnsi="Roboto"/>
+        </w:rPr>
+        <w:t xml:space="preserve">« Euh, je pense que vous me confondez avec quelqu'un d'autre, madame. Je vais y aller. » En voyant le visage de l'autre, </w:t>
+      </w:r>
+      <w:proofErr w:type="spellStart"/>
+      <w:r>
+        <w:rPr>
+          <w:rFonts w:ascii="Roboto" w:hAnsi="Roboto"/>
+        </w:rPr>
+        <w:t>Thitinat</w:t>
+      </w:r>
+      <w:proofErr w:type="spellEnd"/>
+      <w:r>
+        <w:rPr>
+          <w:rFonts w:ascii="Roboto" w:hAnsi="Roboto"/>
+        </w:rPr>
+        <w:t xml:space="preserve"> sembla comprendre quelque chose en une fraction de seconde. Si cette personne était celle dont elle avait fait exploser le mariage aujourd'hui avec son faux ventre, son visage pâlit et son regard se baissa, inclinant légèrement la tête. Elle essaya de se redresser pour partir, mais son bras fut à nouveau tiré vers le bas.</w:t>
+      </w:r>
+    </w:p>
+    <w:p>
+      <w:pPr>
+        <w:rPr>
+          <w:rFonts w:ascii="Roboto" w:hAnsi="Roboto"/>
+        </w:rPr>
+      </w:pPr>
+      <w:r>
+        <w:rPr>
+          <w:rFonts w:ascii="Roboto" w:hAnsi="Roboto"/>
+        </w:rPr>
+        <w:t xml:space="preserve">« Où crois-tu aller ? Je t'ai dit que tu pouvais partir ? » Celle qui parlait serra fermement le petit poignet, tirant le bras de celle qui s'apprêtait à fuir, jusqu'à ce que la jeune femme tombe sur les genoux de </w:t>
+      </w:r>
+      <w:proofErr w:type="spellStart"/>
+      <w:r>
+        <w:rPr>
+          <w:rFonts w:ascii="Roboto" w:hAnsi="Roboto"/>
+        </w:rPr>
+        <w:t>Theerachat</w:t>
+      </w:r>
+      <w:proofErr w:type="spellEnd"/>
+      <w:r>
+        <w:rPr>
+          <w:rFonts w:ascii="Roboto" w:hAnsi="Roboto"/>
+        </w:rPr>
+        <w:t>.</w:t>
+      </w:r>
+    </w:p>
+    <w:p>
+      <w:pPr>
+        <w:rPr>
+          <w:rFonts w:ascii="Roboto" w:hAnsi="Roboto"/>
+        </w:rPr>
+      </w:pPr>
+      <w:r>
+        <w:rPr>
+          <w:rFonts w:ascii="Roboto" w:hAnsi="Roboto"/>
+        </w:rPr>
+        <w:t xml:space="preserve">« Hé, </w:t>
+      </w:r>
+      <w:proofErr w:type="spellStart"/>
+      <w:r>
+        <w:rPr>
+          <w:rFonts w:ascii="Roboto" w:hAnsi="Roboto"/>
+        </w:rPr>
+        <w:t>Yai</w:t>
+      </w:r>
+      <w:proofErr w:type="spellEnd"/>
+      <w:r>
+        <w:rPr>
+          <w:rFonts w:ascii="Roboto" w:hAnsi="Roboto"/>
+        </w:rPr>
+        <w:t xml:space="preserve"> Chat, qu'est-ce que tu fais ? Pourquoi tu tires le bras de cette fille comme ça ? » Eye, voyant son amie tirer si brutalement sur le bras de l'employée, s'inquiéta. Mais ce que </w:t>
+      </w:r>
+      <w:proofErr w:type="spellStart"/>
+      <w:r>
+        <w:rPr>
+          <w:rFonts w:ascii="Roboto" w:hAnsi="Roboto"/>
+        </w:rPr>
+        <w:t>Theerachat</w:t>
+      </w:r>
+      <w:proofErr w:type="spellEnd"/>
+      <w:r>
+        <w:rPr>
+          <w:rFonts w:ascii="Roboto" w:hAnsi="Roboto"/>
+        </w:rPr>
+        <w:t xml:space="preserve"> était en train de faire la fit, elle et </w:t>
+      </w:r>
+      <w:proofErr w:type="spellStart"/>
+      <w:r>
+        <w:rPr>
+          <w:rFonts w:ascii="Roboto" w:hAnsi="Roboto"/>
+        </w:rPr>
+        <w:t>Jaokha</w:t>
+      </w:r>
+      <w:proofErr w:type="spellEnd"/>
+      <w:r>
+        <w:rPr>
+          <w:rFonts w:ascii="Roboto" w:hAnsi="Roboto"/>
+        </w:rPr>
+        <w:t>, échanger un regard perplexe.</w:t>
+      </w:r>
+    </w:p>
+    <w:p>
+      <w:pPr>
+        <w:rPr>
+          <w:rFonts w:ascii="Roboto" w:hAnsi="Roboto"/>
+        </w:rPr>
+      </w:pPr>
+      <w:r>
+        <w:rPr>
+          <w:rFonts w:ascii="Roboto" w:hAnsi="Roboto"/>
+        </w:rPr>
+        <w:t xml:space="preserve">« Vous ne vous souvenez pas ? Cette fille est celle qui a ruiné mon mariage aujourd'hui ! » </w:t>
+      </w:r>
+      <w:proofErr w:type="spellStart"/>
+      <w:r>
+        <w:rPr>
+          <w:rFonts w:ascii="Roboto" w:hAnsi="Roboto"/>
+        </w:rPr>
+        <w:t>Theerachat</w:t>
+      </w:r>
+      <w:proofErr w:type="spellEnd"/>
+      <w:r>
+        <w:rPr>
+          <w:rFonts w:ascii="Roboto" w:hAnsi="Roboto"/>
+        </w:rPr>
+        <w:t xml:space="preserve"> enlaça fermement la taille mince. Celle qui était tenue dans ses bras se débattit, essayant de s'échapper de son étreinte.</w:t>
+      </w:r>
+    </w:p>
+    <w:p>
+      <w:pPr>
+        <w:rPr>
+          <w:rFonts w:ascii="Roboto" w:hAnsi="Roboto"/>
+        </w:rPr>
+      </w:pPr>
+      <w:r>
+        <w:rPr>
+          <w:rFonts w:ascii="Roboto" w:hAnsi="Roboto"/>
+        </w:rPr>
+        <w:lastRenderedPageBreak/>
+        <w:t xml:space="preserve">« Mais cette femme était enceinte. Cette fille n'est pas enceinte. » </w:t>
+      </w:r>
+      <w:proofErr w:type="spellStart"/>
+      <w:r>
+        <w:rPr>
+          <w:rFonts w:ascii="Roboto" w:hAnsi="Roboto"/>
+        </w:rPr>
+        <w:t>Jaokha</w:t>
+      </w:r>
+      <w:proofErr w:type="spellEnd"/>
+      <w:r>
+        <w:rPr>
+          <w:rFonts w:ascii="Roboto" w:hAnsi="Roboto"/>
+        </w:rPr>
+        <w:t xml:space="preserve"> regarda le ventre plat qui, de toute évidence, ne ressemblait en rien à celui d'une femme enceinte.</w:t>
+      </w:r>
+    </w:p>
+    <w:p>
+      <w:pPr>
+        <w:rPr>
+          <w:rFonts w:ascii="Roboto" w:hAnsi="Roboto"/>
+        </w:rPr>
+      </w:pPr>
+      <w:r>
+        <w:rPr>
+          <w:rFonts w:ascii="Roboto" w:hAnsi="Roboto"/>
+        </w:rPr>
+        <w:t xml:space="preserve">« Elle le cache peut-être. Pour ce genre de chose, il faut des preuves. » </w:t>
+      </w:r>
+      <w:proofErr w:type="spellStart"/>
+      <w:r>
+        <w:rPr>
+          <w:rFonts w:ascii="Roboto" w:hAnsi="Roboto"/>
+        </w:rPr>
+        <w:t>Theerachat</w:t>
+      </w:r>
+      <w:proofErr w:type="spellEnd"/>
+      <w:r>
+        <w:rPr>
+          <w:rFonts w:ascii="Roboto" w:hAnsi="Roboto"/>
+        </w:rPr>
+        <w:t xml:space="preserve"> palpa le ventre tout en maintenant fermement l'autre contre elle. Le corps menu se débattit davantage sous la caresse sur son ventre, mais plus il se débattait, plus l'étreinte se resserrait. Le corps frêle gigotait, agité, dans les bras minces qui l'enserraient étroitement.</w:t>
+      </w:r>
+    </w:p>
+    <w:p>
+      <w:pPr>
+        <w:rPr>
+          <w:rFonts w:ascii="Roboto" w:hAnsi="Roboto"/>
+        </w:rPr>
+      </w:pPr>
+      <w:r>
+        <w:rPr>
+          <w:rFonts w:ascii="Roboto" w:hAnsi="Roboto"/>
+        </w:rPr>
+        <w:t>« Hé, lâche-moi ! C'est du harcèlement, ça ! Lâche !! » Elle avait peur que son secret soit découvert. Mais peu importe comment elle se débattait, elle ne pouvait s'échapper. Si elle était prise, Yong serait forcé de se marier, et elle pourrait aussi être arrêtée pour dommages et tromperie. Elle ne voulait pas aller en prison.</w:t>
+      </w:r>
+    </w:p>
+    <w:p>
+      <w:pPr>
+        <w:rPr>
+          <w:rFonts w:ascii="Roboto" w:hAnsi="Roboto"/>
+        </w:rPr>
+      </w:pPr>
+      <w:r>
+        <w:rPr>
+          <w:rFonts w:ascii="Roboto" w:hAnsi="Roboto"/>
+        </w:rPr>
+        <w:t>« Pourquoi tu te débats ? Je veux juste vérifier. Prouve que tu n'es pas cette femme, et je te laisserai partir. Il y a certainement des vidéos du mariage, et ton visage y apparaîtra sûrement.</w:t>
+      </w:r>
+      <w:r>
+        <w:rPr>
+          <w:rFonts w:ascii="Roboto" w:hAnsi="Roboto"/>
+        </w:rPr>
+        <w:br/>
+        <w:t xml:space="preserve">— Tu dis n'importe quoi, je ne comprends pas. Lâche-moi ! » Après s'être débattue en vain, les mains de </w:t>
+      </w:r>
+      <w:proofErr w:type="spellStart"/>
+      <w:r>
+        <w:rPr>
+          <w:rFonts w:ascii="Roboto" w:hAnsi="Roboto"/>
+        </w:rPr>
+        <w:t>Thitinat</w:t>
+      </w:r>
+      <w:proofErr w:type="spellEnd"/>
+      <w:r>
+        <w:rPr>
+          <w:rFonts w:ascii="Roboto" w:hAnsi="Roboto"/>
+        </w:rPr>
+        <w:t xml:space="preserve">, qui s'agitait, finirent par frapper de toutes ses forces le visage de </w:t>
+      </w:r>
+      <w:proofErr w:type="spellStart"/>
+      <w:r>
+        <w:rPr>
+          <w:rFonts w:ascii="Roboto" w:hAnsi="Roboto"/>
+        </w:rPr>
+        <w:t>Theerachat</w:t>
+      </w:r>
+      <w:proofErr w:type="spellEnd"/>
+      <w:r>
+        <w:rPr>
+          <w:rFonts w:ascii="Roboto" w:hAnsi="Roboto"/>
+        </w:rPr>
+        <w:t>.</w:t>
+      </w:r>
+    </w:p>
+    <w:p>
+      <w:pPr>
+        <w:rPr>
+          <w:rFonts w:ascii="Roboto" w:hAnsi="Roboto"/>
+        </w:rPr>
+      </w:pPr>
+      <w:r>
+        <w:rPr>
+          <w:rFonts w:ascii="Roboto" w:hAnsi="Roboto"/>
+          <w:i/>
+          <w:iCs/>
+        </w:rPr>
+        <w:t>SLAP</w:t>
+      </w:r>
+    </w:p>
+    <w:p>
+      <w:pPr>
+        <w:rPr>
+          <w:rFonts w:ascii="Roboto" w:hAnsi="Roboto"/>
+        </w:rPr>
+      </w:pPr>
+      <w:r>
+        <w:rPr>
+          <w:rFonts w:ascii="Roboto" w:hAnsi="Roboto"/>
+        </w:rPr>
+        <w:t xml:space="preserve">La personne giflée resta immobile. La main qui était posée sur le ventre s'arrêta net. La pièce devint silencieuse. Même Eye et </w:t>
+      </w:r>
+      <w:proofErr w:type="spellStart"/>
+      <w:r>
+        <w:rPr>
+          <w:rFonts w:ascii="Roboto" w:hAnsi="Roboto"/>
+        </w:rPr>
+        <w:t>Jaokha</w:t>
+      </w:r>
+      <w:proofErr w:type="spellEnd"/>
+      <w:r>
+        <w:rPr>
+          <w:rFonts w:ascii="Roboto" w:hAnsi="Roboto"/>
+        </w:rPr>
+        <w:t xml:space="preserve"> ne purent qu'avaler leur salive avec difficulté. La pièce était tombée dans un silence complet.</w:t>
+      </w:r>
+    </w:p>
+    <w:p>
+      <w:pPr>
+        <w:rPr>
+          <w:rFonts w:ascii="Roboto" w:hAnsi="Roboto"/>
+        </w:rPr>
+      </w:pPr>
+      <w:proofErr w:type="spellStart"/>
+      <w:r>
+        <w:rPr>
+          <w:rFonts w:ascii="Roboto" w:hAnsi="Roboto"/>
+        </w:rPr>
+        <w:t>Thitinat</w:t>
+      </w:r>
+      <w:proofErr w:type="spellEnd"/>
+      <w:r>
+        <w:rPr>
+          <w:rFonts w:ascii="Roboto" w:hAnsi="Roboto"/>
+        </w:rPr>
+        <w:t xml:space="preserve"> sembla réaliser qu'elle avait commis une erreur. Ses petites mains se joignirent instantanément en signe de respect. Son cœur battait la chamade, car il semblait qu'elle avait agressé une cliente. Et si cela arrivait aux oreilles de la manager, elle ne s'en sortirait pas non plus. Et la pire sanction possible était le licenciement. C'était ce qu'elle craignait le plus.</w:t>
+      </w:r>
+    </w:p>
+    <w:p>
+      <w:pPr>
+        <w:rPr>
+          <w:rFonts w:ascii="Roboto" w:hAnsi="Roboto"/>
+        </w:rPr>
+      </w:pPr>
+      <w:r>
+        <w:rPr>
+          <w:rFonts w:ascii="Roboto" w:hAnsi="Roboto"/>
+        </w:rPr>
+        <w:t>« Je suis désolée, madame. Je ne l'ai pas fait exprès. » Une petite voix tremblante s'éleva. Ses yeux couleur caramel regardèrent l'autre personne, assise immobile, sans bouger les lèvres, la fixant avec un air hautain. Les yeux d'un noir profond la fixaient sans ciller. Mais c'est elle qui tremblait de tout son corps, comme si elle se tenait au bord d'un précipice avec une enveloppe blanche [de licenciement]. Juste à cause d'un moment de colère, elle avait involontairement giflé ce beau visage, laissant une marque rouge de main.</w:t>
+      </w:r>
+    </w:p>
+    <w:p>
+      <w:pPr>
+        <w:rPr>
+          <w:rFonts w:ascii="Roboto" w:hAnsi="Roboto"/>
+        </w:rPr>
+      </w:pPr>
+      <w:r>
+        <w:rPr>
+          <w:rFonts w:ascii="Roboto" w:hAnsi="Roboto"/>
+        </w:rPr>
+        <w:t>L'autre la regarda fixement, comme si elle réfléchissait, puis la poussa pour qu'elle se lève de ses genoux.</w:t>
+      </w:r>
+    </w:p>
+    <w:p>
+      <w:pPr>
+        <w:rPr>
+          <w:rFonts w:ascii="Roboto" w:hAnsi="Roboto"/>
+        </w:rPr>
+      </w:pPr>
+      <w:r>
+        <w:rPr>
+          <w:rFonts w:ascii="Roboto" w:hAnsi="Roboto"/>
+          <w:i/>
+          <w:iCs/>
+        </w:rPr>
+        <w:lastRenderedPageBreak/>
+        <w:t>...</w:t>
+      </w:r>
+      <w:r>
+        <w:rPr>
+          <w:rFonts w:ascii="Roboto" w:hAnsi="Roboto"/>
+        </w:rPr>
+        <w:t xml:space="preserve"> La grande silhouette se dirigea vers un verre de vin, le prit dans sa main, l'examina un moment, puis le renversa sur elle-même, se trempant avec le vin coûteux. Des gouttes de vin rouge violacé tachèrent la robe de mariée blanche de traces disgracieuses. Puis elle se tourna vers </w:t>
+      </w:r>
+      <w:proofErr w:type="spellStart"/>
+      <w:r>
+        <w:rPr>
+          <w:rFonts w:ascii="Roboto" w:hAnsi="Roboto"/>
+        </w:rPr>
+        <w:t>Thitinat</w:t>
+      </w:r>
+      <w:proofErr w:type="spellEnd"/>
+      <w:r>
+        <w:rPr>
+          <w:rFonts w:ascii="Roboto" w:hAnsi="Roboto"/>
+        </w:rPr>
+        <w:t>, qui restait figée, le regard confus.</w:t>
+      </w:r>
+    </w:p>
+    <w:p>
+      <w:pPr>
+        <w:rPr>
+          <w:rFonts w:ascii="Roboto" w:hAnsi="Roboto"/>
+        </w:rPr>
+      </w:pPr>
+      <w:r>
+        <w:rPr>
+          <w:rFonts w:ascii="Roboto" w:hAnsi="Roboto"/>
+        </w:rPr>
+        <w:t>« Où est la manager ? » demanda une voix plate et calme. Le regard perçant fixé sur elle fit battre le cœur de l'interpellée à tout rompre. Elle commençait à se sentir engourdie, tout en étant confuse face aux actions de l'autre.</w:t>
+      </w:r>
+    </w:p>
+    <w:p>
+      <w:pPr>
+        <w:rPr>
+          <w:rFonts w:ascii="Roboto" w:hAnsi="Roboto"/>
+        </w:rPr>
+      </w:pPr>
+      <w:r>
+        <w:rPr>
+          <w:rFonts w:ascii="Roboto" w:hAnsi="Roboto"/>
+        </w:rPr>
+        <w:t xml:space="preserve">« Euh, madame, laissez </w:t>
+      </w:r>
+      <w:proofErr w:type="spellStart"/>
+      <w:r>
+        <w:rPr>
+          <w:rFonts w:ascii="Roboto" w:hAnsi="Roboto"/>
+        </w:rPr>
+        <w:t>Nthan</w:t>
+      </w:r>
+      <w:proofErr w:type="spellEnd"/>
+      <w:r>
+        <w:rPr>
+          <w:rFonts w:ascii="Roboto" w:hAnsi="Roboto"/>
+        </w:rPr>
+        <w:t xml:space="preserve"> vous essuyer. » Elle s'apprêta à sortir un mouchoir de son sac, mais son petit poignet fut saisi avec force, l'immobilisant net. La silhouette qui se tenait maintenant droite face à elle accentuait leur légère différence de taille. Elle était plus petite, même avec des talons de 7 cm.</w:t>
+      </w:r>
+    </w:p>
+    <w:p>
+      <w:pPr>
+        <w:rPr>
+          <w:rFonts w:ascii="Roboto" w:hAnsi="Roboto"/>
+        </w:rPr>
+      </w:pPr>
+      <w:r>
+        <w:rPr>
+          <w:rFonts w:ascii="Roboto" w:hAnsi="Roboto"/>
+        </w:rPr>
+        <w:t>« Ne pense même pas à toucher mon corps avec tes mains sales. Je veux voir la manager !! »</w:t>
+      </w:r>
+    </w:p>
+    <w:p>
+      <w:pPr>
+        <w:rPr>
+          <w:rFonts w:ascii="Roboto" w:hAnsi="Roboto"/>
+        </w:rPr>
+      </w:pPr>
+      <w:r>
+        <w:rPr>
+          <w:rFonts w:ascii="Roboto" w:hAnsi="Roboto"/>
+        </w:rPr>
+        <w:t xml:space="preserve">« Hé, </w:t>
+      </w:r>
+      <w:proofErr w:type="spellStart"/>
+      <w:r>
+        <w:rPr>
+          <w:rFonts w:ascii="Roboto" w:hAnsi="Roboto"/>
+        </w:rPr>
+        <w:t>Yai</w:t>
+      </w:r>
+      <w:proofErr w:type="spellEnd"/>
+      <w:r>
+        <w:rPr>
+          <w:rFonts w:ascii="Roboto" w:hAnsi="Roboto"/>
+        </w:rPr>
+        <w:t xml:space="preserve"> Chat, n'est-ce pas un peu excessif ? Attends. » Eye, voyant son amie demander la manager, sut immédiatement que l'autre fille allait être renvoyée. Une personne comme </w:t>
+      </w:r>
+      <w:proofErr w:type="spellStart"/>
+      <w:r>
+        <w:rPr>
+          <w:rFonts w:ascii="Roboto" w:hAnsi="Roboto"/>
+        </w:rPr>
+        <w:t>Theerachat</w:t>
+      </w:r>
+      <w:proofErr w:type="spellEnd"/>
+      <w:r>
+        <w:rPr>
+          <w:rFonts w:ascii="Roboto" w:hAnsi="Roboto"/>
+        </w:rPr>
+        <w:t xml:space="preserve"> ne perdait jamais la face. Mais avec l'histoire du mariage, les gens commençaient à en parler abondamment, et des vidéos de la cérémonie fuyaient. L'autre partie ne serait certainement pas tranquille.</w:t>
+      </w:r>
+    </w:p>
+    <w:p>
+      <w:pPr>
+        <w:rPr>
+          <w:rFonts w:ascii="Roboto" w:hAnsi="Roboto"/>
+        </w:rPr>
+      </w:pPr>
+      <w:r>
+        <w:rPr>
+          <w:rFonts w:ascii="Roboto" w:hAnsi="Roboto"/>
+        </w:rPr>
+        <w:t xml:space="preserve">« </w:t>
+      </w:r>
+      <w:proofErr w:type="spellStart"/>
+      <w:r>
+        <w:rPr>
+          <w:rFonts w:ascii="Roboto" w:hAnsi="Roboto"/>
+        </w:rPr>
+        <w:t>Jaokha</w:t>
+      </w:r>
+      <w:proofErr w:type="spellEnd"/>
+      <w:r>
+        <w:rPr>
+          <w:rFonts w:ascii="Roboto" w:hAnsi="Roboto"/>
+        </w:rPr>
+        <w:t xml:space="preserve">, va chercher la manager », insista </w:t>
+      </w:r>
+      <w:proofErr w:type="spellStart"/>
+      <w:r>
+        <w:rPr>
+          <w:rFonts w:ascii="Roboto" w:hAnsi="Roboto"/>
+        </w:rPr>
+        <w:t>Theerachat</w:t>
+      </w:r>
+      <w:proofErr w:type="spellEnd"/>
+      <w:r>
+        <w:rPr>
+          <w:rFonts w:ascii="Roboto" w:hAnsi="Roboto"/>
+        </w:rPr>
+        <w:t>.</w:t>
+      </w:r>
+    </w:p>
+    <w:p>
+      <w:pPr>
+        <w:rPr>
+          <w:rFonts w:ascii="Roboto" w:hAnsi="Roboto"/>
+        </w:rPr>
+      </w:pPr>
+      <w:r>
+        <w:rPr>
+          <w:rFonts w:ascii="Roboto" w:hAnsi="Roboto"/>
+        </w:rPr>
+        <w:t xml:space="preserve">« Attendez, s'il vous plaît, ne laissez pas cela arriver à la manager. » </w:t>
+      </w:r>
+      <w:proofErr w:type="spellStart"/>
+      <w:r>
+        <w:rPr>
+          <w:rFonts w:ascii="Roboto" w:hAnsi="Roboto"/>
+        </w:rPr>
+        <w:t>Thitinat</w:t>
+      </w:r>
+      <w:proofErr w:type="spellEnd"/>
+      <w:r>
+        <w:rPr>
+          <w:rFonts w:ascii="Roboto" w:hAnsi="Roboto"/>
+        </w:rPr>
+        <w:t xml:space="preserve"> s'agenouilla, saisissant les mains de celle qui lui était supérieure d'une voix tremblante. Elle ne voulait pas être renvoyée. Un travail de nuit bien payé comme celui-ci était assez rare.</w:t>
+      </w:r>
+    </w:p>
+    <w:p>
+      <w:pPr>
+        <w:rPr>
+          <w:rFonts w:ascii="Roboto" w:hAnsi="Roboto"/>
+        </w:rPr>
+      </w:pPr>
+      <w:r>
+        <w:rPr>
+          <w:rFonts w:ascii="Roboto" w:hAnsi="Roboto"/>
+        </w:rPr>
+        <w:t>« Et quand tu as ruiné mon travail [mon mariage], pourquoi l'as-tu fait ? Réponds-moi. » Son poignet fut secoué sans ménagement. Les cinq doigts fins se refermèrent sur le petit menton. Les joues, comprimées, se gonflèrent sous la pression, forçant le doux visage à lever les yeux vers elle. Même si des larmes commençaient à perler dans les yeux de l'autre, elle n'y prêta aucune attention. Au contraire, le coin de ses lèvres esquissa un sourire alors qu'elle sentait sa supériorité.</w:t>
+      </w:r>
+    </w:p>
+    <w:p>
+      <w:pPr>
+        <w:rPr>
+          <w:rFonts w:ascii="Roboto" w:hAnsi="Roboto"/>
+        </w:rPr>
+      </w:pPr>
+      <w:r>
+        <w:rPr>
+          <w:rFonts w:ascii="Roboto" w:hAnsi="Roboto"/>
+        </w:rPr>
+        <w:t>« ... C'est à propos de ça. » Si elle disait la vérité, son ami serait forcé de se marier, ou pire encore, à cause du plan qu'ils avaient concocté ensemble. Une autre voix douce allait répondre.</w:t>
+      </w:r>
+    </w:p>
+    <w:p>
+      <w:pPr>
+        <w:rPr>
+          <w:rFonts w:ascii="Roboto" w:hAnsi="Roboto"/>
+        </w:rPr>
+      </w:pPr>
+      <w:r>
+        <w:rPr>
+          <w:rFonts w:ascii="Roboto" w:hAnsi="Roboto"/>
+        </w:rPr>
+        <w:t>« Tu ne peux pas répondre, n'est-ce pas ? Alors, viens voir la manager avec moi.</w:t>
+      </w:r>
+      <w:r>
+        <w:rPr>
+          <w:rFonts w:ascii="Roboto" w:hAnsi="Roboto"/>
+        </w:rPr>
+        <w:br/>
+        <w:t xml:space="preserve">— Attendez !! » Son petit poignet fut tiré, la forçant à suivre. Elle ne pouvait presque pas résister à la force de l'autre. Elle ne savait pas si c'était à cause de la colère bouillonnante de l'autre, mais elle ne pouvait que la suivre, jusqu'à tomber sur Chao et </w:t>
+      </w:r>
+      <w:proofErr w:type="spellStart"/>
+      <w:r>
+        <w:rPr>
+          <w:rFonts w:ascii="Roboto" w:hAnsi="Roboto"/>
+        </w:rPr>
+        <w:t>Namphueng</w:t>
+      </w:r>
+      <w:proofErr w:type="spellEnd"/>
+      <w:r>
+        <w:rPr>
+          <w:rFonts w:ascii="Roboto" w:hAnsi="Roboto"/>
+        </w:rPr>
+        <w:t xml:space="preserve"> qui arrivaient justement.</w:t>
+      </w:r>
+    </w:p>
+    <w:p>
+      <w:pPr>
+        <w:rPr>
+          <w:rFonts w:ascii="Roboto" w:hAnsi="Roboto"/>
+        </w:rPr>
+      </w:pPr>
+      <w:r>
+        <w:rPr>
+          <w:rFonts w:ascii="Roboto" w:hAnsi="Roboto"/>
+        </w:rPr>
+        <w:lastRenderedPageBreak/>
+        <w:t xml:space="preserve">« Y a-t-il un problème, madame ? » </w:t>
+      </w:r>
+      <w:proofErr w:type="spellStart"/>
+      <w:r>
+        <w:rPr>
+          <w:rFonts w:ascii="Roboto" w:hAnsi="Roboto"/>
+        </w:rPr>
+        <w:t>Namphueng</w:t>
+      </w:r>
+      <w:proofErr w:type="spellEnd"/>
+      <w:r>
+        <w:rPr>
+          <w:rFonts w:ascii="Roboto" w:hAnsi="Roboto"/>
+        </w:rPr>
+        <w:t xml:space="preserve"> se tourna vers sa cliente, qui n'avait pas l'air contente du tout, pas différente de </w:t>
+      </w:r>
+      <w:proofErr w:type="spellStart"/>
+      <w:r>
+        <w:rPr>
+          <w:rFonts w:ascii="Roboto" w:hAnsi="Roboto"/>
+        </w:rPr>
+        <w:t>Thitinat</w:t>
+      </w:r>
+      <w:proofErr w:type="spellEnd"/>
+      <w:r>
+        <w:rPr>
+          <w:rFonts w:ascii="Roboto" w:hAnsi="Roboto"/>
+        </w:rPr>
+        <w:t>. La manager regarda son employée qui se tenait derrière la cliente VIP, tête baissée, sans même oser lever les yeux.</w:t>
+      </w:r>
+    </w:p>
+    <w:p>
+      <w:pPr>
+        <w:rPr>
+          <w:rFonts w:ascii="Roboto" w:hAnsi="Roboto"/>
+        </w:rPr>
+      </w:pPr>
+      <w:r>
+        <w:rPr>
+          <w:rFonts w:ascii="Roboto" w:hAnsi="Roboto"/>
+        </w:rPr>
+        <w:t>« Votre employée m'a giflé. Que comptez-vous faire à ce sujet ?</w:t>
+      </w:r>
+      <w:r>
+        <w:rPr>
+          <w:rFonts w:ascii="Roboto" w:hAnsi="Roboto"/>
+        </w:rPr>
+        <w:br/>
+        <w:t xml:space="preserve">— Pardon ? C'est vrai, </w:t>
+      </w:r>
+      <w:proofErr w:type="spellStart"/>
+      <w:r>
+        <w:rPr>
+          <w:rFonts w:ascii="Roboto" w:hAnsi="Roboto"/>
+        </w:rPr>
+        <w:t>Nthan</w:t>
+      </w:r>
+      <w:proofErr w:type="spellEnd"/>
+      <w:r>
+        <w:rPr>
+          <w:rFonts w:ascii="Roboto" w:hAnsi="Roboto"/>
+        </w:rPr>
+        <w:t xml:space="preserve"> ? Tu as vraiment giflé une cliente ? » La manager demanda d'un ton sévère, faisant frissonner celle qui était interrogée. Le petit corps serra fermement les lèvres, baissant la tête pour éviter son regard, mais hocha légèrement la tête.</w:t>
+      </w:r>
+    </w:p>
+    <w:p>
+      <w:pPr>
+        <w:rPr>
+          <w:rFonts w:ascii="Roboto" w:hAnsi="Roboto"/>
+        </w:rPr>
+      </w:pPr>
+      <w:r>
+        <w:rPr>
+          <w:rFonts w:ascii="Roboto" w:hAnsi="Roboto"/>
+        </w:rPr>
+        <w:t xml:space="preserve">« Mais la cliente m'a harcelée d'abord, </w:t>
+      </w:r>
+      <w:proofErr w:type="spellStart"/>
+      <w:r>
+        <w:rPr>
+          <w:rFonts w:ascii="Roboto" w:hAnsi="Roboto"/>
+        </w:rPr>
+        <w:t>P'Pueng</w:t>
+      </w:r>
+      <w:proofErr w:type="spellEnd"/>
+      <w:r>
+        <w:rPr>
+          <w:rFonts w:ascii="Roboto" w:hAnsi="Roboto"/>
+        </w:rPr>
+        <w:t>. » La petite personne parla d'une voix tremblante, essayant de se défendre pour garder son emploi. Mais il semblait que cela ne fonctionnerait pas.</w:t>
+      </w:r>
+    </w:p>
+    <w:p>
+      <w:pPr>
+        <w:rPr>
+          <w:rFonts w:ascii="Roboto" w:hAnsi="Roboto"/>
+        </w:rPr>
+      </w:pPr>
+      <w:r>
+        <w:rPr>
+          <w:rFonts w:ascii="Roboto" w:hAnsi="Roboto"/>
+        </w:rPr>
+        <w:t xml:space="preserve">« Tu sais bien que nous ne pouvons pas résister aux clients VIP. » </w:t>
+      </w:r>
+      <w:proofErr w:type="spellStart"/>
+      <w:r>
+        <w:rPr>
+          <w:rFonts w:ascii="Roboto" w:hAnsi="Roboto"/>
+        </w:rPr>
+        <w:t>Namphueng</w:t>
+      </w:r>
+      <w:proofErr w:type="spellEnd"/>
+      <w:r>
+        <w:rPr>
+          <w:rFonts w:ascii="Roboto" w:hAnsi="Roboto"/>
+        </w:rPr>
+        <w:t xml:space="preserve"> le rappela, car il était bien connu que si un client VIP voulait quelque chose, il l'obtenait. Même s'il s'agissait de les appeler dans une chambre.</w:t>
+      </w:r>
+    </w:p>
+    <w:p>
+      <w:pPr>
+        <w:rPr>
+          <w:rFonts w:ascii="Roboto" w:hAnsi="Roboto"/>
+        </w:rPr>
+      </w:pPr>
+      <w:r>
+        <w:rPr>
+          <w:rFonts w:ascii="Roboto" w:hAnsi="Roboto"/>
+        </w:rPr>
+        <w:t>« Que comptez-vous faire ? Je suis mécontente des actions de votre employée. Je vous laisse le choix : soit vous gardez cette petite, mais mes amies et moi résilierons nos abonnements, soit vous virez cette petite, et je deviendrai moi-même membre. » Ces mots tombèrent comme la foudre au même endroit. Les frais d'adhésion mensuels équivalaient à son salaire annuel. Et dans ce club, les clients passaient toujours en premier. On pouvait toujours trouver de nouveaux employés. Un bon travail avec un bon salaire intéressait tout le monde. En revanche, les clients haut de gamme, difficiles à trouver, devaient être conservés.</w:t>
+      </w:r>
+    </w:p>
+    <w:p>
+      <w:pPr>
+        <w:rPr>
+          <w:rFonts w:ascii="Roboto" w:hAnsi="Roboto"/>
+        </w:rPr>
+      </w:pPr>
+      <w:r>
+        <w:rPr>
+          <w:rFonts w:ascii="Roboto" w:hAnsi="Roboto"/>
+        </w:rPr>
+        <w:t xml:space="preserve">« </w:t>
+      </w:r>
+      <w:proofErr w:type="spellStart"/>
+      <w:r>
+        <w:rPr>
+          <w:rFonts w:ascii="Roboto" w:hAnsi="Roboto"/>
+        </w:rPr>
+        <w:t>Nthan</w:t>
+      </w:r>
+      <w:proofErr w:type="spellEnd"/>
+      <w:r>
+        <w:rPr>
+          <w:rFonts w:ascii="Roboto" w:hAnsi="Roboto"/>
+        </w:rPr>
+        <w:t>, suis-moi.</w:t>
+      </w:r>
+      <w:r>
+        <w:rPr>
+          <w:rFonts w:ascii="Roboto" w:hAnsi="Roboto"/>
+        </w:rPr>
+        <w:br/>
+        <w:t>— C'est vrai ? Tu as giflé une cliente ? » La première question était posée comme pour lui faire avouer sa faute. Il n'y avait même pas de place pour se justifier.</w:t>
+      </w:r>
+    </w:p>
+    <w:p>
+      <w:pPr>
+        <w:rPr>
+          <w:rFonts w:ascii="Roboto" w:hAnsi="Roboto"/>
+        </w:rPr>
+      </w:pPr>
+      <w:r>
+        <w:rPr>
+          <w:rFonts w:ascii="Roboto" w:hAnsi="Roboto"/>
+        </w:rPr>
+        <w:t>« Oui. Mais la cliente m'a harcelée d'abord. » La plus jeune baissa la tête et admit sa faute. Oui, elle avait tort, mais l'autre partie était aussi en cause. Ce n'était pas uniquement de sa faute.</w:t>
+      </w:r>
+    </w:p>
+    <w:p>
+      <w:pPr>
+        <w:rPr>
+          <w:rFonts w:ascii="Roboto" w:hAnsi="Roboto"/>
+        </w:rPr>
+      </w:pPr>
+      <w:r>
+        <w:rPr>
+          <w:rFonts w:ascii="Roboto" w:hAnsi="Roboto"/>
+        </w:rPr>
+        <w:t>« Mais tu travailles ici depuis plus d'un an. Tu devrais savoir que tu ne peux pas contredire un client VIP. » Pour être honnête, elle avait une certaine affection pour la personne devant elle. Mais si la cliente exigeait son renvoi et qu'elle n'obtempérait pas, celle qui en subirait les conséquences serait elle-même.</w:t>
+      </w:r>
+    </w:p>
+    <w:p>
+      <w:pPr>
+        <w:rPr>
+          <w:rFonts w:ascii="Roboto" w:hAnsi="Roboto"/>
+        </w:rPr>
+      </w:pPr>
+      <w:r>
+        <w:rPr>
+          <w:rFonts w:ascii="Roboto" w:hAnsi="Roboto"/>
+        </w:rPr>
+        <w:t>« ... »</w:t>
+      </w:r>
+      <w:r>
+        <w:rPr>
+          <w:rFonts w:ascii="Roboto" w:hAnsi="Roboto"/>
+        </w:rPr>
+        <w:br/>
+        <w:t>« Choisis. Tu peux partir avec une indemnité ou sans rien. Si tu acceptes l'indemnité, je te donnerai trois mois [de salaire]. » Même si elle compatissait avec sa subordonnée, elle devait suivre les règles. En choisissant le client plutôt que l'employée, on pouvait toujours trouver un remplaçant.</w:t>
+      </w:r>
+    </w:p>
+    <w:p>
+      <w:pPr>
+        <w:rPr>
+          <w:rFonts w:ascii="Roboto" w:hAnsi="Roboto"/>
+        </w:rPr>
+      </w:pPr>
+      <w:r>
+        <w:rPr>
+          <w:rFonts w:ascii="Roboto" w:hAnsi="Roboto"/>
+        </w:rPr>
+        <w:lastRenderedPageBreak/>
+        <w:t xml:space="preserve">« C'est la seule option que </w:t>
+      </w:r>
+      <w:proofErr w:type="spellStart"/>
+      <w:r>
+        <w:rPr>
+          <w:rFonts w:ascii="Roboto" w:hAnsi="Roboto"/>
+        </w:rPr>
+        <w:t>Nthan</w:t>
+      </w:r>
+      <w:proofErr w:type="spellEnd"/>
+      <w:r>
+        <w:rPr>
+          <w:rFonts w:ascii="Roboto" w:hAnsi="Roboto"/>
+        </w:rPr>
+        <w:t xml:space="preserve"> a, n'est-ce pas ? » demanda-t-elle d'une voix faible. La colère commençait à couver en elle. La fureur commençait à éclater, au point qu'elle avait envie de gifler à nouveau ce visage. Mais cette fois, ce serait intentionnel et de toutes ses forces.</w:t>
+      </w:r>
+    </w:p>
+    <w:p>
+      <w:pPr>
+        <w:rPr>
+          <w:rFonts w:ascii="Roboto" w:hAnsi="Roboto"/>
+        </w:rPr>
+      </w:pPr>
+      <w:r>
+        <w:rPr>
+          <w:rFonts w:ascii="Roboto" w:hAnsi="Roboto"/>
+        </w:rPr>
+        <w:t xml:space="preserve">« Oui. Si tu n'acceptes pas maintenant, tu n'auras rien. À toi de choisir. » Une enveloppe blanche contenant l'indemnité de départ fut tendue à celle qui venait d'être renvoyée. </w:t>
+      </w:r>
+      <w:proofErr w:type="spellStart"/>
+      <w:r>
+        <w:rPr>
+          <w:rFonts w:ascii="Roboto" w:hAnsi="Roboto"/>
+        </w:rPr>
+        <w:t>Thitinat</w:t>
+      </w:r>
+      <w:proofErr w:type="spellEnd"/>
+      <w:r>
+        <w:rPr>
+          <w:rFonts w:ascii="Roboto" w:hAnsi="Roboto"/>
+        </w:rPr>
+        <w:t xml:space="preserve"> la prit à contrecœur.</w:t>
+      </w:r>
+    </w:p>
+    <w:p>
+      <w:pPr>
+        <w:rPr>
+          <w:rFonts w:ascii="Roboto" w:hAnsi="Roboto"/>
+        </w:rPr>
+      </w:pPr>
+      <w:r>
+        <w:rPr>
+          <w:rFonts w:ascii="Roboto" w:hAnsi="Roboto"/>
+          <w:i/>
+          <w:iCs/>
+        </w:rPr>
+        <w:t>Sniff.</w:t>
+      </w:r>
+    </w:p>
+    <w:p>
+      <w:pPr>
+        <w:rPr>
+          <w:rFonts w:ascii="Roboto" w:hAnsi="Roboto"/>
+        </w:rPr>
+      </w:pPr>
+      <w:r>
+        <w:rPr>
+          <w:rFonts w:ascii="Roboto" w:hAnsi="Roboto"/>
+        </w:rPr>
+        <w:t>Elle prit l'enveloppe blanche sans dire un mot et quitta la pièce, passant devant les gens qui s'amusaient bruyamment. Des larmes montèrent immédiatement dans ses yeux. Sa petite main serra fermement l'enveloppe d'argent. Sa lèvre inférieure était mordue si fort qu'elle pouvait sentir le goût métallique du sang. Elle avait été dévouée à ce travail et avait toujours travaillé dur, mais elle avait dû le perdre à cause des caprices d'une seule personne. Oui, elle avait sa part de responsabilité. Se faire réprimander lui aurait semblé bien mieux que de perdre son emploi. Elle aurait même été prête à s'</w:t>
+      </w:r>
+      <w:proofErr w:type="spellStart"/>
+      <w:r>
+        <w:rPr>
+          <w:rFonts w:ascii="Roboto" w:hAnsi="Roboto"/>
+        </w:rPr>
+        <w:t>agenoucher</w:t>
+      </w:r>
+      <w:proofErr w:type="spellEnd"/>
+      <w:r>
+        <w:rPr>
+          <w:rFonts w:ascii="Roboto" w:hAnsi="Roboto"/>
+        </w:rPr>
+        <w:t xml:space="preserve"> pour s'excuser. Son petit corps sortit du club, essuyant les larmes qui brouillaient sa vision. Elles étaient obscurcies par l'eau claire qui formait maintenant comme un mur bloquant la vue devant elle. Le dos de sa main lisse essuya ses yeux rougis. Elle prit une profonde inspiration, regarda à nouveau l'argent dans sa main, puis décida de chercher un nouveau travail et d'accepter ce qui s'était passé. Après tout, c'était en partie de sa faute.</w:t>
+      </w:r>
+    </w:p>
+    <w:p>
+      <w:pPr>
+        <w:rPr>
+          <w:rFonts w:ascii="Roboto" w:hAnsi="Roboto"/>
+        </w:rPr>
+      </w:pPr>
+      <w:r>
+        <w:rPr>
+          <w:rFonts w:ascii="Roboto" w:hAnsi="Roboto"/>
+        </w:rPr>
+        <w:t>« Tu es allée trop loin. On ne sait même pas pourquoi cette fille a fait ça. » Eye, même si elle comprenait que son amie avait été humiliée lors de son mariage, ne pouvait s'empêcher de plaindre l'autre fille.</w:t>
+      </w:r>
+    </w:p>
+    <w:p>
+      <w:pPr>
+        <w:rPr>
+          <w:rFonts w:ascii="Roboto" w:hAnsi="Roboto"/>
+        </w:rPr>
+      </w:pPr>
+      <w:r>
+        <w:rPr>
+          <w:rFonts w:ascii="Roboto" w:hAnsi="Roboto"/>
+        </w:rPr>
+        <w:t>« Es-tu mon amie ou non ? Bon, rentrez d'abord. Je rentrerai bientôt. Et ne t'inquiète pas pour cette petite. Elle mérite ce qui lui arrive. Sa famille ne lui a pas appris la morale ? Ce qu'elle a subi est même trop doux pour elle. » Elle sentait encore le vin. Si elle montait dans la voiture maintenant, elle craignait que l'odeur n'</w:t>
+      </w:r>
+      <w:proofErr w:type="spellStart"/>
+      <w:r>
+        <w:rPr>
+          <w:rFonts w:ascii="Roboto" w:hAnsi="Roboto"/>
+        </w:rPr>
+        <w:t>impregnât</w:t>
+      </w:r>
+      <w:proofErr w:type="spellEnd"/>
+      <w:r>
+        <w:rPr>
+          <w:rFonts w:ascii="Roboto" w:hAnsi="Roboto"/>
+        </w:rPr>
+        <w:t xml:space="preserve"> tout l'habitacle. Après avoir regardé la voiture de son amie s'éloigner, elle s'adossa à sa propre voiture, regarda autour d'elle et tenta de maîtriser la colère de tout à l'heure, jusqu'à ce que quelqu'un s'arrête devant elle.</w:t>
+      </w:r>
+    </w:p>
+    <w:p>
+      <w:pPr>
+        <w:rPr>
+          <w:rFonts w:ascii="Roboto" w:hAnsi="Roboto"/>
+        </w:rPr>
+      </w:pPr>
+      <w:r>
+        <w:rPr>
+          <w:rFonts w:ascii="Roboto" w:hAnsi="Roboto"/>
+          <w:i/>
+          <w:iCs/>
+        </w:rPr>
+        <w:t>SLAP</w:t>
+      </w:r>
+    </w:p>
+    <w:p>
+      <w:pPr>
+        <w:rPr>
+          <w:rFonts w:ascii="Roboto" w:hAnsi="Roboto"/>
+        </w:rPr>
+      </w:pPr>
+      <w:r>
+        <w:rPr>
+          <w:rFonts w:ascii="Roboto" w:hAnsi="Roboto"/>
+        </w:rPr>
+        <w:t>La paume qui avait giflé son visage tout à l'heure venait de la frapper à nouveau. De la même personne. Le petit corps fixa intensément celle qui venait de critiquer sa famille. Au début, elle avait essayé de penser que c'était en partie de sa faute, mais à cause des mots prononcés plus tôt, cette pensée avait instantanément disparu. Et si elle le pouvait, elle aurait aussi giflé l'autre.</w:t>
+      </w:r>
+    </w:p>
+    <w:p>
+      <w:pPr>
+        <w:rPr>
+          <w:rFonts w:ascii="Roboto" w:hAnsi="Roboto"/>
+        </w:rPr>
+      </w:pPr>
+      <w:r>
+        <w:rPr>
+          <w:rFonts w:ascii="Roboto" w:hAnsi="Roboto"/>
+        </w:rPr>
+        <w:lastRenderedPageBreak/>
+        <w:t>« Tu es satisfaite maintenant, hein ? Hum, c'est une bonne chose que mon ami ne se soit pas marié avec toi. Je suis vraiment heureuse pour lui. » Avec une femme au caractère aussi instable, celui qui l'épouserait deviendrait certainement fou.</w:t>
+      </w:r>
+    </w:p>
+    <w:p>
+      <w:pPr>
+        <w:rPr>
+          <w:rFonts w:ascii="Roboto" w:hAnsi="Roboto"/>
+        </w:rPr>
+      </w:pPr>
+      <w:r>
+        <w:rPr>
+          <w:rFonts w:ascii="Roboto" w:hAnsi="Roboto"/>
+        </w:rPr>
+        <w:t>« C'est la deuxième fois que tu me gifles. » Sa joue la picotait, l'obligeant à la toucher doucement, sentant la chaleur sur sa joue.</w:t>
+      </w:r>
+    </w:p>
+    <w:p>
+      <w:pPr>
+        <w:rPr>
+          <w:rFonts w:ascii="Roboto" w:hAnsi="Roboto"/>
+        </w:rPr>
+      </w:pPr>
+      <w:r>
+        <w:rPr>
+          <w:rFonts w:ascii="Roboto" w:hAnsi="Roboto"/>
+        </w:rPr>
+        <w:t>« C'est encore trop peu, comparé au fait que je me sois fait renvoyer. Et tu n'aurais pas dû parler de ma famille. » Elle avait parfaitement entendu l'autre parler de sa maison [famille].</w:t>
+      </w:r>
+    </w:p>
+    <w:p>
+      <w:pPr>
+        <w:rPr>
+          <w:rFonts w:ascii="Roboto" w:hAnsi="Roboto"/>
+        </w:rPr>
+      </w:pPr>
+      <w:r>
+        <w:rPr>
+          <w:rFonts w:ascii="Roboto" w:hAnsi="Roboto"/>
+        </w:rPr>
+        <w:t>« Vraiment ? Tu as été renvoyée ? ... Tant mieux. » Celle qui parlait ne ressentit pas le moindre remords. Elle se contenta de croiser les bras et de regarder fixement la plus petite personne. Peut-être à cause de la différence de taille, elle devait plisser les yeux pour la regarder.</w:t>
+      </w:r>
+    </w:p>
+    <w:p>
+      <w:pPr>
+        <w:rPr>
+          <w:rFonts w:ascii="Roboto" w:hAnsi="Roboto"/>
+        </w:rPr>
+      </w:pPr>
+      <w:r>
+        <w:rPr>
+          <w:rFonts w:ascii="Roboto" w:hAnsi="Roboto"/>
+        </w:rPr>
+        <w:t>« Tu penses que parce que tu as de l'argent, tu peux faire n'importe quoi ? » La petite personne se dirigea vers la voiture de luxe rouge contre laquelle l'autre était adossée.</w:t>
+      </w:r>
+    </w:p>
+    <w:p>
+      <w:pPr>
+        <w:rPr>
+          <w:rFonts w:ascii="Roboto" w:hAnsi="Roboto"/>
+        </w:rPr>
+      </w:pPr>
+      <w:r>
+        <w:rPr>
+          <w:rFonts w:ascii="Roboto" w:hAnsi="Roboto"/>
+        </w:rPr>
+        <w:t>« Quoi ? »</w:t>
+      </w:r>
+    </w:p>
+    <w:p>
+      <w:pPr>
+        <w:rPr>
+          <w:rFonts w:ascii="Roboto" w:hAnsi="Roboto"/>
+        </w:rPr>
+      </w:pPr>
+      <w:proofErr w:type="gramStart"/>
+      <w:r>
+        <w:rPr>
+          <w:rFonts w:ascii="Roboto" w:hAnsi="Roboto"/>
+          <w:i/>
+          <w:iCs/>
+        </w:rPr>
+        <w:t>BANG!</w:t>
+      </w:r>
+      <w:proofErr w:type="gramEnd"/>
+      <w:r>
+        <w:rPr>
+          <w:rFonts w:ascii="Roboto" w:hAnsi="Roboto"/>
+          <w:i/>
+          <w:iCs/>
+        </w:rPr>
+        <w:t xml:space="preserve"> </w:t>
+      </w:r>
+      <w:proofErr w:type="gramStart"/>
+      <w:r>
+        <w:rPr>
+          <w:rFonts w:ascii="Roboto" w:hAnsi="Roboto"/>
+          <w:i/>
+          <w:iCs/>
+        </w:rPr>
+        <w:t>BANG!</w:t>
+      </w:r>
+      <w:proofErr w:type="gramEnd"/>
+      <w:r>
+        <w:rPr>
+          <w:rFonts w:ascii="Roboto" w:hAnsi="Roboto"/>
+          <w:i/>
+          <w:iCs/>
+        </w:rPr>
+        <w:t xml:space="preserve"> </w:t>
+      </w:r>
+      <w:proofErr w:type="gramStart"/>
+      <w:r>
+        <w:rPr>
+          <w:rFonts w:ascii="Roboto" w:hAnsi="Roboto"/>
+          <w:i/>
+          <w:iCs/>
+        </w:rPr>
+        <w:t>BANG!</w:t>
+      </w:r>
+      <w:proofErr w:type="gramEnd"/>
+    </w:p>
+    <w:p>
+      <w:pPr>
+        <w:rPr>
+          <w:rFonts w:ascii="Roboto" w:hAnsi="Roboto"/>
+        </w:rPr>
+      </w:pPr>
+      <w:r>
+        <w:rPr>
+          <w:rFonts w:ascii="Roboto" w:hAnsi="Roboto"/>
+        </w:rPr>
+        <w:t>Son talon aiguille frappa le côté de la voiture avec une force totale, laissant des égratignures sur la carrosserie à cause du coup. Mais cela ne suffisait pas pour celle qui venait d'être renvoyée. Elle donna des coups de pied répétés, innombrables. Mais l'autre semblait ne rien ressentir, se contentant de la regarder fixement avant de sourire.</w:t>
+      </w:r>
+    </w:p>
+    <w:p>
+      <w:pPr>
+        <w:rPr>
+          <w:rFonts w:ascii="Roboto" w:hAnsi="Roboto"/>
+        </w:rPr>
+      </w:pPr>
+      <w:r>
+        <w:rPr>
+          <w:rFonts w:ascii="Roboto" w:hAnsi="Roboto"/>
+        </w:rPr>
+        <w:t>« Tu as fini ? Si c'est le cas, allons au poste de police. » Une voix plate s'éleva, accompagnée d'un téléphone affichant la vidéo d'elle en train de frapper la voiture de toutes ses forces. Tout était enregistré.</w:t>
+      </w:r>
+    </w:p>
+    <w:p>
+      <w:pPr>
+        <w:rPr>
+          <w:rFonts w:ascii="Roboto" w:hAnsi="Roboto"/>
+        </w:rPr>
+      </w:pPr>
+      <w:r>
+        <w:rPr>
+          <w:rFonts w:ascii="Roboto" w:hAnsi="Roboto"/>
+        </w:rPr>
+        <w:t xml:space="preserve">« Donne-moi ça ! » </w:t>
+      </w:r>
+      <w:proofErr w:type="spellStart"/>
+      <w:r>
+        <w:rPr>
+          <w:rFonts w:ascii="Roboto" w:hAnsi="Roboto"/>
+        </w:rPr>
+        <w:t>Thitinat</w:t>
+      </w:r>
+      <w:proofErr w:type="spellEnd"/>
+      <w:r>
+        <w:rPr>
+          <w:rFonts w:ascii="Roboto" w:hAnsi="Roboto"/>
+        </w:rPr>
+        <w:t xml:space="preserve"> essaya d'attraper le téléphone, mais avec l'avantage de la taille, le simple fait que </w:t>
+      </w:r>
+      <w:proofErr w:type="spellStart"/>
+      <w:r>
+        <w:rPr>
+          <w:rFonts w:ascii="Roboto" w:hAnsi="Roboto"/>
+        </w:rPr>
+        <w:t>Theerachat</w:t>
+      </w:r>
+      <w:proofErr w:type="spellEnd"/>
+      <w:r>
+        <w:rPr>
+          <w:rFonts w:ascii="Roboto" w:hAnsi="Roboto"/>
+        </w:rPr>
+        <w:t xml:space="preserve"> le lève au-dessus de sa tête semblait le mettre hors de portée.</w:t>
+      </w:r>
+    </w:p>
+    <w:p>
+      <w:pPr>
+        <w:rPr>
+          <w:rFonts w:ascii="Roboto" w:hAnsi="Roboto"/>
+        </w:rPr>
+      </w:pPr>
+      <w:r>
+        <w:rPr>
+          <w:rFonts w:ascii="Roboto" w:hAnsi="Roboto"/>
+        </w:rPr>
+        <w:t xml:space="preserve">« Hum, petite naine. » </w:t>
+      </w:r>
+      <w:proofErr w:type="spellStart"/>
+      <w:r>
+        <w:rPr>
+          <w:rFonts w:ascii="Roboto" w:hAnsi="Roboto"/>
+        </w:rPr>
+        <w:t>Theerachat</w:t>
+      </w:r>
+      <w:proofErr w:type="spellEnd"/>
+      <w:r>
+        <w:rPr>
+          <w:rFonts w:ascii="Roboto" w:hAnsi="Roboto"/>
+        </w:rPr>
+        <w:t xml:space="preserve"> plissa les yeux en regardant celle qui essayait d'attraper son téléphone mais n'y parvenait pas.</w:t>
+      </w:r>
+    </w:p>
+    <w:p>
+      <w:pPr>
+        <w:rPr>
+          <w:rFonts w:ascii="Roboto" w:hAnsi="Roboto"/>
+        </w:rPr>
+      </w:pPr>
+      <w:r>
+        <w:rPr>
+          <w:rFonts w:ascii="Roboto" w:hAnsi="Roboto"/>
+        </w:rPr>
+        <w:t>« Espèce de... vieille peau ! »</w:t>
+      </w:r>
+    </w:p>
+    <w:p>
+      <w:pPr>
+        <w:rPr>
+          <w:rFonts w:ascii="Roboto" w:hAnsi="Roboto"/>
+        </w:rPr>
+      </w:pPr>
+    </w:p>
+    <w:p>
+      <w:pPr>
+        <w:rPr>
+          <w:rFonts w:ascii="Roboto" w:hAnsi="Roboto"/>
+        </w:rPr>
+      </w:pPr>
+    </w:p>
+    <w:p>
+      <w:pPr>
+        <w:rPr>
+          <w:rFonts w:ascii="Roboto" w:hAnsi="Roboto"/>
+        </w:rPr>
+      </w:pPr>
+    </w:p>
+    <w:p>
+      <w:pPr>
+        <w:rPr>
+          <w:rFonts w:ascii="Roboto" w:hAnsi="Roboto"/>
+        </w:rPr>
+      </w:pPr>
+    </w:p>
+    <w:p>
+      <w:pPr>
+        <w:rPr>
+          <w:rFonts w:ascii="Roboto" w:hAnsi="Roboto"/>
+          <w:b/>
+          <w:bCs/>
+          <w:sz w:val="40"/>
+          <w:szCs w:val="40"/>
+        </w:rPr>
+      </w:pPr>
+      <w:r>
+        <w:rPr>
+          <w:rFonts w:ascii="Roboto" w:hAnsi="Roboto"/>
+          <w:b/>
+          <w:bCs/>
+          <w:sz w:val="40"/>
+          <w:szCs w:val="40"/>
+        </w:rPr>
+        <w:lastRenderedPageBreak/>
+        <w:t xml:space="preserve">Chapitre </w:t>
+      </w:r>
+      <w:r>
+        <w:rPr>
+          <w:rFonts w:ascii="Roboto" w:hAnsi="Roboto"/>
+          <w:b/>
+          <w:bCs/>
+          <w:sz w:val="40"/>
+          <w:szCs w:val="40"/>
+        </w:rPr>
+        <w:t>0</w:t>
+      </w:r>
+      <w:r>
+        <w:rPr>
+          <w:rFonts w:ascii="Roboto" w:hAnsi="Roboto"/>
+          <w:b/>
+          <w:bCs/>
+          <w:sz w:val="40"/>
+          <w:szCs w:val="40"/>
+        </w:rPr>
+        <w:t>4 : La Mariée et la Maîtresse s'amusent</w:t>
+      </w:r>
+    </w:p>
+    <w:p>
+      <w:pPr>
+        <w:rPr>
+          <w:rFonts w:ascii="Roboto" w:hAnsi="Roboto"/>
+          <w:b/>
+          <w:bCs/>
+          <w:sz w:val="40"/>
+          <w:szCs w:val="40"/>
+        </w:rPr>
+      </w:pPr>
+    </w:p>
+    <w:p>
+      <w:pPr>
+        <w:rPr>
+          <w:rFonts w:ascii="Roboto" w:hAnsi="Roboto"/>
+          <w:sz w:val="40"/>
+          <w:szCs w:val="40"/>
+        </w:rPr>
+      </w:pPr>
+    </w:p>
+    <w:p>
+      <w:pPr>
+        <w:rPr>
+          <w:rFonts w:ascii="Roboto" w:hAnsi="Roboto"/>
+        </w:rPr>
+      </w:pPr>
+      <w:r>
+        <w:rPr>
+          <w:rFonts w:ascii="Roboto" w:hAnsi="Roboto"/>
+        </w:rPr>
+        <w:t>« Tu m'as traitée de quoi ? » Elle n'avait pas mal entendu tout à l'heure, n'est-ce pas ? On aurait dit que l'autre l'avait appelée "vieille peau".</w:t>
+      </w:r>
+    </w:p>
+    <w:p>
+      <w:pPr>
+        <w:rPr>
+          <w:rFonts w:ascii="Roboto" w:hAnsi="Roboto"/>
+        </w:rPr>
+      </w:pPr>
+      <w:r>
+        <w:rPr>
+          <w:rFonts w:ascii="Roboto" w:hAnsi="Roboto"/>
+        </w:rPr>
+        <w:t>« Si t'es si vieille que t'es devenue sourde ? Donne-moi le téléphone. Et efface cette vidéo aussi.</w:t>
+      </w:r>
+    </w:p>
+    <w:p>
+      <w:pPr>
+        <w:rPr>
+          <w:rFonts w:ascii="Roboto" w:hAnsi="Roboto"/>
+        </w:rPr>
+      </w:pPr>
+      <w:r>
+        <w:rPr>
+          <w:rFonts w:ascii="Roboto" w:hAnsi="Roboto"/>
+        </w:rPr>
+        <w:br/>
+        <w:t xml:space="preserve">— Non. Je vais l'utiliser pour t'exposer, comme je l'ai été. Je me suis toujours efforcée d'éviter les scandales. Et qui es-tu pour détruire ma vie ? Maintenant, c'est ton tour. Mais d'abord, au poste de police ! » </w:t>
+      </w:r>
+      <w:proofErr w:type="spellStart"/>
+      <w:r>
+        <w:rPr>
+          <w:rFonts w:ascii="Roboto" w:hAnsi="Roboto"/>
+        </w:rPr>
+        <w:t>Theerachat</w:t>
+      </w:r>
+      <w:proofErr w:type="spellEnd"/>
+      <w:r>
+        <w:rPr>
+          <w:rFonts w:ascii="Roboto" w:hAnsi="Roboto"/>
+        </w:rPr>
+        <w:t xml:space="preserve"> traîna le petit poignet vers sa voiture, ouvrit la portière de la voiture de luxe et poussa l'autre à l'intérieur.</w:t>
+      </w:r>
+    </w:p>
+    <w:p>
+      <w:pPr>
+        <w:rPr>
+          <w:rFonts w:ascii="Roboto" w:hAnsi="Roboto"/>
+        </w:rPr>
+      </w:pPr>
+      <w:r>
+        <w:rPr>
+          <w:rFonts w:ascii="Roboto" w:hAnsi="Roboto"/>
+          <w:i/>
+          <w:iCs/>
+        </w:rPr>
+        <w:t>CLAC</w:t>
+      </w:r>
+    </w:p>
+    <w:p>
+      <w:pPr>
+        <w:rPr>
+          <w:rFonts w:ascii="Roboto" w:hAnsi="Roboto"/>
+        </w:rPr>
+      </w:pPr>
+      <w:r>
+        <w:rPr>
+          <w:rFonts w:ascii="Roboto" w:hAnsi="Roboto"/>
+        </w:rPr>
+        <w:t>La portière se referma violemment, tandis qu'elle jetait un regard à la personne à l'intérieur qui la fixait avec hostilité.</w:t>
+      </w:r>
+    </w:p>
+    <w:p>
+      <w:pPr>
+        <w:rPr>
+          <w:rFonts w:ascii="Roboto" w:hAnsi="Roboto"/>
+        </w:rPr>
+      </w:pPr>
+      <w:r>
+        <w:rPr>
+          <w:rFonts w:ascii="Roboto" w:hAnsi="Roboto"/>
+        </w:rPr>
+        <w:t xml:space="preserve">Avant que </w:t>
+      </w:r>
+      <w:proofErr w:type="spellStart"/>
+      <w:r>
+        <w:rPr>
+          <w:rFonts w:ascii="Roboto" w:hAnsi="Roboto"/>
+        </w:rPr>
+        <w:t>Thitinat</w:t>
+      </w:r>
+      <w:proofErr w:type="spellEnd"/>
+      <w:r>
+        <w:rPr>
+          <w:rFonts w:ascii="Roboto" w:hAnsi="Roboto"/>
+        </w:rPr>
+        <w:t xml:space="preserve"> ne puisse sortir de la voiture, la portière était déjà verrouillée. C'était la première fois qu'elle montait dans une voiture aussi chère, le genre de véhicule qu'elle ne pourrait jamais s'offrir même en travaillant toute sa vie. Elle essaya de trouver une issue, mais cette voiture n'était pas comme les voitures ordinaires qu'elle connaissait. Elle voyait bien la poignée, mais ne savait pas comment l'ouvrir. Puis la propriétaire monta à bord, s'installa côté conducteur. Celle qui cherchait une sortie se figea, tournant brusquement la tête vers sa voisine.</w:t>
+      </w:r>
+    </w:p>
+    <w:p>
+      <w:pPr>
+        <w:rPr>
+          <w:rFonts w:ascii="Roboto" w:hAnsi="Roboto"/>
+        </w:rPr>
+      </w:pPr>
+      <w:r>
+        <w:rPr>
+          <w:rFonts w:ascii="Roboto" w:hAnsi="Roboto"/>
+        </w:rPr>
+        <w:t xml:space="preserve">« Quoi ? T'es même pas capable d'ouvrir une portière de voiture ? Tant mieux, ça sera plus facile de t'emmener. Allons avoir une petite conversation avec la police. » Le moteur rugit. </w:t>
+      </w:r>
+      <w:proofErr w:type="spellStart"/>
+      <w:r>
+        <w:rPr>
+          <w:rFonts w:ascii="Roboto" w:hAnsi="Roboto"/>
+        </w:rPr>
+        <w:t>Thitinat</w:t>
+      </w:r>
+      <w:proofErr w:type="spellEnd"/>
+      <w:r>
+        <w:rPr>
+          <w:rFonts w:ascii="Roboto" w:hAnsi="Roboto"/>
+        </w:rPr>
+        <w:t xml:space="preserve"> ne pouvait rien faire alors que le véhicule commençait à bouger. Elle se laissa donc aller contre le siège, laissant la voiture avancer, les bras croisés fermement, jetant des regards furtifs à la conductrice par intermittence avant de détourner les yeux vers l'extérieur.</w:t>
+      </w:r>
+    </w:p>
+    <w:p>
+      <w:pPr>
+        <w:rPr>
+          <w:rFonts w:ascii="Roboto" w:hAnsi="Roboto"/>
+        </w:rPr>
+      </w:pPr>
+      <w:r>
+        <w:rPr>
+          <w:rFonts w:ascii="Roboto" w:hAnsi="Roboto"/>
+        </w:rPr>
+        <w:t xml:space="preserve">« Sors. » Lorsque la voiture se gara devant le poste de police, son adversaire, </w:t>
+      </w:r>
+      <w:proofErr w:type="spellStart"/>
+      <w:r>
+        <w:rPr>
+          <w:rFonts w:ascii="Roboto" w:hAnsi="Roboto"/>
+        </w:rPr>
+        <w:t>Theerachat</w:t>
+      </w:r>
+      <w:proofErr w:type="spellEnd"/>
+      <w:r>
+        <w:rPr>
+          <w:rFonts w:ascii="Roboto" w:hAnsi="Roboto"/>
+        </w:rPr>
+        <w:t xml:space="preserve">, avait déjà ouvert la portière et attendait. Mais </w:t>
+      </w:r>
+      <w:proofErr w:type="spellStart"/>
+      <w:r>
+        <w:rPr>
+          <w:rFonts w:ascii="Roboto" w:hAnsi="Roboto"/>
+        </w:rPr>
+        <w:t>Thitinat</w:t>
+      </w:r>
+      <w:proofErr w:type="spellEnd"/>
+      <w:r>
+        <w:rPr>
+          <w:rFonts w:ascii="Roboto" w:hAnsi="Roboto"/>
+        </w:rPr>
+        <w:t xml:space="preserve"> refusait de descendre, car les preuves étaient accablantes contre elle. Elle regarda furtivement la propriétaire de la voiture avec un air sombre, mais cela n'éveilla aucune pitié.</w:t>
+      </w:r>
+    </w:p>
+    <w:p>
+      <w:pPr>
+        <w:rPr>
+          <w:rFonts w:ascii="Roboto" w:hAnsi="Roboto"/>
+        </w:rPr>
+      </w:pPr>
+      <w:r>
+        <w:rPr>
+          <w:rFonts w:ascii="Roboto" w:hAnsi="Roboto"/>
+        </w:rPr>
+        <w:t xml:space="preserve">« Arrête de faire ta comédie. Sors. Ou est-ce que je dois te traîner dehors ? » Voyant que l'autre refusait de sortir, Chat tira le bras de l'autre pour la faire descendre. Même </w:t>
+      </w:r>
+      <w:r>
+        <w:rPr>
+          <w:rFonts w:ascii="Roboto" w:hAnsi="Roboto"/>
+        </w:rPr>
+        <w:lastRenderedPageBreak/>
+        <w:t>si l'autre résistait, opposant une force contraire à la sienne, elle était déterminée à la faire entrer pour porter plainte.</w:t>
+      </w:r>
+    </w:p>
+    <w:p>
+      <w:pPr>
+        <w:rPr>
+          <w:rFonts w:ascii="Roboto" w:hAnsi="Roboto"/>
+        </w:rPr>
+      </w:pPr>
+      <w:r>
+        <w:rPr>
+          <w:rFonts w:ascii="Roboto" w:hAnsi="Roboto"/>
+        </w:rPr>
+        <w:t>« Attends ! On peut en parler d'abord ? Je suis désolée d'avoir donné des coups de pied à ta voiture. Désolée, tu m'entends ? Ou tu es si sourde que je dois crier dans ton oreille ?</w:t>
+      </w:r>
+    </w:p>
+    <w:p>
+      <w:pPr>
+        <w:rPr>
+          <w:rFonts w:ascii="Roboto" w:hAnsi="Roboto"/>
+        </w:rPr>
+      </w:pPr>
+      <w:r>
+        <w:rPr>
+          <w:rFonts w:ascii="Roboto" w:hAnsi="Roboto"/>
+        </w:rPr>
+        <w:br/>
+        <w:t xml:space="preserve">— </w:t>
+      </w:r>
+      <w:proofErr w:type="gramStart"/>
+      <w:r>
+        <w:rPr>
+          <w:rFonts w:ascii="Roboto" w:hAnsi="Roboto"/>
+        </w:rPr>
+        <w:t>J'entends rien</w:t>
+      </w:r>
+      <w:proofErr w:type="gramEnd"/>
+      <w:r>
+        <w:rPr>
+          <w:rFonts w:ascii="Roboto" w:hAnsi="Roboto"/>
+        </w:rPr>
+        <w:t>. Je suis vieille et sourde. Au poste. Si tu ne me suis pas, je posterai la vidéo de toi. Voyons si quelqu'un voudra encore t'embaucher. Et crois-moi, je ne fais pas de blague. » Elle était sérieuse. Une personne comme elle ne cédait pas facilement, surtout à quelqu'un qui lui avait coûté sa réputation. Son image publique était importante, et elle avait toujours veillé à ce qu'elle reste impeccable.</w:t>
+      </w:r>
+    </w:p>
+    <w:p>
+      <w:pPr>
+        <w:rPr>
+          <w:rFonts w:ascii="Roboto" w:hAnsi="Roboto"/>
+        </w:rPr>
+      </w:pPr>
+      <w:r>
+        <w:rPr>
+          <w:rFonts w:ascii="Roboto" w:hAnsi="Roboto"/>
+        </w:rPr>
+        <w:t>« N'est-ce pas exagéré ? Tu m'as déjà fait virer ! » La plus petite des deux protesta bruyamment dans la cour de la police, mais son interlocutrice n'y prêta aucune attention, utilisant toute sa force pour la traîner à l'intérieur.</w:t>
+      </w:r>
+    </w:p>
+    <w:p>
+      <w:pPr>
+        <w:rPr>
+          <w:rFonts w:ascii="Roboto" w:hAnsi="Roboto"/>
+        </w:rPr>
+      </w:pPr>
+      <w:r>
+        <w:rPr>
+          <w:rFonts w:ascii="Roboto" w:hAnsi="Roboto"/>
+        </w:rPr>
+        <w:t xml:space="preserve">« Je veux porter plainte. » </w:t>
+      </w:r>
+      <w:proofErr w:type="spellStart"/>
+      <w:r>
+        <w:rPr>
+          <w:rFonts w:ascii="Roboto" w:hAnsi="Roboto"/>
+        </w:rPr>
+        <w:t>Theerachat</w:t>
+      </w:r>
+      <w:proofErr w:type="spellEnd"/>
+      <w:r>
+        <w:rPr>
+          <w:rFonts w:ascii="Roboto" w:hAnsi="Roboto"/>
+        </w:rPr>
+        <w:t xml:space="preserve"> parla avant même d'atteindre un siège, de peur que l'autre ne s'enfuie.</w:t>
+      </w:r>
+    </w:p>
+    <w:p>
+      <w:pPr>
+        <w:rPr>
+          <w:rFonts w:ascii="Roboto" w:hAnsi="Roboto"/>
+        </w:rPr>
+      </w:pPr>
+      <w:r>
+        <w:rPr>
+          <w:rFonts w:ascii="Roboto" w:hAnsi="Roboto"/>
+        </w:rPr>
+        <w:t>« Attendez, madame ! On ne peut pas régler ça à l'amiable ? » Elle n'avait jamais imaginé que les choses iraient jusqu'au poste de police. Si elle avait su, elle n'aurait pas perdu son sang-froid à ce point.</w:t>
+      </w:r>
+    </w:p>
+    <w:p>
+      <w:pPr>
+        <w:rPr>
+          <w:rFonts w:ascii="Roboto" w:hAnsi="Roboto"/>
+        </w:rPr>
+      </w:pPr>
+      <w:r>
+        <w:rPr>
+          <w:rFonts w:ascii="Roboto" w:hAnsi="Roboto"/>
+        </w:rPr>
+        <w:t>« Pourquoi avoir peur ? Tout à l'heure, tu étais si insolente. Alors, montre aussi ton insolence à la police.</w:t>
+      </w:r>
+    </w:p>
+    <w:p>
+      <w:pPr>
+        <w:rPr>
+          <w:rFonts w:ascii="Roboto" w:hAnsi="Roboto"/>
+        </w:rPr>
+      </w:pPr>
+      <w:r>
+        <w:rPr>
+          <w:rFonts w:ascii="Roboto" w:hAnsi="Roboto"/>
+        </w:rPr>
+        <w:br/>
+        <w:t xml:space="preserve">— Y a-t-il un problème ? » Avant même d'entrer, un policier s'approcha, avec une attitude respectueuse, car rien qu'à la tenue de </w:t>
+      </w:r>
+      <w:proofErr w:type="spellStart"/>
+      <w:r>
+        <w:rPr>
+          <w:rFonts w:ascii="Roboto" w:hAnsi="Roboto"/>
+        </w:rPr>
+        <w:t>Theerachat</w:t>
+      </w:r>
+      <w:proofErr w:type="spellEnd"/>
+      <w:r>
+        <w:rPr>
+          <w:rFonts w:ascii="Roboto" w:hAnsi="Roboto"/>
+        </w:rPr>
+        <w:t>, on devinait qu'elle était riche.</w:t>
+      </w:r>
+    </w:p>
+    <w:p>
+      <w:pPr>
+        <w:rPr>
+          <w:rFonts w:ascii="Roboto" w:hAnsi="Roboto"/>
+        </w:rPr>
+      </w:pPr>
+      <w:r>
+        <w:rPr>
+          <w:rFonts w:ascii="Roboto" w:hAnsi="Roboto"/>
+        </w:rPr>
+        <w:t xml:space="preserve">« Je veux porter plainte. Ma voiture a été endommagée par cette personne. Elle a donné des coups de pied à ma voiture, il y a des rayures. Je veux porter plainte. » </w:t>
+      </w:r>
+      <w:proofErr w:type="spellStart"/>
+      <w:r>
+        <w:rPr>
+          <w:rFonts w:ascii="Roboto" w:hAnsi="Roboto"/>
+        </w:rPr>
+        <w:t>Theerachat</w:t>
+      </w:r>
+      <w:proofErr w:type="spellEnd"/>
+      <w:r>
+        <w:rPr>
+          <w:rFonts w:ascii="Roboto" w:hAnsi="Roboto"/>
+        </w:rPr>
+        <w:t xml:space="preserve"> lâcha le petit poignet, car cela ne servait à rien de continuer à se battre, et poussa son adversaire vers l'avant, la faisant trébucher légèrement. Celle dont le poignet avait été saisi si fermement qu'il était marqué de rouge examina la trace sur sa peau.</w:t>
+      </w:r>
+    </w:p>
+    <w:p>
+      <w:pPr>
+        <w:rPr>
+          <w:rFonts w:ascii="Roboto" w:hAnsi="Roboto"/>
+        </w:rPr>
+      </w:pPr>
+      <w:r>
+        <w:rPr>
+          <w:rFonts w:ascii="Roboto" w:hAnsi="Roboto"/>
+        </w:rPr>
+        <w:t xml:space="preserve">« Attendez, je suis désolée. Ne portez pas plainte, s'il vous plaît. » </w:t>
+      </w:r>
+      <w:proofErr w:type="spellStart"/>
+      <w:r>
+        <w:rPr>
+          <w:rFonts w:ascii="Roboto" w:hAnsi="Roboto"/>
+        </w:rPr>
+        <w:t>Thitinat</w:t>
+      </w:r>
+      <w:proofErr w:type="spellEnd"/>
+      <w:r>
+        <w:rPr>
+          <w:rFonts w:ascii="Roboto" w:hAnsi="Roboto"/>
+        </w:rPr>
+        <w:t xml:space="preserve"> attrapa fermement le bras de la grande personne. Son ton s'était nettement adouci. À ce moment-là, elle avait agi uniquement sur un coup de tête. La grande silhouette s'assit sur une chaise face au jeune policier, croisant les jambes et les bras, le visage hautain.</w:t>
+      </w:r>
+    </w:p>
+    <w:p>
+      <w:pPr>
+        <w:rPr>
+          <w:rFonts w:ascii="Roboto" w:hAnsi="Roboto"/>
+        </w:rPr>
+      </w:pPr>
+      <w:r>
+        <w:rPr>
+          <w:rFonts w:ascii="Roboto" w:hAnsi="Roboto"/>
+        </w:rPr>
+        <w:lastRenderedPageBreak/>
+        <w:t>« ... C'est cette personne, officier, qui a vandalisé ma voiture. » Une voix plate s'éleva, avant qu'elle ne lève le menton sans aucune empathie.</w:t>
+      </w:r>
+    </w:p>
+    <w:p>
+      <w:pPr>
+        <w:rPr>
+          <w:rFonts w:ascii="Roboto" w:hAnsi="Roboto"/>
+        </w:rPr>
+      </w:pPr>
+      <w:r>
+        <w:rPr>
+          <w:rFonts w:ascii="Roboto" w:hAnsi="Roboto"/>
+        </w:rPr>
+        <w:t xml:space="preserve">« Détérioration des biens d'autrui. Trois ans de prison. Endommager les biens d'autrui est un acte illégal. Cela relève de la destruction de propriété. Passible d'un emprisonnement maximal de trois ans, ou d'une amende ne dépassant pas 60 000 baths, ou des deux. Veuillez prendre acte des charges. » Le jeune officier parla en regardant le visage de </w:t>
+      </w:r>
+      <w:proofErr w:type="spellStart"/>
+      <w:r>
+        <w:rPr>
+          <w:rFonts w:ascii="Roboto" w:hAnsi="Roboto"/>
+        </w:rPr>
+        <w:t>Thitinat</w:t>
+      </w:r>
+      <w:proofErr w:type="spellEnd"/>
+      <w:r>
+        <w:rPr>
+          <w:rFonts w:ascii="Roboto" w:hAnsi="Roboto"/>
+        </w:rPr>
+        <w:t>, qui restait assise en silence. Elle jeta un regard à la personne à côté d'elle, assise confortablement, les bras croisés, contrairement à elle qui se demandait si elle s'était levée du pied gauche ce matin.</w:t>
+      </w:r>
+    </w:p>
+    <w:p>
+      <w:pPr>
+        <w:rPr>
+          <w:rFonts w:ascii="Roboto" w:hAnsi="Roboto"/>
+        </w:rPr>
+      </w:pPr>
+      <w:r>
+        <w:rPr>
+          <w:rFonts w:ascii="Roboto" w:hAnsi="Roboto"/>
+        </w:rPr>
+        <w:t>« Si je paie l'amende, je n'irai pas en prison, c'est ça ? » Elle insista, car de toute façon, elle ne voulait pas aller en prison. Sinon, elle raterait beaucoup d'opportunités dans la vie.</w:t>
+      </w:r>
+    </w:p>
+    <w:p>
+      <w:pPr>
+        <w:rPr>
+          <w:rFonts w:ascii="Roboto" w:hAnsi="Roboto"/>
+        </w:rPr>
+      </w:pPr>
+      <w:r>
+        <w:rPr>
+          <w:rFonts w:ascii="Roboto" w:hAnsi="Roboto"/>
+        </w:rPr>
+        <w:t xml:space="preserve">« Soixante mille baths. La partie lésée accepte-t-elle ? » Il se tourna vers la plaignante. </w:t>
+      </w:r>
+      <w:proofErr w:type="spellStart"/>
+      <w:r>
+        <w:rPr>
+          <w:rFonts w:ascii="Roboto" w:hAnsi="Roboto"/>
+        </w:rPr>
+        <w:t>Theerachat</w:t>
+      </w:r>
+      <w:proofErr w:type="spellEnd"/>
+      <w:r>
+        <w:rPr>
+          <w:rFonts w:ascii="Roboto" w:hAnsi="Roboto"/>
+        </w:rPr>
+        <w:t xml:space="preserve"> était satisfaite, alors elle hocha légèrement la tête.</w:t>
+      </w:r>
+    </w:p>
+    <w:p>
+      <w:pPr>
+        <w:rPr>
+          <w:rFonts w:ascii="Roboto" w:hAnsi="Roboto"/>
+        </w:rPr>
+      </w:pPr>
+      <w:r>
+        <w:rPr>
+          <w:rFonts w:ascii="Roboto" w:hAnsi="Roboto"/>
+        </w:rPr>
+        <w:t>« Dans ce cas, veuillez suivre cette procédure. »</w:t>
+      </w:r>
+    </w:p>
+    <w:p>
+      <w:pPr>
+        <w:rPr>
+          <w:rFonts w:ascii="Roboto" w:hAnsi="Roboto"/>
+        </w:rPr>
+      </w:pPr>
+      <w:r>
+        <w:rPr>
+          <w:rFonts w:ascii="Roboto" w:hAnsi="Roboto"/>
+        </w:rPr>
+        <w:t>En moins d'une heure, la procédure était terminée. L'indemnité de licenciement qu'elle avait reçue, qui n'avait même pas duré une heure, avait soudainement diminué de plus de moitié, ne lui laissant que quelques baths en poche. Sa petite main serra l'enveloppe blanche dont l'épaisseur avait diminué de moitié. Ses yeux ronds se plissèrent en regardant le peu d'argent dans sa main. Elle serra fermement ses lèvres.</w:t>
+      </w:r>
+    </w:p>
+    <w:p>
+      <w:pPr>
+        <w:rPr>
+          <w:rFonts w:ascii="Roboto" w:hAnsi="Roboto"/>
+        </w:rPr>
+      </w:pPr>
+      <w:r>
+        <w:rPr>
+          <w:rFonts w:ascii="Roboto" w:hAnsi="Roboto"/>
+        </w:rPr>
+        <w:t xml:space="preserve">« J'espère que nous n'aurons plus à nous revoir. Au revoir. Moi, je suis ruinée. Toi, tu es ruinée. Nous ne sommes pas différentes. Ne me blâme pas pour ça. » </w:t>
+      </w:r>
+      <w:proofErr w:type="spellStart"/>
+      <w:r>
+        <w:rPr>
+          <w:rFonts w:ascii="Roboto" w:hAnsi="Roboto"/>
+        </w:rPr>
+        <w:t>Theerachat</w:t>
+      </w:r>
+      <w:proofErr w:type="spellEnd"/>
+      <w:r>
+        <w:rPr>
+          <w:rFonts w:ascii="Roboto" w:hAnsi="Roboto"/>
+        </w:rPr>
+        <w:t xml:space="preserve"> regarda devant elle en voyant la pluie commencer à tomber doucement, puis se dépêcha de retourner à sa voiture, laissant son adversaire au poste de police.</w:t>
+      </w:r>
+    </w:p>
+    <w:p>
+      <w:pPr>
+        <w:rPr>
+          <w:rFonts w:ascii="Roboto" w:hAnsi="Roboto"/>
+        </w:rPr>
+      </w:pPr>
+      <w:proofErr w:type="spellStart"/>
+      <w:r>
+        <w:rPr>
+          <w:rFonts w:ascii="Roboto" w:hAnsi="Roboto"/>
+        </w:rPr>
+        <w:t>Thitinat</w:t>
+      </w:r>
+      <w:proofErr w:type="spellEnd"/>
+      <w:r>
+        <w:rPr>
+          <w:rFonts w:ascii="Roboto" w:hAnsi="Roboto"/>
+        </w:rPr>
+        <w:t xml:space="preserve"> regarda la femme en robe de mariée qui se dirigeait vers sa voiture d'un pas léger, contrairement à elle, qui s'était fait virer et avait eu une plainte déposée contre elle le même jour. Comme si tout s'était effondré en une seule journée. Si quelque chose d'autre devait s'effondrer, que pourrait-il bien arriver de pire ?</w:t>
+      </w:r>
+    </w:p>
+    <w:p>
+      <w:pPr>
+        <w:rPr>
+          <w:rFonts w:ascii="Roboto" w:hAnsi="Roboto"/>
+        </w:rPr>
+      </w:pPr>
+      <w:r>
+        <w:rPr>
+          <w:rFonts w:ascii="Roboto" w:hAnsi="Roboto"/>
+        </w:rPr>
+        <w:t>« Tu ne veux pas de scandale, hein ? Salope. Tu as pu me filmer, je peux en faire autant. » Les boutons propres de sa chemise blanche furent défaits un par un, révélant sa poitrine généreuse. Sa silhouette gracile se dirigea rapidement vers la voiture. Voyant que l'autre était déjà montée, elle se dépêcha de la suivre avant que la portière ne se verrouille.</w:t>
+      </w:r>
+    </w:p>
+    <w:p>
+      <w:pPr>
+        <w:rPr>
+          <w:rFonts w:ascii="Roboto" w:hAnsi="Roboto"/>
+        </w:rPr>
+      </w:pPr>
+      <w:r>
+        <w:rPr>
+          <w:rFonts w:ascii="Roboto" w:hAnsi="Roboto"/>
+        </w:rPr>
+        <w:t xml:space="preserve">« Quoi ? Tu reviens pour t'excuser ? Tu veux t'agenouiller et supplier ? Je veux bien, tu sais. Je pourrais même enregistrer une vidéo pour mon propre plaisir. » </w:t>
+      </w:r>
+      <w:proofErr w:type="spellStart"/>
+      <w:r>
+        <w:rPr>
+          <w:rFonts w:ascii="Roboto" w:hAnsi="Roboto"/>
+        </w:rPr>
+        <w:t>Theerachat</w:t>
+      </w:r>
+      <w:proofErr w:type="spellEnd"/>
+      <w:r>
+        <w:rPr>
+          <w:rFonts w:ascii="Roboto" w:hAnsi="Roboto"/>
+        </w:rPr>
+        <w:t xml:space="preserve"> regarda la petite main fine qui empêchait sa portière de se fermer. La portière rouge s'entrouvrit un peu plus, ce qui la rendit encore plus confuse lorsqu'elle vit l'autre avoir </w:t>
+      </w:r>
+      <w:r>
+        <w:rPr>
+          <w:rFonts w:ascii="Roboto" w:hAnsi="Roboto"/>
+        </w:rPr>
+        <w:lastRenderedPageBreak/>
+        <w:t>déboutonné sa chemise jusqu'à révéler son soutien-gorge noir à motifs. La frêle silhouette dehors sourit, ce qui lui causa de l'inquiétude. Mais avant qu'elle ne puisse réfléchir, cette silhouette l'enjamba alors qu'elle était assise sur le siège du conducteur. Le petit corps s'assit sur elle, relevant sa jupe.</w:t>
+      </w:r>
+    </w:p>
+    <w:p>
+      <w:pPr>
+        <w:rPr>
+          <w:rFonts w:ascii="Roboto" w:hAnsi="Roboto"/>
+        </w:rPr>
+      </w:pPr>
+      <w:r>
+        <w:rPr>
+          <w:rFonts w:ascii="Roboto" w:hAnsi="Roboto"/>
+          <w:i/>
+          <w:iCs/>
+        </w:rPr>
+        <w:t>CLAC</w:t>
+      </w:r>
+    </w:p>
+    <w:p>
+      <w:pPr>
+        <w:rPr>
+          <w:rFonts w:ascii="Roboto" w:hAnsi="Roboto"/>
+        </w:rPr>
+      </w:pPr>
+      <w:r>
+        <w:rPr>
+          <w:rFonts w:ascii="Roboto" w:hAnsi="Roboto"/>
+        </w:rPr>
+        <w:t xml:space="preserve">Tout devint silencieux lorsque la portière se referma bruyamment. </w:t>
+      </w:r>
+      <w:proofErr w:type="spellStart"/>
+      <w:r>
+        <w:rPr>
+          <w:rFonts w:ascii="Roboto" w:hAnsi="Roboto"/>
+        </w:rPr>
+        <w:t>Theerachat</w:t>
+      </w:r>
+      <w:proofErr w:type="spellEnd"/>
+      <w:r>
+        <w:rPr>
+          <w:rFonts w:ascii="Roboto" w:hAnsi="Roboto"/>
+        </w:rPr>
+        <w:t xml:space="preserve"> regarda la personne qui l'enjambait, ne comprenant pas ce que l'autre lui voulait.</w:t>
+      </w:r>
+    </w:p>
+    <w:p>
+      <w:pPr>
+        <w:rPr>
+          <w:rFonts w:ascii="Roboto" w:hAnsi="Roboto"/>
+        </w:rPr>
+      </w:pPr>
+      <w:r>
+        <w:rPr>
+          <w:rFonts w:ascii="Roboto" w:hAnsi="Roboto"/>
+        </w:rPr>
+        <w:t xml:space="preserve">« Tu l'as dit toi-même, non ? Que tu ne voulais pas de scandale. Tu as une vidéo de moi, alors je vais en avoir une de toi aussi, d'accord ? Le titre sera : "La Mariée et la Maîtresse s'amusent dans la voiture, la robe de mariée encore sur elle". » En une seconde, le téléphone enregistra une vidéo. Il fut placé dans le porte-gobelet, orienté vers les deux femmes. </w:t>
+      </w:r>
+      <w:proofErr w:type="spellStart"/>
+      <w:r>
+        <w:rPr>
+          <w:rFonts w:ascii="Roboto" w:hAnsi="Roboto"/>
+        </w:rPr>
+        <w:t>Theerachat</w:t>
+      </w:r>
+      <w:proofErr w:type="spellEnd"/>
+      <w:r>
+        <w:rPr>
+          <w:rFonts w:ascii="Roboto" w:hAnsi="Roboto"/>
+        </w:rPr>
+        <w:t xml:space="preserve"> était toujours confuse. Elle regarda le téléphone et la personne sur ses genoux en alternance. Même en essayant de repousser l'autre, celle-ci enlaça fermement son cou. La jupe fut remontée plus haut. Son poignet droit fut attrapé et placé sur le ventre plat, tandis que la petite personne se penchait vers elle et commençait à bouger lentement ses hanches, comme si elle était en train de chevaucher </w:t>
+      </w:r>
+      <w:proofErr w:type="spellStart"/>
+      <w:r>
+        <w:rPr>
+          <w:rFonts w:ascii="Roboto" w:hAnsi="Roboto"/>
+        </w:rPr>
+        <w:t>Theerachat</w:t>
+      </w:r>
+      <w:proofErr w:type="spellEnd"/>
+      <w:r>
+        <w:rPr>
+          <w:rFonts w:ascii="Roboto" w:hAnsi="Roboto"/>
+        </w:rPr>
+        <w:t>.</w:t>
+      </w:r>
+    </w:p>
+    <w:p>
+      <w:pPr>
+        <w:rPr>
+          <w:rFonts w:ascii="Roboto" w:hAnsi="Roboto"/>
+        </w:rPr>
+      </w:pPr>
+      <w:r>
+        <w:rPr>
+          <w:rFonts w:ascii="Roboto" w:hAnsi="Roboto"/>
+        </w:rPr>
+        <w:t xml:space="preserve">« </w:t>
+      </w:r>
+      <w:proofErr w:type="spellStart"/>
+      <w:r>
+        <w:rPr>
+          <w:rFonts w:ascii="Roboto" w:hAnsi="Roboto"/>
+        </w:rPr>
+        <w:t>Mmmh</w:t>
+      </w:r>
+      <w:proofErr w:type="spellEnd"/>
+      <w:r>
+        <w:rPr>
+          <w:rFonts w:ascii="Roboto" w:hAnsi="Roboto"/>
+        </w:rPr>
+        <w:t xml:space="preserve">, </w:t>
+      </w:r>
+      <w:proofErr w:type="spellStart"/>
+      <w:r>
+        <w:rPr>
+          <w:rFonts w:ascii="Roboto" w:hAnsi="Roboto"/>
+        </w:rPr>
+        <w:t>Khun</w:t>
+      </w:r>
+      <w:proofErr w:type="spellEnd"/>
+      <w:r>
+        <w:rPr>
+          <w:rFonts w:ascii="Roboto" w:hAnsi="Roboto"/>
+        </w:rPr>
+        <w:t xml:space="preserve"> Chat, chérie~ » </w:t>
+      </w:r>
+      <w:proofErr w:type="spellStart"/>
+      <w:r>
+        <w:rPr>
+          <w:rFonts w:ascii="Roboto" w:hAnsi="Roboto"/>
+        </w:rPr>
+        <w:t>Thitinat</w:t>
+      </w:r>
+      <w:proofErr w:type="spellEnd"/>
+      <w:r>
+        <w:rPr>
+          <w:rFonts w:ascii="Roboto" w:hAnsi="Roboto"/>
+        </w:rPr>
+        <w:t xml:space="preserve"> feignit un gémissement, un sourire aux lèvres. </w:t>
+      </w:r>
+      <w:proofErr w:type="spellStart"/>
+      <w:r>
+        <w:rPr>
+          <w:rFonts w:ascii="Roboto" w:hAnsi="Roboto"/>
+        </w:rPr>
+        <w:t>Theerachat</w:t>
+      </w:r>
+      <w:proofErr w:type="spellEnd"/>
+      <w:r>
+        <w:rPr>
+          <w:rFonts w:ascii="Roboto" w:hAnsi="Roboto"/>
+        </w:rPr>
+        <w:t xml:space="preserve"> essaya de retirer sa main, mais l'autre la remit en place. Celle qui était tirée continuait à essayer de se libérer.</w:t>
+      </w:r>
+    </w:p>
+    <w:p>
+      <w:pPr>
+        <w:rPr>
+          <w:rFonts w:ascii="Roboto" w:hAnsi="Roboto"/>
+        </w:rPr>
+      </w:pPr>
+      <w:r>
+        <w:rPr>
+          <w:rFonts w:ascii="Roboto" w:hAnsi="Roboto"/>
+        </w:rPr>
+        <w:t>« Qu'est-ce que tu fabriques ? » Elle fronça les sourcils, perplexe face aux actions de l'autre.</w:t>
+      </w:r>
+    </w:p>
+    <w:p>
+      <w:pPr>
+        <w:rPr>
+          <w:rFonts w:ascii="Roboto" w:hAnsi="Roboto"/>
+        </w:rPr>
+      </w:pPr>
+      <w:r>
+        <w:rPr>
+          <w:rFonts w:ascii="Roboto" w:hAnsi="Roboto"/>
+        </w:rPr>
+        <w:t xml:space="preserve">« </w:t>
+      </w:r>
+      <w:proofErr w:type="spellStart"/>
+      <w:r>
+        <w:rPr>
+          <w:rFonts w:ascii="Roboto" w:hAnsi="Roboto"/>
+        </w:rPr>
+        <w:t>Ahhh</w:t>
+      </w:r>
+      <w:proofErr w:type="spellEnd"/>
+      <w:r>
+        <w:rPr>
+          <w:rFonts w:ascii="Roboto" w:hAnsi="Roboto"/>
+        </w:rPr>
+        <w:t xml:space="preserve">~, tu aimes ça, non ? Quand je bouge comme ça. </w:t>
+      </w:r>
+      <w:proofErr w:type="spellStart"/>
+      <w:r>
+        <w:rPr>
+          <w:rFonts w:ascii="Roboto" w:hAnsi="Roboto"/>
+        </w:rPr>
+        <w:t>Ziiit</w:t>
+      </w:r>
+      <w:proofErr w:type="spellEnd"/>
+      <w:r>
+        <w:rPr>
+          <w:rFonts w:ascii="Roboto" w:hAnsi="Roboto"/>
+        </w:rPr>
+        <w:t xml:space="preserve">, </w:t>
+      </w:r>
+      <w:proofErr w:type="spellStart"/>
+      <w:r>
+        <w:rPr>
+          <w:rFonts w:ascii="Roboto" w:hAnsi="Roboto"/>
+        </w:rPr>
+        <w:t>Khun</w:t>
+      </w:r>
+      <w:proofErr w:type="spellEnd"/>
+      <w:r>
+        <w:rPr>
+          <w:rFonts w:ascii="Roboto" w:hAnsi="Roboto"/>
+        </w:rPr>
+        <w:t xml:space="preserve"> Chat, plus profond. Normalement, tu pousses plus profond que ça. Oh, </w:t>
+      </w:r>
+      <w:proofErr w:type="spellStart"/>
+      <w:r>
+        <w:rPr>
+          <w:rFonts w:ascii="Roboto" w:hAnsi="Roboto"/>
+        </w:rPr>
+        <w:t>Aahh</w:t>
+      </w:r>
+      <w:proofErr w:type="spellEnd"/>
+      <w:r>
+        <w:rPr>
+          <w:rFonts w:ascii="Roboto" w:hAnsi="Roboto"/>
+        </w:rPr>
+        <w:t xml:space="preserve">~, Tu étais jalouse, c'est pour ça que tu as fui pour te marier comme ça ? </w:t>
+      </w:r>
+      <w:proofErr w:type="spellStart"/>
+      <w:r>
+        <w:rPr>
+          <w:rFonts w:ascii="Roboto" w:hAnsi="Roboto"/>
+        </w:rPr>
+        <w:t>Ahhh</w:t>
+      </w:r>
+      <w:proofErr w:type="spellEnd"/>
+      <w:r>
+        <w:rPr>
+          <w:rFonts w:ascii="Roboto" w:hAnsi="Roboto"/>
+        </w:rPr>
+        <w:t xml:space="preserve">~, Mais qui aurait pensé que tu supplierais en me laissant te chevaucher dans la voiture ? </w:t>
+      </w:r>
+      <w:proofErr w:type="spellStart"/>
+      <w:r>
+        <w:rPr>
+          <w:rFonts w:ascii="Roboto" w:hAnsi="Roboto"/>
+        </w:rPr>
+        <w:t>Aahh</w:t>
+      </w:r>
+      <w:proofErr w:type="spellEnd"/>
+      <w:r>
+        <w:rPr>
+          <w:rFonts w:ascii="Roboto" w:hAnsi="Roboto"/>
+        </w:rPr>
+        <w:t>~, C'est si bon. Frappe plus fort.</w:t>
+      </w:r>
+    </w:p>
+    <w:p>
+      <w:pPr>
+        <w:rPr>
+          <w:rFonts w:ascii="Roboto" w:hAnsi="Roboto"/>
+        </w:rPr>
+      </w:pPr>
+      <w:r>
+        <w:rPr>
+          <w:rFonts w:ascii="Roboto" w:hAnsi="Roboto"/>
+        </w:rPr>
+        <w:br/>
+        <w:t xml:space="preserve">— Arrête ! Qu'est-ce que tu es en train de faire ? » L'autre cria fort, mais cela n'arrêta pas les mouvements de </w:t>
+      </w:r>
+      <w:proofErr w:type="spellStart"/>
+      <w:r>
+        <w:rPr>
+          <w:rFonts w:ascii="Roboto" w:hAnsi="Roboto"/>
+        </w:rPr>
+        <w:t>Thitinat</w:t>
+      </w:r>
+      <w:proofErr w:type="spellEnd"/>
+      <w:r>
+        <w:rPr>
+          <w:rFonts w:ascii="Roboto" w:hAnsi="Roboto"/>
+        </w:rPr>
+        <w:t>. Au contraire, elle utilisa sa poitrine pour écraser le beau visage de l'autre, jusqu'à ce que ses seins soient pressés contre lui.</w:t>
+      </w:r>
+    </w:p>
+    <w:p>
+      <w:pPr>
+        <w:rPr>
+          <w:rFonts w:ascii="Roboto" w:hAnsi="Roboto"/>
+        </w:rPr>
+      </w:pPr>
+      <w:r>
+        <w:rPr>
+          <w:rFonts w:ascii="Roboto" w:hAnsi="Roboto"/>
+        </w:rPr>
+        <w:t xml:space="preserve">« J'enregistre une vidéo, comme tu l'as fait avec moi. » </w:t>
+      </w:r>
+      <w:proofErr w:type="spellStart"/>
+      <w:r>
+        <w:rPr>
+          <w:rFonts w:ascii="Roboto" w:hAnsi="Roboto"/>
+        </w:rPr>
+        <w:t>Thitinat</w:t>
+      </w:r>
+      <w:proofErr w:type="spellEnd"/>
+      <w:r>
+        <w:rPr>
+          <w:rFonts w:ascii="Roboto" w:hAnsi="Roboto"/>
+        </w:rPr>
+        <w:t xml:space="preserve"> arrêta son action, stoppa la vidéo et la montra à la grande personne. Sous cet angle, on voyait clairement la petite personne en train de la chevaucher, et avec les poignets qui se tiraient, on aurait vraiment cru que </w:t>
+      </w:r>
+      <w:proofErr w:type="spellStart"/>
+      <w:r>
+        <w:rPr>
+          <w:rFonts w:ascii="Roboto" w:hAnsi="Roboto"/>
+        </w:rPr>
+        <w:t>Theerachat</w:t>
+      </w:r>
+      <w:proofErr w:type="spellEnd"/>
+      <w:r>
+        <w:rPr>
+          <w:rFonts w:ascii="Roboto" w:hAnsi="Roboto"/>
+        </w:rPr>
+        <w:t xml:space="preserve"> poussait son poignet de manière suggestive.</w:t>
+      </w:r>
+    </w:p>
+    <w:p>
+      <w:pPr>
+        <w:rPr>
+          <w:rFonts w:ascii="Roboto" w:hAnsi="Roboto"/>
+        </w:rPr>
+      </w:pPr>
+      <w:r>
+        <w:rPr>
+          <w:rFonts w:ascii="Roboto" w:hAnsi="Roboto"/>
+        </w:rPr>
+        <w:lastRenderedPageBreak/>
+        <w:t>« Bon angle, non ? » Après avoir visionné la vidéo avec satisfaction, elle n'oublia pas de se protéger en l'envoyant à son propre email pour empêcher l'autre de la supprimer.</w:t>
+      </w:r>
+    </w:p>
+    <w:p>
+      <w:pPr>
+        <w:rPr>
+          <w:rFonts w:ascii="Roboto" w:hAnsi="Roboto"/>
+        </w:rPr>
+      </w:pPr>
+      <w:r>
+        <w:rPr>
+          <w:rFonts w:ascii="Roboto" w:hAnsi="Roboto"/>
+        </w:rPr>
+        <w:t xml:space="preserve">« Supprime ça tout de suite. Donne-le-moi. » Cette fois, c'était </w:t>
+      </w:r>
+      <w:proofErr w:type="spellStart"/>
+      <w:r>
+        <w:rPr>
+          <w:rFonts w:ascii="Roboto" w:hAnsi="Roboto"/>
+        </w:rPr>
+        <w:t>Theerachat</w:t>
+      </w:r>
+      <w:proofErr w:type="spellEnd"/>
+      <w:r>
+        <w:rPr>
+          <w:rFonts w:ascii="Roboto" w:hAnsi="Roboto"/>
+        </w:rPr>
+        <w:t xml:space="preserve"> qui essayait de reprendre le téléphone. Mais comme elle était toujours chevauchée, elle ne pouvait pas se contorsionner beaucoup.</w:t>
+      </w:r>
+    </w:p>
+    <w:p>
+      <w:pPr>
+        <w:rPr>
+          <w:rFonts w:ascii="Roboto" w:hAnsi="Roboto"/>
+        </w:rPr>
+      </w:pPr>
+      <w:r>
+        <w:rPr>
+          <w:rFonts w:ascii="Roboto" w:hAnsi="Roboto"/>
+        </w:rPr>
+        <w:t>« Pourquoi ? La vidéo est super claire. Si elle fuit, ça fera sûrement du bruit, tu ne crois pas ? La mariée du jour et la maîtresse du marié qui se retrouvent pour baiser dans une voiture.</w:t>
+      </w:r>
+    </w:p>
+    <w:p>
+      <w:pPr>
+        <w:rPr>
+          <w:rFonts w:ascii="Roboto" w:hAnsi="Roboto"/>
+        </w:rPr>
+      </w:pPr>
+      <w:r>
+        <w:rPr>
+          <w:rFonts w:ascii="Roboto" w:hAnsi="Roboto"/>
+        </w:rPr>
+        <w:br/>
+        <w:t>— Qu'est-ce que tu veux ? » Ses dents parfaitement alignées serrèrent sa mâchoire. Elle parlait d'une voix grinçante et mécontente, se trouvant maintenant en position d'infériorité parce que l'autre détenait un atout majeur. Quel que soit l'angle, dans la vidéo, on dirait vraiment qu'elles étaient en train de faire l'amour dans la voiture.</w:t>
+      </w:r>
+    </w:p>
+    <w:p>
+      <w:pPr>
+        <w:rPr>
+          <w:rFonts w:ascii="Roboto" w:hAnsi="Roboto"/>
+        </w:rPr>
+      </w:pPr>
+      <w:r>
+        <w:rPr>
+          <w:rFonts w:ascii="Roboto" w:hAnsi="Roboto"/>
+        </w:rPr>
+        <w:t>« De l'argent. Tu m'as fait virer, et je dois faire un stage. Tu dois m'embaucher comme stagiaire, avec un salaire égal au double de l'argent que j'ai perdu. À la fin du stage, je supprimerai la vidéo. Tu es propriétaire d'une entreprise, non ? Une entreprise ou autre.</w:t>
+      </w:r>
+    </w:p>
+    <w:p>
+      <w:pPr>
+        <w:rPr>
+          <w:rFonts w:ascii="Roboto" w:hAnsi="Roboto"/>
+        </w:rPr>
+      </w:pPr>
+      <w:r>
+        <w:rPr>
+          <w:rFonts w:ascii="Roboto" w:hAnsi="Roboto"/>
+        </w:rPr>
+        <w:br/>
+        <w:t>— Pourquoi devrais-je le faire ? Pour qui te prends-tu pour oser marchander ?</w:t>
+      </w:r>
+    </w:p>
+    <w:p>
+      <w:pPr>
+        <w:rPr>
+          <w:rFonts w:ascii="Roboto" w:hAnsi="Roboto"/>
+        </w:rPr>
+      </w:pPr>
+      <w:r>
+        <w:rPr>
+          <w:rFonts w:ascii="Roboto" w:hAnsi="Roboto"/>
+        </w:rPr>
+        <w:br/>
+        <w:t xml:space="preserve">— La mariée qui va dans un bar lesbien, puis se fait chevaucher dans sa voiture par une femme qui ressemble à la maîtresse du marié. Que penseront les gens ? Toi qui te maries avec un homme. Ce ne devrait pas être trop difficile, si ? Tu as une grosse entreprise. Me payer un petit salaire, </w:t>
+      </w:r>
+      <w:proofErr w:type="gramStart"/>
+      <w:r>
+        <w:rPr>
+          <w:rFonts w:ascii="Roboto" w:hAnsi="Roboto"/>
+        </w:rPr>
+        <w:t>c'est rien</w:t>
+      </w:r>
+      <w:proofErr w:type="gramEnd"/>
+      <w:r>
+        <w:rPr>
+          <w:rFonts w:ascii="Roboto" w:hAnsi="Roboto"/>
+        </w:rPr>
+        <w:t>, non ? » Le bout de ses doigts effleura le contour du visage, descendant vers la poitrine, avant de remarquer le regard perçant fixé sur elle, accompagné de lèvres serrées, comme si l'autre était en proie à une colère intense.</w:t>
+      </w:r>
+    </w:p>
+    <w:p>
+      <w:pPr>
+        <w:rPr>
+          <w:rFonts w:ascii="Roboto" w:hAnsi="Roboto"/>
+        </w:rPr>
+      </w:pPr>
+      <w:r>
+        <w:rPr>
+          <w:rFonts w:ascii="Roboto" w:hAnsi="Roboto"/>
+        </w:rPr>
+        <w:t>« D'accord. Si tu veux tant travailler avec moi, je te laisserai faire ton stage. Mais après ça, tu devras supprimer la vidéo. » Parce que si elle fuyait vraiment, les gens n'iraient pas chercher la vérité. Ils ne feraient que critiquer ce qu'ils voyaient, et celle qui en souffrirait le plus serait elle, critiquée négativement.</w:t>
+      </w:r>
+    </w:p>
+    <w:p>
+      <w:pPr>
+        <w:rPr>
+          <w:rFonts w:ascii="Roboto" w:hAnsi="Roboto"/>
+        </w:rPr>
+      </w:pPr>
+      <w:r>
+        <w:rPr>
+          <w:rFonts w:ascii="Roboto" w:hAnsi="Roboto"/>
+        </w:rPr>
+        <w:t>« Donne-moi ton numéro et ton Line. Je te dirai quel jour commencer. Prépare un stylo aussi, parce que je vais faire mon stage avec toi... intensément, c'est sûr.</w:t>
+      </w:r>
+    </w:p>
+    <w:p>
+      <w:pPr>
+        <w:rPr>
+          <w:rFonts w:ascii="Roboto" w:hAnsi="Roboto"/>
+        </w:rPr>
+      </w:pPr>
+      <w:r>
+        <w:rPr>
+          <w:rFonts w:ascii="Roboto" w:hAnsi="Roboto"/>
+        </w:rPr>
+        <w:br/>
+        <w:t>— Tiens. Tu penses vraiment venir travailler avec moi ? Tu n'as pas peur que je me venge ?</w:t>
+      </w:r>
+    </w:p>
+    <w:p>
+      <w:pPr>
+        <w:rPr>
+          <w:rFonts w:ascii="Roboto" w:hAnsi="Roboto"/>
+        </w:rPr>
+      </w:pPr>
+      <w:r>
+        <w:rPr>
+          <w:rFonts w:ascii="Roboto" w:hAnsi="Roboto"/>
+        </w:rPr>
+        <w:lastRenderedPageBreak/>
+        <w:br/>
+        <w:t>— Non, pourquoi aurais-je peur ? Qu'est-ce que tu as d'effrayant ?</w:t>
+      </w:r>
+    </w:p>
+    <w:p>
+      <w:pPr>
+        <w:rPr>
+          <w:rFonts w:ascii="Roboto" w:hAnsi="Roboto"/>
+        </w:rPr>
+      </w:pPr>
+      <w:r>
+        <w:rPr>
+          <w:rFonts w:ascii="Roboto" w:hAnsi="Roboto"/>
+        </w:rPr>
+        <w:br/>
+        <w:t>— On verra combien de temps tu pourras tenir.</w:t>
+      </w:r>
+    </w:p>
+    <w:p>
+      <w:pPr>
+        <w:rPr>
+          <w:rFonts w:ascii="Roboto" w:hAnsi="Roboto"/>
+        </w:rPr>
+      </w:pPr>
+      <w:r>
+        <w:rPr>
+          <w:rFonts w:ascii="Roboto" w:hAnsi="Roboto"/>
+        </w:rPr>
+        <w:br/>
+        <w:t xml:space="preserve">— </w:t>
+      </w:r>
+      <w:proofErr w:type="spellStart"/>
+      <w:r>
+        <w:rPr>
+          <w:rFonts w:ascii="Roboto" w:hAnsi="Roboto"/>
+        </w:rPr>
+        <w:t>Mmmh</w:t>
+      </w:r>
+      <w:proofErr w:type="spellEnd"/>
+      <w:r>
+        <w:rPr>
+          <w:rFonts w:ascii="Roboto" w:hAnsi="Roboto"/>
+        </w:rPr>
+        <w:t>, je tiens généralement longtemps, tu sais. Tu veux essayer maintenant pour voir si c'est vrai ? Mais plus dans la voiture, c'est trop étroit. On peut aller dans ma chambre. Le lit est large, le matelas est moelleux.</w:t>
+      </w:r>
+    </w:p>
+    <w:p>
+      <w:pPr>
+        <w:rPr>
+          <w:rFonts w:ascii="Roboto" w:hAnsi="Roboto"/>
+        </w:rPr>
+      </w:pPr>
+      <w:r>
+        <w:rPr>
+          <w:rFonts w:ascii="Roboto" w:hAnsi="Roboto"/>
+        </w:rPr>
+        <w:br/>
+        <w:t>— Espèce de... ! »</w:t>
+      </w:r>
+    </w:p>
+    <w:p>
+      <w:pPr>
+        <w:rPr>
+          <w:rFonts w:ascii="Roboto" w:hAnsi="Roboto"/>
+        </w:rPr>
+      </w:pPr>
+      <w:r>
+        <w:rPr>
+          <w:rFonts w:ascii="Roboto" w:hAnsi="Roboto"/>
+        </w:rPr>
+        <w:br/>
+        <w:t xml:space="preserve">« Pour les infos sur ton entreprise, je les demanderai à Yong moi-même. Prépare-toi à m'attendre. Ah, et j'ai étudié pour être secrétaire. Je veux faire mon stage en tant qu'assistante, s'il te plaît, ma chère partenaire. » </w:t>
+      </w:r>
+      <w:proofErr w:type="spellStart"/>
+      <w:r>
+        <w:rPr>
+          <w:rFonts w:ascii="Roboto" w:hAnsi="Roboto"/>
+        </w:rPr>
+        <w:t>Thitinat</w:t>
+      </w:r>
+      <w:proofErr w:type="spellEnd"/>
+      <w:r>
+        <w:rPr>
+          <w:rFonts w:ascii="Roboto" w:hAnsi="Roboto"/>
+        </w:rPr>
+        <w:t xml:space="preserve"> déposa un baiser léger sur la joue de la grande personne avant de descendre de la voiture, sans oublier de renvoyer la vidéo tout à l'heure à </w:t>
+      </w:r>
+      <w:proofErr w:type="spellStart"/>
+      <w:r>
+        <w:rPr>
+          <w:rFonts w:ascii="Roboto" w:hAnsi="Roboto"/>
+        </w:rPr>
+        <w:t>Theerachat</w:t>
+      </w:r>
+      <w:proofErr w:type="spellEnd"/>
+      <w:r>
+        <w:rPr>
+          <w:rFonts w:ascii="Roboto" w:hAnsi="Roboto"/>
+        </w:rPr>
+        <w:t xml:space="preserve"> pour qu'elle puisse l'admirer.</w:t>
+      </w:r>
+    </w:p>
+    <w:p>
+      <w:pPr>
+        <w:rPr>
+          <w:rFonts w:ascii="Roboto" w:hAnsi="Roboto"/>
+        </w:rPr>
+      </w:pPr>
+      <w:r>
+        <w:rPr>
+          <w:rFonts w:ascii="Roboto" w:hAnsi="Roboto"/>
+          <w:i/>
+          <w:iCs/>
+        </w:rPr>
+        <w:t>BIP</w:t>
+      </w:r>
+    </w:p>
+    <w:p>
+      <w:pPr>
+        <w:rPr>
+          <w:rFonts w:ascii="Roboto" w:hAnsi="Roboto"/>
+        </w:rPr>
+      </w:pPr>
+      <w:r>
+        <w:rPr>
+          <w:rFonts w:ascii="Roboto" w:hAnsi="Roboto"/>
+        </w:rPr>
+        <w:t>« On verra bien, pendant tout ce temps, qui de nous deux pourra supporter l'autre le plus longtemps. Qui, de toi ou de moi, crachera du sang en premier ? » Mais malgré tout, ses doutes persistaient. Pourquoi avait-elle dû créer cette scène au mariage, faire semblant d'être enceinte ? Mais elle n'aurait pas à dépenser d'argent pour un détective privé, car elle arracherait la vérité de la bouche de cette fille elle-même. Et elle se vengerait aussi pour s'être moquée d'elle comme si elle était un clown.</w:t>
+      </w:r>
+    </w:p>
+    <w:p>
+      <w:pPr>
+        <w:rPr>
+          <w:rFonts w:ascii="Roboto" w:hAnsi="Roboto"/>
+        </w:rPr>
+      </w:pPr>
+    </w:p>
+    <w:p>
+      <w:pPr>
+        <w:rPr>
+          <w:rFonts w:ascii="Roboto" w:hAnsi="Roboto"/>
+        </w:rPr>
+      </w:pPr>
+    </w:p>
+    <w:p>
+      <w:pPr>
+        <w:rPr>
+          <w:rFonts w:ascii="Roboto" w:hAnsi="Roboto"/>
+        </w:rPr>
+      </w:pPr>
+    </w:p>
+    <w:p>
+      <w:pPr>
+        <w:rPr>
+          <w:rFonts w:ascii="Roboto" w:hAnsi="Roboto"/>
+        </w:rPr>
+      </w:pPr>
+    </w:p>
+    <w:p>
+      <w:pPr>
+        <w:rPr>
+          <w:rFonts w:ascii="Roboto" w:hAnsi="Roboto"/>
+        </w:rPr>
+      </w:pPr>
+    </w:p>
+    <w:p>
+      <w:pPr>
+        <w:rPr>
+          <w:rFonts w:ascii="Roboto" w:hAnsi="Roboto"/>
+        </w:rPr>
+      </w:pPr>
+    </w:p>
+    <w:p>
+      <w:pPr>
+        <w:rPr>
+          <w:rFonts w:ascii="Roboto" w:hAnsi="Roboto"/>
+        </w:rPr>
+      </w:pPr>
+    </w:p>
+    <w:p>
+      <w:pPr>
+        <w:rPr>
+          <w:rFonts w:ascii="Roboto" w:hAnsi="Roboto"/>
+        </w:rPr>
+      </w:pPr>
+    </w:p>
+    <w:p>
+      <w:pPr>
+        <w:rPr>
+          <w:rFonts w:ascii="Roboto" w:hAnsi="Roboto"/>
+        </w:rPr>
+      </w:pPr>
+    </w:p>
+    <w:p>
+      <w:pPr>
+        <w:rPr>
+          <w:rFonts w:ascii="Roboto" w:hAnsi="Roboto"/>
+        </w:rPr>
+      </w:pPr>
+    </w:p>
+    <w:p>
+      <w:pPr>
+        <w:rPr>
+          <w:rFonts w:ascii="Roboto" w:hAnsi="Roboto"/>
+          <w:b/>
+          <w:bCs/>
+          <w:sz w:val="40"/>
+          <w:szCs w:val="40"/>
+        </w:rPr>
+      </w:pPr>
+      <w:r>
+        <w:rPr>
+          <w:rFonts w:ascii="Roboto" w:hAnsi="Roboto"/>
+          <w:b/>
+          <w:bCs/>
+          <w:sz w:val="40"/>
+          <w:szCs w:val="40"/>
+        </w:rPr>
+        <w:lastRenderedPageBreak/>
+        <w:t xml:space="preserve">Chapitre </w:t>
+      </w:r>
+      <w:r>
+        <w:rPr>
+          <w:rFonts w:ascii="Roboto" w:hAnsi="Roboto"/>
+          <w:b/>
+          <w:bCs/>
+          <w:sz w:val="40"/>
+          <w:szCs w:val="40"/>
+        </w:rPr>
+        <w:t>0</w:t>
+      </w:r>
+      <w:r>
+        <w:rPr>
+          <w:rFonts w:ascii="Roboto" w:hAnsi="Roboto"/>
+          <w:b/>
+          <w:bCs/>
+          <w:sz w:val="40"/>
+          <w:szCs w:val="40"/>
+        </w:rPr>
+        <w:t>5 : Si tu le veux, il faudra patienter</w:t>
+      </w:r>
+    </w:p>
+    <w:p>
+      <w:pPr>
+        <w:rPr>
+          <w:rFonts w:ascii="Roboto" w:hAnsi="Roboto"/>
+        </w:rPr>
+      </w:pPr>
+    </w:p>
+    <w:p>
+      <w:pPr>
+        <w:rPr>
+          <w:rFonts w:ascii="Roboto" w:hAnsi="Roboto"/>
+        </w:rPr>
+      </w:pPr>
+    </w:p>
+    <w:p>
+      <w:pPr>
+        <w:rPr>
+          <w:rFonts w:ascii="Roboto" w:hAnsi="Roboto"/>
+        </w:rPr>
+      </w:pPr>
+    </w:p>
+    <w:p>
+      <w:pPr>
+        <w:rPr>
+          <w:rFonts w:ascii="Roboto" w:hAnsi="Roboto"/>
+        </w:rPr>
+      </w:pPr>
+      <w:r>
+        <w:rPr>
+          <w:rFonts w:ascii="Roboto" w:hAnsi="Roboto"/>
+        </w:rPr>
+        <w:t xml:space="preserve">« Attends une minute. Tu vas faire ton stage dans l'entreprise de </w:t>
+      </w:r>
+      <w:proofErr w:type="spellStart"/>
+      <w:r>
+        <w:rPr>
+          <w:rFonts w:ascii="Roboto" w:hAnsi="Roboto"/>
+        </w:rPr>
+        <w:t>Khun</w:t>
+      </w:r>
+      <w:proofErr w:type="spellEnd"/>
+      <w:r>
+        <w:rPr>
+          <w:rFonts w:ascii="Roboto" w:hAnsi="Roboto"/>
+        </w:rPr>
+        <w:t xml:space="preserve"> Chat ? T'es folle ou quoi, Nid </w:t>
+      </w:r>
+      <w:proofErr w:type="spellStart"/>
+      <w:r>
+        <w:rPr>
+          <w:rFonts w:ascii="Roboto" w:hAnsi="Roboto"/>
+        </w:rPr>
+        <w:t>Nthan</w:t>
+      </w:r>
+      <w:proofErr w:type="spellEnd"/>
+      <w:r>
+        <w:rPr>
+          <w:rFonts w:ascii="Roboto" w:hAnsi="Roboto"/>
+        </w:rPr>
+        <w:t xml:space="preserve"> ? » Yong, qui venait d'apprendre que son amie allait faire son stage dans l'entreprise de son ex-fiancée, se prit immédiatement la tête entre les mains.</w:t>
+      </w:r>
+    </w:p>
+    <w:p>
+      <w:pPr>
+        <w:rPr>
+          <w:rFonts w:ascii="Roboto" w:hAnsi="Roboto"/>
+        </w:rPr>
+      </w:pPr>
+    </w:p>
+    <w:p>
+      <w:pPr>
+        <w:rPr>
+          <w:rFonts w:ascii="Roboto" w:hAnsi="Roboto"/>
+        </w:rPr>
+      </w:pPr>
+      <w:r>
+        <w:rPr>
+          <w:rFonts w:ascii="Roboto" w:hAnsi="Roboto"/>
+        </w:rPr>
+        <w:t xml:space="preserve">« Je n'ai pas le choix. Le secret est éventé, j'ai fait semblant d'être enceinte. À propos, ton père et ta mère ne te posent plus de questions ? Cette </w:t>
+      </w:r>
+      <w:proofErr w:type="spellStart"/>
+      <w:r>
+        <w:rPr>
+          <w:rFonts w:ascii="Roboto" w:hAnsi="Roboto"/>
+        </w:rPr>
+        <w:t>Khun</w:t>
+      </w:r>
+      <w:proofErr w:type="spellEnd"/>
+      <w:r>
+        <w:rPr>
+          <w:rFonts w:ascii="Roboto" w:hAnsi="Roboto"/>
+        </w:rPr>
+        <w:t xml:space="preserve"> Chat ne leur a rien dit ? » Elle pensait qu'après avoir été découverte, tout serait révélé.</w:t>
+      </w:r>
+    </w:p>
+    <w:p>
+      <w:pPr>
+        <w:rPr>
+          <w:rFonts w:ascii="Roboto" w:hAnsi="Roboto"/>
+        </w:rPr>
+      </w:pPr>
+    </w:p>
+    <w:p>
+      <w:pPr>
+        <w:rPr>
+          <w:rFonts w:ascii="Roboto" w:hAnsi="Roboto"/>
+        </w:rPr>
+      </w:pPr>
+      <w:r>
+        <w:rPr>
+          <w:rFonts w:ascii="Roboto" w:hAnsi="Roboto"/>
+        </w:rPr>
+        <w:t>« C'est vrai. Je me demandais aussi pourquoi ton père n'avait rien demandé. » Kirin pensait aussi que Yong allait en prendre plein la figure pour avoir monté cette histoire, mais elle se trompait.</w:t>
+      </w:r>
+    </w:p>
+    <w:p>
+      <w:pPr>
+        <w:rPr>
+          <w:rFonts w:ascii="Roboto" w:hAnsi="Roboto"/>
+        </w:rPr>
+      </w:pPr>
+    </w:p>
+    <w:p>
+      <w:pPr>
+        <w:rPr>
+          <w:rFonts w:ascii="Roboto" w:hAnsi="Roboto"/>
+        </w:rPr>
+      </w:pPr>
+      <w:r>
+        <w:rPr>
+          <w:rFonts w:ascii="Roboto" w:hAnsi="Roboto"/>
+        </w:rPr>
+        <w:t xml:space="preserve">« Bah non. Ils ont juste demandé si je n'allais pas prendre mes responsabilités. J'ai répondu non, parce que je n'étais même pas sûr que l'enfant soit de moi. Et j'ai aussi dit que tu avais laissé ton ventre grossir pour m'arnaquer, mais que c'était fini. Mes parents m'ont engueulé, bien sûr, pour t'avoir laissé entrer dans ma vie. Mais que veux-tu y faire ? On a encore de la chance que mes parents n'aient pas insisté. Mais ils n'ont pas arrêté de me chercher un parti. Parce que j'ai dit que je trouverai bien quelqu'un moi-même. Et aujourd'hui, les journalistes m'ont harcelé de questions comme si j'étais un criminel. » Il n'osait pas faire son </w:t>
+      </w:r>
+      <w:proofErr w:type="spellStart"/>
+      <w:r>
+        <w:rPr>
+          <w:rFonts w:ascii="Roboto" w:hAnsi="Roboto"/>
+        </w:rPr>
+        <w:t>coming</w:t>
+      </w:r>
+      <w:proofErr w:type="spellEnd"/>
+      <w:r>
+        <w:rPr>
+          <w:rFonts w:ascii="Roboto" w:hAnsi="Roboto"/>
+        </w:rPr>
+        <w:t xml:space="preserve"> out, de peur que ses parents ne l'acceptent pas. Le monde était peut-être plus ouvert, mais tout le monde ne comprenait pas ce genre de choses, et certainement pas ses parents. Des gens comme ses parents n'étaient jamais ouverts et n'acceptaient rien de nouveau.</w:t>
+      </w:r>
+    </w:p>
+    <w:p>
+      <w:pPr>
+        <w:rPr>
+          <w:rFonts w:ascii="Roboto" w:hAnsi="Roboto"/>
+        </w:rPr>
+      </w:pPr>
+    </w:p>
+    <w:p>
+      <w:pPr>
+        <w:rPr>
+          <w:rFonts w:ascii="Roboto" w:hAnsi="Roboto"/>
+        </w:rPr>
+      </w:pPr>
+      <w:r>
+        <w:rPr>
+          <w:rFonts w:ascii="Roboto" w:hAnsi="Roboto"/>
+        </w:rPr>
+        <w:t xml:space="preserve">« Et tu es sûre, </w:t>
+      </w:r>
+      <w:proofErr w:type="spellStart"/>
+      <w:r>
+        <w:rPr>
+          <w:rFonts w:ascii="Roboto" w:hAnsi="Roboto"/>
+        </w:rPr>
+        <w:t>Nthan</w:t>
+      </w:r>
+      <w:proofErr w:type="spellEnd"/>
+      <w:r>
+        <w:rPr>
+          <w:rFonts w:ascii="Roboto" w:hAnsi="Roboto"/>
+        </w:rPr>
+        <w:t xml:space="preserve"> ? Tu veux vraiment faire ton stage là-bas ? » Kirin sentait juste quelque chose de bizarre à engager la personne qui avait ruiné son propre mariage comme assistante personnelle. Si c'était elle, elle chercherait sûrement à se venger.</w:t>
+      </w:r>
+    </w:p>
+    <w:p>
+      <w:pPr>
+        <w:rPr>
+          <w:rFonts w:ascii="Roboto" w:hAnsi="Roboto"/>
+        </w:rPr>
+      </w:pPr>
+    </w:p>
+    <w:p>
+      <w:pPr>
+        <w:rPr>
+          <w:rFonts w:ascii="Roboto" w:hAnsi="Roboto"/>
+        </w:rPr>
+      </w:pPr>
+      <w:r>
+        <w:rPr>
+          <w:rFonts w:ascii="Roboto" w:hAnsi="Roboto"/>
+        </w:rPr>
+        <w:lastRenderedPageBreak/>
+        <w:t>« J'en suis sûre. De toute façon, je dois trouver un travail qui paie maintenant. Que veux-tu que je fasse ? Je me suis fait virer. » Si on lui demandait si ce travail lui manquait encore, elle devait admettre que oui. Mais il n'y avait plus rien à faire, il fallait l'accepter.</w:t>
+      </w:r>
+    </w:p>
+    <w:p>
+      <w:pPr>
+        <w:rPr>
+          <w:rFonts w:ascii="Roboto" w:hAnsi="Roboto"/>
+        </w:rPr>
+      </w:pPr>
+    </w:p>
+    <w:p>
+      <w:pPr>
+        <w:rPr>
+          <w:rFonts w:ascii="Roboto" w:hAnsi="Roboto"/>
+        </w:rPr>
+      </w:pPr>
+      <w:r>
+        <w:rPr>
+          <w:rFonts w:ascii="Roboto" w:hAnsi="Roboto"/>
+        </w:rPr>
+        <w:t xml:space="preserve">« Snif... Je suis désolé, ma belle. C'est de ma faute. C'est moi qui t'ai engagée, et je t'ai entraînée dans mes problèmes. » </w:t>
+      </w:r>
+      <w:proofErr w:type="spellStart"/>
+      <w:r>
+        <w:rPr>
+          <w:rFonts w:ascii="Roboto" w:hAnsi="Roboto"/>
+        </w:rPr>
+        <w:t>Rong</w:t>
+      </w:r>
+      <w:proofErr w:type="spellEnd"/>
+      <w:r>
+        <w:rPr>
+          <w:rFonts w:ascii="Roboto" w:hAnsi="Roboto"/>
+        </w:rPr>
+        <w:t>, qui se sentait pleinement coupable, se jeta sur son amie pour l'embrasser en frottant sa joue contre la sienne.</w:t>
+      </w:r>
+    </w:p>
+    <w:p>
+      <w:pPr>
+        <w:rPr>
+          <w:rFonts w:ascii="Roboto" w:hAnsi="Roboto"/>
+        </w:rPr>
+      </w:pPr>
+    </w:p>
+    <w:p>
+      <w:pPr>
+        <w:rPr>
+          <w:rFonts w:ascii="Roboto" w:hAnsi="Roboto"/>
+        </w:rPr>
+      </w:pPr>
+      <w:r>
+        <w:rPr>
+          <w:rFonts w:ascii="Roboto" w:hAnsi="Roboto"/>
+        </w:rPr>
+        <w:t>« Ouais, laisse tomber. De toute façon, je n'aurais pas supporté que tu aies une femme. Tu ne peux pas avoir de petite amie avant moi. Je ne te le permettrai pas.</w:t>
+      </w:r>
+    </w:p>
+    <w:p>
+      <w:pPr>
+        <w:rPr>
+          <w:rFonts w:ascii="Roboto" w:hAnsi="Roboto"/>
+        </w:rPr>
+      </w:pPr>
+      <w:r>
+        <w:rPr>
+          <w:rFonts w:ascii="Roboto" w:hAnsi="Roboto"/>
+        </w:rPr>
+        <w:t xml:space="preserve">— Quoi ? Tu parles comme si tu pouvais oublier ton ex. Sérieusement, oublie-le une bonne fois. Je te jure, cette </w:t>
+      </w:r>
+      <w:proofErr w:type="spellStart"/>
+      <w:r>
+        <w:rPr>
+          <w:rFonts w:ascii="Roboto" w:hAnsi="Roboto"/>
+        </w:rPr>
+        <w:t>P'Maïd</w:t>
+      </w:r>
+      <w:proofErr w:type="spellEnd"/>
+      <w:r>
+        <w:rPr>
+          <w:rFonts w:ascii="Roboto" w:hAnsi="Roboto"/>
+        </w:rPr>
+        <w:t xml:space="preserve">... oublie-la. Elle t'a trompée et t'a fait du mal. Ça a été si difficile de te faire accepter la rupture, elle a failli t'emmener retirer [un enfant ?]. Tiens, elle a réservé des billets pour le Cambodge avec cette </w:t>
+      </w:r>
+      <w:proofErr w:type="spellStart"/>
+      <w:r>
+        <w:rPr>
+          <w:rFonts w:ascii="Roboto" w:hAnsi="Roboto"/>
+        </w:rPr>
+        <w:t>Rin</w:t>
+      </w:r>
+      <w:proofErr w:type="spellEnd"/>
+      <w:r>
+        <w:rPr>
+          <w:rFonts w:ascii="Roboto" w:hAnsi="Roboto"/>
+        </w:rPr>
+        <w:t>. » Yong savait très bien que son amie aimait encore son ex, même s'ils avaient rompu pour la raison que l'autre l'avait trompée.</w:t>
+      </w:r>
+    </w:p>
+    <w:p>
+      <w:pPr>
+        <w:rPr>
+          <w:rFonts w:ascii="Roboto" w:hAnsi="Roboto"/>
+        </w:rPr>
+      </w:pPr>
+    </w:p>
+    <w:p>
+      <w:pPr>
+        <w:rPr>
+          <w:rFonts w:ascii="Roboto" w:hAnsi="Roboto"/>
+        </w:rPr>
+      </w:pPr>
+      <w:r>
+        <w:rPr>
+          <w:rFonts w:ascii="Roboto" w:hAnsi="Roboto"/>
+        </w:rPr>
+        <w:t>« À cette heure-ci, il a probablement présenté sa nouvelle copine à sa mère. Mon amie est toujours obsédée par lui.</w:t>
+      </w:r>
+    </w:p>
+    <w:p>
+      <w:pPr>
+        <w:rPr>
+          <w:rFonts w:ascii="Roboto" w:hAnsi="Roboto"/>
+        </w:rPr>
+      </w:pPr>
+      <w:r>
+        <w:rPr>
+          <w:rFonts w:ascii="Roboto" w:hAnsi="Roboto"/>
+        </w:rPr>
+        <w:t xml:space="preserve">— Et comment sais-tu que </w:t>
+      </w:r>
+      <w:proofErr w:type="spellStart"/>
+      <w:r>
+        <w:rPr>
+          <w:rFonts w:ascii="Roboto" w:hAnsi="Roboto"/>
+        </w:rPr>
+        <w:t>P'Maïd</w:t>
+      </w:r>
+      <w:proofErr w:type="spellEnd"/>
+      <w:r>
+        <w:rPr>
+          <w:rFonts w:ascii="Roboto" w:hAnsi="Roboto"/>
+        </w:rPr>
+        <w:t xml:space="preserve"> a emmené sa nouvelle femme rencontrer sa mère ? » Yong fronça les sourcils, perplexe, car même lui n'était pas au courant.</w:t>
+      </w:r>
+    </w:p>
+    <w:p>
+      <w:pPr>
+        <w:rPr>
+          <w:rFonts w:ascii="Roboto" w:hAnsi="Roboto"/>
+        </w:rPr>
+      </w:pPr>
+    </w:p>
+    <w:p>
+      <w:pPr>
+        <w:rPr>
+          <w:rFonts w:ascii="Roboto" w:hAnsi="Roboto"/>
+        </w:rPr>
+      </w:pPr>
+      <w:r>
+        <w:rPr>
+          <w:rFonts w:ascii="Roboto" w:hAnsi="Roboto"/>
+        </w:rPr>
+        <w:t xml:space="preserve">« Parce que j'ai regardé la story Instagram de </w:t>
+      </w:r>
+      <w:proofErr w:type="spellStart"/>
+      <w:r>
+        <w:rPr>
+          <w:rFonts w:ascii="Roboto" w:hAnsi="Roboto"/>
+        </w:rPr>
+        <w:t>P'Maïd</w:t>
+      </w:r>
+      <w:proofErr w:type="spellEnd"/>
+      <w:r>
+        <w:rPr>
+          <w:rFonts w:ascii="Roboto" w:hAnsi="Roboto"/>
+        </w:rPr>
+        <w:t xml:space="preserve">, et je l'ai vue. Je fais une bonne action, tu sais, Nid </w:t>
+      </w:r>
+      <w:proofErr w:type="spellStart"/>
+      <w:r>
+        <w:rPr>
+          <w:rFonts w:ascii="Roboto" w:hAnsi="Roboto"/>
+        </w:rPr>
+        <w:t>Nthan</w:t>
+      </w:r>
+      <w:proofErr w:type="spellEnd"/>
+      <w:r>
+        <w:rPr>
+          <w:rFonts w:ascii="Roboto" w:hAnsi="Roboto"/>
+        </w:rPr>
+        <w:t xml:space="preserve">, pour que tu puisses enfin tourner la page sur cette </w:t>
+      </w:r>
+      <w:proofErr w:type="spellStart"/>
+      <w:r>
+        <w:rPr>
+          <w:rFonts w:ascii="Roboto" w:hAnsi="Roboto"/>
+        </w:rPr>
+        <w:t>P'Maïd</w:t>
+      </w:r>
+      <w:proofErr w:type="spellEnd"/>
+      <w:r>
+        <w:rPr>
+          <w:rFonts w:ascii="Roboto" w:hAnsi="Roboto"/>
+        </w:rPr>
+        <w:t xml:space="preserve">. Et ne te demande pas qui est la nouvelle femme : c'est la manager dont </w:t>
+      </w:r>
+      <w:proofErr w:type="spellStart"/>
+      <w:r>
+        <w:rPr>
+          <w:rFonts w:ascii="Roboto" w:hAnsi="Roboto"/>
+        </w:rPr>
+        <w:t>P'Maïd</w:t>
+      </w:r>
+      <w:proofErr w:type="spellEnd"/>
+      <w:r>
+        <w:rPr>
+          <w:rFonts w:ascii="Roboto" w:hAnsi="Roboto"/>
+        </w:rPr>
+        <w:t xml:space="preserve"> te disait que c'était sa "grande sœur" au travail. » Kirin voulait que son amie tourne enfin la page sur son ex. Même s'ils avaient rompu depuis des mois, elle vérifiait toujours ses réseaux sociaux.</w:t>
+      </w:r>
+    </w:p>
+    <w:p>
+      <w:pPr>
+        <w:rPr>
+          <w:rFonts w:ascii="Roboto" w:hAnsi="Roboto"/>
+        </w:rPr>
+      </w:pPr>
+    </w:p>
+    <w:p>
+      <w:pPr>
+        <w:rPr>
+          <w:rFonts w:ascii="Roboto" w:hAnsi="Roboto"/>
+        </w:rPr>
+      </w:pPr>
+      <w:r>
+        <w:rPr>
+          <w:rFonts w:ascii="Roboto" w:hAnsi="Roboto"/>
+        </w:rPr>
+        <w:t>« Assez, assez ! Arrêtez d'en parler. Je vais m'occuper de ma demande de stage. Je dois aussi voir un client plus tard. Ah, Yong, envoie-moi l'adresse de l'entreprise de ton ex-fiancée. Bisou. » Elle embrassa la joue de son amie Yong avant de partir s'occuper de sa demande de stage, puis se dépêcha d'aller à son rendez-vous du jour.</w:t>
+      </w:r>
+    </w:p>
+    <w:p>
+      <w:pPr>
+        <w:rPr>
+          <w:rFonts w:ascii="Roboto" w:hAnsi="Roboto"/>
+        </w:rPr>
+      </w:pPr>
+    </w:p>
+    <w:p>
+      <w:pPr>
+        <w:rPr>
+          <w:rFonts w:ascii="Roboto" w:hAnsi="Roboto"/>
+        </w:rPr>
+      </w:pPr>
+      <w:r>
+        <w:rPr>
+          <w:rFonts w:ascii="Roboto" w:hAnsi="Roboto"/>
+        </w:rPr>
+        <w:lastRenderedPageBreak/>
+        <w:t xml:space="preserve">« Ah, en parlant de ça, cette </w:t>
+      </w:r>
+      <w:proofErr w:type="spellStart"/>
+      <w:r>
+        <w:rPr>
+          <w:rFonts w:ascii="Roboto" w:hAnsi="Roboto"/>
+        </w:rPr>
+        <w:t>P'Maïd</w:t>
+      </w:r>
+      <w:proofErr w:type="spellEnd"/>
+      <w:r>
+        <w:rPr>
+          <w:rFonts w:ascii="Roboto" w:hAnsi="Roboto"/>
+        </w:rPr>
+        <w:t xml:space="preserve"> est assistante dans une filiale de l'entreprise de </w:t>
+      </w:r>
+      <w:proofErr w:type="spellStart"/>
+      <w:r>
+        <w:rPr>
+          <w:rFonts w:ascii="Roboto" w:hAnsi="Roboto"/>
+        </w:rPr>
+        <w:t>Khun</w:t>
+      </w:r>
+      <w:proofErr w:type="spellEnd"/>
+      <w:r>
+        <w:rPr>
+          <w:rFonts w:ascii="Roboto" w:hAnsi="Roboto"/>
+        </w:rPr>
+        <w:t xml:space="preserve"> Chat, non ? Elle y travaille toujours ? » Yong sembla se souvenir de quelque chose : l'ex de son amie travaillait pour son ennemie.</w:t>
+      </w:r>
+    </w:p>
+    <w:p>
+      <w:pPr>
+        <w:rPr>
+          <w:rFonts w:ascii="Roboto" w:hAnsi="Roboto"/>
+        </w:rPr>
+      </w:pPr>
+    </w:p>
+    <w:p>
+      <w:pPr>
+        <w:rPr>
+          <w:rFonts w:ascii="Roboto" w:hAnsi="Roboto"/>
+        </w:rPr>
+      </w:pPr>
+      <w:r>
+        <w:rPr>
+          <w:rFonts w:ascii="Roboto" w:hAnsi="Roboto"/>
+        </w:rPr>
+        <w:t xml:space="preserve">« Toujours au même endroit, oui. Hé, Nid </w:t>
+      </w:r>
+      <w:proofErr w:type="spellStart"/>
+      <w:r>
+        <w:rPr>
+          <w:rFonts w:ascii="Roboto" w:hAnsi="Roboto"/>
+        </w:rPr>
+        <w:t>Nthan</w:t>
+      </w:r>
+      <w:proofErr w:type="spellEnd"/>
+      <w:r>
+        <w:rPr>
+          <w:rFonts w:ascii="Roboto" w:hAnsi="Roboto"/>
+        </w:rPr>
+        <w:t>, comme ça, tu risques de tomber sur ton ex. Tu ne vas pas retomber sous son charme, si ? Yong et moi, on en a marre de cette nourriture pour chien [de te consoler]. Même si tu n'es pas belle, sois intelligente, s'il te plaît. » Kirin ne voulait pas se plaindre, elle s'inquiétait vraiment pour les sentiments de son amie.</w:t>
+      </w:r>
+    </w:p>
+    <w:p>
+      <w:pPr>
+        <w:rPr>
+          <w:rFonts w:ascii="Roboto" w:hAnsi="Roboto"/>
+        </w:rPr>
+      </w:pPr>
+    </w:p>
+    <w:p>
+      <w:pPr>
+        <w:rPr>
+          <w:rFonts w:ascii="Roboto" w:hAnsi="Roboto"/>
+        </w:rPr>
+      </w:pPr>
+      <w:r>
+        <w:rPr>
+          <w:rFonts w:ascii="Roboto" w:hAnsi="Roboto"/>
+        </w:rPr>
+        <w:t xml:space="preserve">« Je ne devrais pas la croiser. </w:t>
+      </w:r>
+      <w:proofErr w:type="spellStart"/>
+      <w:r>
+        <w:rPr>
+          <w:rFonts w:ascii="Roboto" w:hAnsi="Roboto"/>
+        </w:rPr>
+        <w:t>P'Maïd</w:t>
+      </w:r>
+      <w:proofErr w:type="spellEnd"/>
+      <w:r>
+        <w:rPr>
+          <w:rFonts w:ascii="Roboto" w:hAnsi="Roboto"/>
+        </w:rPr>
+        <w:t xml:space="preserve"> travaille à l'usine. Pourvu que je ne la voie pas. J'ai peur... peur que mes amies ne doivent à nouveau manger de la nourriture pour chien. » La speakerine parlait en souriant, contrairement à son auditoire qui la regardait avec un marteau à la main [prêt à la frapper ?].</w:t>
+      </w:r>
+    </w:p>
+    <w:p>
+      <w:pPr>
+        <w:rPr>
+          <w:rFonts w:ascii="Roboto" w:hAnsi="Roboto"/>
+        </w:rPr>
+      </w:pPr>
+    </w:p>
+    <w:p>
+      <w:pPr>
+        <w:rPr>
+          <w:rFonts w:ascii="Roboto" w:hAnsi="Roboto"/>
+        </w:rPr>
+      </w:pPr>
+      <w:r>
+        <w:rPr>
+          <w:rFonts w:ascii="Roboto" w:hAnsi="Roboto"/>
+        </w:rPr>
+        <w:t>« D'accord. Ah, et tu vas voir un client tout de suite ? » Kirin jeta un coup d'œil à l'heure et vit qu'il était presque l'heure du rendez-vous de son amie avec le client.</w:t>
+      </w:r>
+    </w:p>
+    <w:p>
+      <w:pPr>
+        <w:rPr>
+          <w:rFonts w:ascii="Roboto" w:hAnsi="Roboto"/>
+        </w:rPr>
+      </w:pPr>
+    </w:p>
+    <w:p>
+      <w:pPr>
+        <w:rPr>
+          <w:rFonts w:ascii="Roboto" w:hAnsi="Roboto"/>
+        </w:rPr>
+      </w:pPr>
+      <w:r>
+        <w:rPr>
+          <w:rFonts w:ascii="Roboto" w:hAnsi="Roboto"/>
+        </w:rPr>
+        <w:t xml:space="preserve">Bip </w:t>
+      </w:r>
+      <w:proofErr w:type="spellStart"/>
+      <w:r>
+        <w:rPr>
+          <w:rFonts w:ascii="Roboto" w:hAnsi="Roboto"/>
+        </w:rPr>
+        <w:t>Bip</w:t>
+      </w:r>
+      <w:proofErr w:type="spellEnd"/>
+    </w:p>
+    <w:p>
+      <w:pPr>
+        <w:rPr>
+          <w:rFonts w:ascii="Roboto" w:hAnsi="Roboto"/>
+        </w:rPr>
+      </w:pPr>
+    </w:p>
+    <w:p>
+      <w:pPr>
+        <w:rPr>
+          <w:rFonts w:ascii="Roboto" w:hAnsi="Roboto"/>
+        </w:rPr>
+      </w:pPr>
+      <w:r>
+        <w:rPr>
+          <w:rFonts w:ascii="Roboto" w:hAnsi="Roboto"/>
+        </w:rPr>
+        <w:t xml:space="preserve">« Parfait, il appelle juste à temps... Oui, Monsieur le client, </w:t>
+      </w:r>
+      <w:proofErr w:type="spellStart"/>
+      <w:r>
+        <w:rPr>
+          <w:rFonts w:ascii="Roboto" w:hAnsi="Roboto"/>
+        </w:rPr>
+        <w:t>Nthan</w:t>
+      </w:r>
+      <w:proofErr w:type="spellEnd"/>
+      <w:r>
+        <w:rPr>
+          <w:rFonts w:ascii="Roboto" w:hAnsi="Roboto"/>
+        </w:rPr>
+        <w:t xml:space="preserve"> arrive. Pas plus d'une heure. » Elle regarda l'endroit où elle devait se rendre. Aujourd'hui, le client l'avait invitée à dîner pour se la montrer à ses amis, car il s'était vanté d'avoir une petite amie étudiante. </w:t>
+      </w:r>
+      <w:proofErr w:type="spellStart"/>
+      <w:r>
+        <w:rPr>
+          <w:rFonts w:ascii="Roboto" w:hAnsi="Roboto"/>
+        </w:rPr>
+        <w:t>Thitinat</w:t>
+      </w:r>
+      <w:proofErr w:type="spellEnd"/>
+      <w:r>
+        <w:rPr>
+          <w:rFonts w:ascii="Roboto" w:hAnsi="Roboto"/>
+        </w:rPr>
+        <w:t xml:space="preserve"> se regarda dans le miroir, portant un uniforme d'étudiante moulant comme le client l'avait demandé, pour vérifier une dernière fois que tout était en ordre, avant d'entrer dans le restaurant pour chercher le jeune client, qui la cherchait aussi du regard. Quand elle trouva le jeune client qui se levait et lui faisait signe, sa silhouette gracile afficha un sourire forcé avant de lui rendre son signe de la main.</w:t>
+      </w:r>
+    </w:p>
+    <w:p>
+      <w:pPr>
+        <w:rPr>
+          <w:rFonts w:ascii="Roboto" w:hAnsi="Roboto"/>
+        </w:rPr>
+      </w:pPr>
+    </w:p>
+    <w:p>
+      <w:pPr>
+        <w:rPr>
+          <w:rFonts w:ascii="Roboto" w:hAnsi="Roboto"/>
+        </w:rPr>
+      </w:pPr>
+      <w:r>
+        <w:rPr>
+          <w:rFonts w:ascii="Roboto" w:hAnsi="Roboto"/>
+        </w:rPr>
+        <w:t>3 jours plus tard</w:t>
+      </w:r>
+    </w:p>
+    <w:p>
+      <w:pPr>
+        <w:rPr>
+          <w:rFonts w:ascii="Roboto" w:hAnsi="Roboto"/>
+        </w:rPr>
+      </w:pPr>
+    </w:p>
+    <w:p>
+      <w:pPr>
+        <w:rPr>
+          <w:rFonts w:ascii="Roboto" w:hAnsi="Roboto"/>
+        </w:rPr>
+      </w:pPr>
+      <w:r>
+        <w:rPr>
+          <w:rFonts w:ascii="Roboto" w:hAnsi="Roboto"/>
+        </w:rPr>
+        <w:t xml:space="preserve">Après avoir obtenu les documents nécessaires pour sa demande de stage, la stagiaire potentielle, </w:t>
+      </w:r>
+      <w:proofErr w:type="spellStart"/>
+      <w:r>
+        <w:rPr>
+          <w:rFonts w:ascii="Roboto" w:hAnsi="Roboto"/>
+        </w:rPr>
+        <w:t>Thitinat</w:t>
+      </w:r>
+      <w:proofErr w:type="spellEnd"/>
+      <w:r>
+        <w:rPr>
+          <w:rFonts w:ascii="Roboto" w:hAnsi="Roboto"/>
+        </w:rPr>
+        <w:t xml:space="preserve">, se précipita immédiatement vers l'entreprise de </w:t>
+      </w:r>
+      <w:proofErr w:type="spellStart"/>
+      <w:r>
+        <w:rPr>
+          <w:rFonts w:ascii="Roboto" w:hAnsi="Roboto"/>
+        </w:rPr>
+        <w:t>Theerachat</w:t>
+      </w:r>
+      <w:proofErr w:type="spellEnd"/>
+      <w:r>
+        <w:rPr>
+          <w:rFonts w:ascii="Roboto" w:hAnsi="Roboto"/>
+        </w:rPr>
+        <w:t xml:space="preserve">, sans oublier d'en informer cette dernière au préalable. L'autre partie se </w:t>
+      </w:r>
+      <w:r>
+        <w:rPr>
+          <w:rFonts w:ascii="Roboto" w:hAnsi="Roboto"/>
+        </w:rPr>
+        <w:lastRenderedPageBreak/>
+        <w:t>contenta de lire le message sans répondre. Ses yeux ronds contemplèrent le gratte-ciel imposant situé en plein centre-ville. Elle savait vaguement, par Yong, que l'autre était dans le commerce d'exportation d'aliments santé, qui perçait sur le marché européen, ce qui en faisait une grande entreprise. De plus, sa famille possédait des hôtels. C'était l'une des raisons pour lesquelles la famille de Yong voulait s'allier avec elles, car elles étaient dans le tourisme et cherchaient des hébergements à bon prix pour réaliser des profits.</w:t>
+      </w:r>
+    </w:p>
+    <w:p>
+      <w:pPr>
+        <w:rPr>
+          <w:rFonts w:ascii="Roboto" w:hAnsi="Roboto"/>
+        </w:rPr>
+      </w:pPr>
+    </w:p>
+    <w:p>
+      <w:pPr>
+        <w:rPr>
+          <w:rFonts w:ascii="Roboto" w:hAnsi="Roboto"/>
+        </w:rPr>
+      </w:pPr>
+      <w:r>
+        <w:rPr>
+          <w:rFonts w:ascii="Roboto" w:hAnsi="Roboto"/>
+        </w:rPr>
+        <w:t xml:space="preserve">« Bonjour. Je m'appelle </w:t>
+      </w:r>
+      <w:proofErr w:type="spellStart"/>
+      <w:r>
+        <w:rPr>
+          <w:rFonts w:ascii="Roboto" w:hAnsi="Roboto"/>
+        </w:rPr>
+        <w:t>Thitinat</w:t>
+      </w:r>
+      <w:proofErr w:type="spellEnd"/>
+      <w:r>
+        <w:rPr>
+          <w:rFonts w:ascii="Roboto" w:hAnsi="Roboto"/>
+        </w:rPr>
+        <w:t>. Je viens pour ma demande de stage chez Honey Grains. Je me demande à quel étage je dois me rendre ? » Elle s'approcha directement de la réceptionniste pour demander, incertaine de l'étage de l'entreprise.</w:t>
+      </w:r>
+    </w:p>
+    <w:p>
+      <w:pPr>
+        <w:rPr>
+          <w:rFonts w:ascii="Roboto" w:hAnsi="Roboto"/>
+        </w:rPr>
+      </w:pPr>
+    </w:p>
+    <w:p>
+      <w:pPr>
+        <w:rPr>
+          <w:rFonts w:ascii="Roboto" w:hAnsi="Roboto"/>
+        </w:rPr>
+      </w:pPr>
+      <w:r>
+        <w:rPr>
+          <w:rFonts w:ascii="Roboto" w:hAnsi="Roboto"/>
+        </w:rPr>
+        <w:t>« Vous pouvez monter directement au 20ème étage. Il y aura une réception à l'entrée. Vous pourrez vous renseigner là-bas. Votre carte d'identité, s'il vous plaît, pour l'échange du badge d'accès au bâtiment.</w:t>
+      </w:r>
+    </w:p>
+    <w:p>
+      <w:pPr>
+        <w:rPr>
+          <w:rFonts w:ascii="Roboto" w:hAnsi="Roboto"/>
+        </w:rPr>
+      </w:pPr>
+      <w:r>
+        <w:rPr>
+          <w:rFonts w:ascii="Roboto" w:hAnsi="Roboto"/>
+        </w:rPr>
+        <w:t>— D'accord, merci. » Après avoir obtenu le badge d'accès, sa silhouette élancée se dirigea d'un pas vif vers l'ascenseur. Elle prit l'ascenseur jusqu'au 20ème étage. En arrivant, elle trouva la réception comme indiqué.</w:t>
+      </w:r>
+    </w:p>
+    <w:p>
+      <w:pPr>
+        <w:rPr>
+          <w:rFonts w:ascii="Roboto" w:hAnsi="Roboto"/>
+        </w:rPr>
+      </w:pPr>
+    </w:p>
+    <w:p>
+      <w:pPr>
+        <w:rPr>
+          <w:rFonts w:ascii="Roboto" w:hAnsi="Roboto"/>
+        </w:rPr>
+      </w:pPr>
+      <w:r>
+        <w:rPr>
+          <w:rFonts w:ascii="Roboto" w:hAnsi="Roboto"/>
+        </w:rPr>
+        <w:t>« Tu ne trouves pas que cette fille a un visage familier ? » Des chuchotements s'élevèrent lorsque quelqu'un la remarqua.</w:t>
+      </w:r>
+    </w:p>
+    <w:p>
+      <w:pPr>
+        <w:rPr>
+          <w:rFonts w:ascii="Roboto" w:hAnsi="Roboto"/>
+        </w:rPr>
+      </w:pPr>
+    </w:p>
+    <w:p>
+      <w:pPr>
+        <w:rPr>
+          <w:rFonts w:ascii="Roboto" w:hAnsi="Roboto"/>
+        </w:rPr>
+      </w:pPr>
+      <w:r>
+        <w:rPr>
+          <w:rFonts w:ascii="Roboto" w:hAnsi="Roboto"/>
+        </w:rPr>
+        <w:t>« Moi aussi, je trouve son visage familier.</w:t>
+      </w:r>
+    </w:p>
+    <w:p>
+      <w:pPr>
+        <w:rPr>
+          <w:rFonts w:ascii="Roboto" w:hAnsi="Roboto"/>
+        </w:rPr>
+      </w:pPr>
+      <w:r>
+        <w:rPr>
+          <w:rFonts w:ascii="Roboto" w:hAnsi="Roboto"/>
+        </w:rPr>
+        <w:t xml:space="preserve">— Je viens pour ma demande de stage. Je m'appelle </w:t>
+      </w:r>
+      <w:proofErr w:type="spellStart"/>
+      <w:r>
+        <w:rPr>
+          <w:rFonts w:ascii="Roboto" w:hAnsi="Roboto"/>
+        </w:rPr>
+        <w:t>Thitinat</w:t>
+      </w:r>
+      <w:proofErr w:type="spellEnd"/>
+      <w:r>
+        <w:rPr>
+          <w:rFonts w:ascii="Roboto" w:hAnsi="Roboto"/>
+        </w:rPr>
+        <w:t>. » En arrivant à l'étage, elle trouva la réceptionniste comme prévu et informa de sa venue pour le rendez-vous, car elle l'avait annoncé à l'avance.</w:t>
+      </w:r>
+    </w:p>
+    <w:p>
+      <w:pPr>
+        <w:rPr>
+          <w:rFonts w:ascii="Roboto" w:hAnsi="Roboto"/>
+        </w:rPr>
+      </w:pPr>
+    </w:p>
+    <w:p>
+      <w:pPr>
+        <w:rPr>
+          <w:rFonts w:ascii="Roboto" w:hAnsi="Roboto"/>
+        </w:rPr>
+      </w:pPr>
+      <w:r>
+        <w:rPr>
+          <w:rFonts w:ascii="Roboto" w:hAnsi="Roboto"/>
+        </w:rPr>
+        <w:t xml:space="preserve">« Ah, je crois que </w:t>
+      </w:r>
+      <w:proofErr w:type="spellStart"/>
+      <w:r>
+        <w:rPr>
+          <w:rFonts w:ascii="Roboto" w:hAnsi="Roboto"/>
+        </w:rPr>
+        <w:t>Khun</w:t>
+      </w:r>
+      <w:proofErr w:type="spellEnd"/>
+      <w:r>
+        <w:rPr>
+          <w:rFonts w:ascii="Roboto" w:hAnsi="Roboto"/>
+        </w:rPr>
+        <w:t xml:space="preserve"> Chat nous a informés. Asseyez-vous et attendez un moment, s'il vous plaît. » Elle composa rapidement le numéro de l'assistante de </w:t>
+      </w:r>
+      <w:proofErr w:type="spellStart"/>
+      <w:r>
+        <w:rPr>
+          <w:rFonts w:ascii="Roboto" w:hAnsi="Roboto"/>
+        </w:rPr>
+        <w:t>Theerachat</w:t>
+      </w:r>
+      <w:proofErr w:type="spellEnd"/>
+      <w:r>
+        <w:rPr>
+          <w:rFonts w:ascii="Roboto" w:hAnsi="Roboto"/>
+        </w:rPr>
+        <w:t xml:space="preserve">, Hanna. Lorsque l'autre décrocha, elle demanda à </w:t>
+      </w:r>
+      <w:proofErr w:type="spellStart"/>
+      <w:r>
+        <w:rPr>
+          <w:rFonts w:ascii="Roboto" w:hAnsi="Roboto"/>
+        </w:rPr>
+        <w:t>Nthan</w:t>
+      </w:r>
+      <w:proofErr w:type="spellEnd"/>
+      <w:r>
+        <w:rPr>
+          <w:rFonts w:ascii="Roboto" w:hAnsi="Roboto"/>
+        </w:rPr>
+        <w:t xml:space="preserve"> de monter encore d'un étage, au 25ème, qui était l'étage de travail de </w:t>
+      </w:r>
+      <w:proofErr w:type="spellStart"/>
+      <w:r>
+        <w:rPr>
+          <w:rFonts w:ascii="Roboto" w:hAnsi="Roboto"/>
+        </w:rPr>
+        <w:t>Theerachat</w:t>
+      </w:r>
+      <w:proofErr w:type="spellEnd"/>
+      <w:r>
+        <w:rPr>
+          <w:rFonts w:ascii="Roboto" w:hAnsi="Roboto"/>
+        </w:rPr>
+        <w:t xml:space="preserve">. En montant, elle trouva environ dix bureaux, organisés en zones individuelles. En marchant jusqu'au bout, elle trouva un bureau situé devant un grand bureau. Elle devina que ce devait être le bureau de l'assistante de </w:t>
+      </w:r>
+      <w:proofErr w:type="spellStart"/>
+      <w:r>
+        <w:rPr>
+          <w:rFonts w:ascii="Roboto" w:hAnsi="Roboto"/>
+        </w:rPr>
+        <w:t>Theerachat</w:t>
+      </w:r>
+      <w:proofErr w:type="spellEnd"/>
+      <w:r>
+        <w:rPr>
+          <w:rFonts w:ascii="Roboto" w:hAnsi="Roboto"/>
+        </w:rPr>
+        <w:t>. En passant devant les employés, sa silhouette gracile et son visage frappant attirèrent l'attention.</w:t>
+      </w:r>
+    </w:p>
+    <w:p>
+      <w:pPr>
+        <w:rPr>
+          <w:rFonts w:ascii="Roboto" w:hAnsi="Roboto"/>
+        </w:rPr>
+      </w:pPr>
+    </w:p>
+    <w:p>
+      <w:pPr>
+        <w:rPr>
+          <w:rFonts w:ascii="Roboto" w:hAnsi="Roboto"/>
+        </w:rPr>
+      </w:pPr>
+      <w:r>
+        <w:rPr>
+          <w:rFonts w:ascii="Roboto" w:hAnsi="Roboto"/>
+        </w:rPr>
+        <w:t>« Bonjour, euh...</w:t>
+      </w:r>
+    </w:p>
+    <w:p>
+      <w:pPr>
+        <w:rPr>
+          <w:rFonts w:ascii="Roboto" w:hAnsi="Roboto"/>
+        </w:rPr>
+      </w:pPr>
+      <w:r>
+        <w:rPr>
+          <w:rFonts w:ascii="Roboto" w:hAnsi="Roboto"/>
+        </w:rPr>
+        <w:t xml:space="preserve">— </w:t>
+      </w:r>
+      <w:proofErr w:type="spellStart"/>
+      <w:r>
+        <w:rPr>
+          <w:rFonts w:ascii="Roboto" w:hAnsi="Roboto"/>
+        </w:rPr>
+        <w:t>Nong</w:t>
+      </w:r>
+      <w:proofErr w:type="spellEnd"/>
+      <w:r>
+        <w:rPr>
+          <w:rFonts w:ascii="Roboto" w:hAnsi="Roboto"/>
+        </w:rPr>
+        <w:t xml:space="preserve"> </w:t>
+      </w:r>
+      <w:proofErr w:type="spellStart"/>
+      <w:r>
+        <w:rPr>
+          <w:rFonts w:ascii="Roboto" w:hAnsi="Roboto"/>
+        </w:rPr>
+        <w:t>Nthan</w:t>
+      </w:r>
+      <w:proofErr w:type="spellEnd"/>
+      <w:r>
+        <w:rPr>
+          <w:rFonts w:ascii="Roboto" w:hAnsi="Roboto"/>
+        </w:rPr>
+        <w:t>, c'est ça ? » L'autre lui demanda avec un large sourire amical, ce qui la rassura un peu.</w:t>
+      </w:r>
+    </w:p>
+    <w:p>
+      <w:pPr>
+        <w:rPr>
+          <w:rFonts w:ascii="Roboto" w:hAnsi="Roboto"/>
+        </w:rPr>
+      </w:pPr>
+    </w:p>
+    <w:p>
+      <w:pPr>
+        <w:rPr>
+          <w:rFonts w:ascii="Roboto" w:hAnsi="Roboto"/>
+        </w:rPr>
+      </w:pPr>
+      <w:r>
+        <w:rPr>
+          <w:rFonts w:ascii="Roboto" w:hAnsi="Roboto"/>
+        </w:rPr>
+        <w:t>« Oui, c'est moi. » Elle répondit avec un sourire également.</w:t>
+      </w:r>
+    </w:p>
+    <w:p>
+      <w:pPr>
+        <w:rPr>
+          <w:rFonts w:ascii="Roboto" w:hAnsi="Roboto"/>
+        </w:rPr>
+      </w:pPr>
+    </w:p>
+    <w:p>
+      <w:pPr>
+        <w:rPr>
+          <w:rFonts w:ascii="Roboto" w:hAnsi="Roboto"/>
+        </w:rPr>
+      </w:pPr>
+      <w:r>
+        <w:rPr>
+          <w:rFonts w:ascii="Roboto" w:hAnsi="Roboto"/>
+        </w:rPr>
+        <w:t xml:space="preserve">« Alors, prenez vos documents et suivez-moi. </w:t>
+      </w:r>
+      <w:proofErr w:type="spellStart"/>
+      <w:r>
+        <w:rPr>
+          <w:rFonts w:ascii="Roboto" w:hAnsi="Roboto"/>
+        </w:rPr>
+        <w:t>Khun</w:t>
+      </w:r>
+      <w:proofErr w:type="spellEnd"/>
+      <w:r>
+        <w:rPr>
+          <w:rFonts w:ascii="Roboto" w:hAnsi="Roboto"/>
+        </w:rPr>
+        <w:t xml:space="preserve"> Chat a dit que si vous veniez, je devais vous emmener à son bureau. » Hanna la précéda jusqu'au bureau dont la porte était décorée de sculptures florales, puis ouvrit doucement la porte. La personne qu'elle avait rencontrée il y a quelques jours ne leva pas immédiatement les yeux pour la regarder, mais continua de lire des documents, tête baissée. Ce qui était étrange, c'étaient les lunettes transparentes qu'elle portait ; elles lui donnaient un air respectable et posé. L'image de cette personne concentrée sur son travail la fit hésiter un instant, car elle sentait le charme qui s'en dégageait.</w:t>
+      </w:r>
+    </w:p>
+    <w:p>
+      <w:pPr>
+        <w:rPr>
+          <w:rFonts w:ascii="Roboto" w:hAnsi="Roboto"/>
+        </w:rPr>
+      </w:pPr>
+    </w:p>
+    <w:p>
+      <w:pPr>
+        <w:rPr>
+          <w:rFonts w:ascii="Roboto" w:hAnsi="Roboto"/>
+        </w:rPr>
+      </w:pPr>
+      <w:r>
+        <w:rPr>
+          <w:rFonts w:ascii="Roboto" w:hAnsi="Roboto"/>
+        </w:rPr>
+        <w:t>« Vas-tu rester debout longtemps ? Tu as oublié ton cul quelque part ? » Celle qui parlait détourna son attention de la pile de documents et leva la tête pour regarder la nouvelle venue dans son uniforme d'étudiante, ce qui lui parut plutôt étrange.</w:t>
+      </w:r>
+    </w:p>
+    <w:p>
+      <w:pPr>
+        <w:rPr>
+          <w:rFonts w:ascii="Roboto" w:hAnsi="Roboto"/>
+        </w:rPr>
+      </w:pPr>
+    </w:p>
+    <w:p>
+      <w:pPr>
+        <w:rPr>
+          <w:rFonts w:ascii="Roboto" w:hAnsi="Roboto"/>
+        </w:rPr>
+      </w:pPr>
+      <w:r>
+        <w:rPr>
+          <w:rFonts w:ascii="Roboto" w:hAnsi="Roboto"/>
+        </w:rPr>
+        <w:t>« Dans ce cas, Hanna s'en va. » L'assistante s'éclipsa en voyant son patron la regarder et hocher légèrement la tête.</w:t>
+      </w:r>
+    </w:p>
+    <w:p>
+      <w:pPr>
+        <w:rPr>
+          <w:rFonts w:ascii="Roboto" w:hAnsi="Roboto"/>
+        </w:rPr>
+      </w:pPr>
+    </w:p>
+    <w:p>
+      <w:pPr>
+        <w:rPr>
+          <w:rFonts w:ascii="Roboto" w:hAnsi="Roboto"/>
+        </w:rPr>
+      </w:pPr>
+      <w:r>
+        <w:rPr>
+          <w:rFonts w:ascii="Roboto" w:hAnsi="Roboto"/>
+        </w:rPr>
+        <w:t>« On ne s'est pas vues depuis quelques jours. Alors, où sont les documents de demande de stage ? » La concernée enleva ses lunettes transparentes et se massa les tempes, fatiguée. La grande silhouette se renversa contre son fauteuil pour se reposer les yeux un moment, car elle avait dû lire des documents depuis le matin, n'ayant presque pas eu le temps de se reposer.</w:t>
+      </w:r>
+    </w:p>
+    <w:p>
+      <w:pPr>
+        <w:rPr>
+          <w:rFonts w:ascii="Roboto" w:hAnsi="Roboto"/>
+        </w:rPr>
+      </w:pPr>
+    </w:p>
+    <w:p>
+      <w:pPr>
+        <w:rPr>
+          <w:rFonts w:ascii="Roboto" w:hAnsi="Roboto"/>
+        </w:rPr>
+      </w:pPr>
+      <w:r>
+        <w:rPr>
+          <w:rFonts w:ascii="Roboto" w:hAnsi="Roboto"/>
+        </w:rPr>
+        <w:t xml:space="preserve">« Les voici. Je n'aurais jamais pensé que vous céderiez si facilement. Et le salaire ? Sera-t-il payé comme convenu ? » Les documents de stage furent tendus à celle qui était maintenant </w:t>
+      </w:r>
+      <w:proofErr w:type="gramStart"/>
+      <w:r>
+        <w:rPr>
+          <w:rFonts w:ascii="Roboto" w:hAnsi="Roboto"/>
+        </w:rPr>
+        <w:t>son patronne</w:t>
+      </w:r>
+      <w:proofErr w:type="gramEnd"/>
+      <w:r>
+        <w:rPr>
+          <w:rFonts w:ascii="Roboto" w:hAnsi="Roboto"/>
+        </w:rPr>
+        <w:t>. Celle-ci les parcourut rapidement.</w:t>
+      </w:r>
+    </w:p>
+    <w:p>
+      <w:pPr>
+        <w:rPr>
+          <w:rFonts w:ascii="Roboto" w:hAnsi="Roboto"/>
+        </w:rPr>
+      </w:pPr>
+    </w:p>
+    <w:p>
+      <w:pPr>
+        <w:rPr>
+          <w:rFonts w:ascii="Roboto" w:hAnsi="Roboto"/>
+        </w:rPr>
+      </w:pPr>
+      <w:r>
+        <w:rPr>
+          <w:rFonts w:ascii="Roboto" w:hAnsi="Roboto"/>
+        </w:rPr>
+        <w:lastRenderedPageBreak/>
+        <w:t xml:space="preserve">« Tu as du culot, toi. À peine arrivée, tu demandes déjà de l'argent. Ah, autre chose que je me demande. Quelle est ta relation avec </w:t>
+      </w:r>
+      <w:proofErr w:type="spellStart"/>
+      <w:r>
+        <w:rPr>
+          <w:rFonts w:ascii="Roboto" w:hAnsi="Roboto"/>
+        </w:rPr>
+        <w:t>Khun</w:t>
+      </w:r>
+      <w:proofErr w:type="spellEnd"/>
+      <w:r>
+        <w:rPr>
+          <w:rFonts w:ascii="Roboto" w:hAnsi="Roboto"/>
+        </w:rPr>
+        <w:t xml:space="preserve"> Yong ? La seule question que je veux vraiment savoir. Tu as dit que vous étiez amis ? Tout ce que tu as fait, c'était juste pour un ami ? C'est absurde. » S'ils étaient </w:t>
+      </w:r>
+      <w:proofErr w:type="gramStart"/>
+      <w:r>
+        <w:rPr>
+          <w:rFonts w:ascii="Roboto" w:hAnsi="Roboto"/>
+        </w:rPr>
+        <w:t>juste amis</w:t>
+      </w:r>
+      <w:proofErr w:type="gramEnd"/>
+      <w:r>
+        <w:rPr>
+          <w:rFonts w:ascii="Roboto" w:hAnsi="Roboto"/>
+        </w:rPr>
+        <w:t xml:space="preserve">, cela n'expliquait pas pourquoi elle était allée si loin. Mais s'il ne voulait vraiment pas se marier, c'était peut-être la seule méthode, car la famille de Yong était assez stricte. </w:t>
+      </w:r>
+      <w:proofErr w:type="spellStart"/>
+      <w:r>
+        <w:rPr>
+          <w:rFonts w:ascii="Roboto" w:hAnsi="Roboto"/>
+        </w:rPr>
+        <w:t>Theerachat</w:t>
+      </w:r>
+      <w:proofErr w:type="spellEnd"/>
+      <w:r>
+        <w:rPr>
+          <w:rFonts w:ascii="Roboto" w:hAnsi="Roboto"/>
+        </w:rPr>
+        <w:t xml:space="preserve"> tourna les pages une par une en hochant légèrement la tête.</w:t>
+      </w:r>
+    </w:p>
+    <w:p>
+      <w:pPr>
+        <w:rPr>
+          <w:rFonts w:ascii="Roboto" w:hAnsi="Roboto"/>
+        </w:rPr>
+      </w:pPr>
+    </w:p>
+    <w:p>
+      <w:pPr>
+        <w:rPr>
+          <w:rFonts w:ascii="Roboto" w:hAnsi="Roboto"/>
+        </w:rPr>
+      </w:pPr>
+      <w:r>
+        <w:rPr>
+          <w:rFonts w:ascii="Roboto" w:hAnsi="Roboto"/>
+        </w:rPr>
+        <w:t xml:space="preserve">« D'accord, je vais accepter ton stage. Mais attends un peu. Je n'ai pas encore tout lu en détail. Tu peux patienter ? Ou tu n'en es pas capable ? Les jeunes d'aujourd'hui n'ont aucune patience. » Les documents furent posés sur le bureau. Celle qui n'avait pas d'autre choix ne pouvait qu'attendre. </w:t>
+      </w:r>
+      <w:proofErr w:type="spellStart"/>
+      <w:r>
+        <w:rPr>
+          <w:rFonts w:ascii="Roboto" w:hAnsi="Roboto"/>
+        </w:rPr>
+        <w:t>Theerachat</w:t>
+      </w:r>
+      <w:proofErr w:type="spellEnd"/>
+      <w:r>
+        <w:rPr>
+          <w:rFonts w:ascii="Roboto" w:hAnsi="Roboto"/>
+        </w:rPr>
+        <w:t xml:space="preserve"> jeta un regard furtif à l'autre, mais ses yeux s'arrêtèrent sur sa poitrine bien visible.</w:t>
+      </w:r>
+    </w:p>
+    <w:p>
+      <w:pPr>
+        <w:rPr>
+          <w:rFonts w:ascii="Roboto" w:hAnsi="Roboto"/>
+        </w:rPr>
+      </w:pPr>
+    </w:p>
+    <w:p>
+      <w:pPr>
+        <w:rPr>
+          <w:rFonts w:ascii="Roboto" w:hAnsi="Roboto"/>
+        </w:rPr>
+      </w:pPr>
+      <w:r>
+        <w:rPr>
+          <w:rFonts w:ascii="Roboto" w:hAnsi="Roboto"/>
+        </w:rPr>
+        <w:t>« Si tu le veux, il faudra patienter.</w:t>
+      </w:r>
+    </w:p>
+    <w:p>
+      <w:pPr>
+        <w:rPr>
+          <w:rFonts w:ascii="Roboto" w:hAnsi="Roboto"/>
+        </w:rPr>
+      </w:pPr>
+      <w:r>
+        <w:rPr>
+          <w:rFonts w:ascii="Roboto" w:hAnsi="Roboto"/>
+        </w:rPr>
+        <w:t>— Ce n'est pas plutôt toi qui veux rester avec moi longtemps ? C'est pour ça que tu utilises ça comme excuse. J'ai vu que tu regardais ma poitrine. » Elle n'avait pas imaginé des choses ; pendant un instant, elle avait vraiment vu le regard de l'autre se poser sur sa poitrine.</w:t>
+      </w:r>
+    </w:p>
+    <w:p>
+      <w:pPr>
+        <w:rPr>
+          <w:rFonts w:ascii="Roboto" w:hAnsi="Roboto"/>
+        </w:rPr>
+      </w:pPr>
+    </w:p>
+    <w:p>
+      <w:pPr>
+        <w:rPr>
+          <w:rFonts w:ascii="Roboto" w:hAnsi="Roboto"/>
+        </w:rPr>
+      </w:pPr>
+      <w:r>
+        <w:rPr>
+          <w:rFonts w:ascii="Roboto" w:hAnsi="Roboto"/>
+        </w:rPr>
+        <w:t>Le petit corps marcha droit vers le bureau, s'assit sur le bord, et souleva le menton de l'autre jusqu'à ce que leurs regards se rencontrent parfaitement.</w:t>
+      </w:r>
+    </w:p>
+    <w:p>
+      <w:pPr>
+        <w:rPr>
+          <w:rFonts w:ascii="Roboto" w:hAnsi="Roboto"/>
+        </w:rPr>
+      </w:pPr>
+    </w:p>
+    <w:p>
+      <w:pPr>
+        <w:rPr>
+          <w:rFonts w:ascii="Roboto" w:hAnsi="Roboto"/>
+        </w:rPr>
+      </w:pPr>
+      <w:r>
+        <w:rPr>
+          <w:rFonts w:ascii="Roboto" w:hAnsi="Roboto"/>
+        </w:rPr>
+        <w:t>« Tu veux rester avec moi longtemps ? Ou est-ce que le fait que je t'ai enfoui mon visage [dans ta poitrine] l'autre fois t'a plu ? Tu en veux plus ?</w:t>
+      </w:r>
+    </w:p>
+    <w:p>
+      <w:pPr>
+        <w:rPr>
+          <w:rFonts w:ascii="Roboto" w:hAnsi="Roboto"/>
+        </w:rPr>
+      </w:pPr>
+      <w:r>
+        <w:rPr>
+          <w:rFonts w:ascii="Roboto" w:hAnsi="Roboto"/>
+        </w:rPr>
+        <w:t>— Nombriliste ! Qui pourrait bien être attiré par toi ? Ton lait est tourné. Si je devais le téter, j'aurais peur d'en mourir, parce que ton lait est tourné. » Chat écarta le petit poignet, puis se leva de son fauteuil de travail et se dirigea droit vers la porte.</w:t>
+      </w:r>
+    </w:p>
+    <w:p>
+      <w:pPr>
+        <w:rPr>
+          <w:rFonts w:ascii="Roboto" w:hAnsi="Roboto"/>
+        </w:rPr>
+      </w:pPr>
+    </w:p>
+    <w:p>
+      <w:pPr>
+        <w:rPr>
+          <w:rFonts w:ascii="Roboto" w:hAnsi="Roboto"/>
+        </w:rPr>
+      </w:pPr>
+      <w:r>
+        <w:rPr>
+          <w:rFonts w:ascii="Roboto" w:hAnsi="Roboto"/>
+        </w:rPr>
+        <w:t>« Mais je n'ai jamais parlé de téter. C'est toi qui penses à téter, non ?</w:t>
+      </w:r>
+    </w:p>
+    <w:p>
+      <w:pPr>
+        <w:rPr>
+          <w:rFonts w:ascii="Roboto" w:hAnsi="Roboto"/>
+        </w:rPr>
+      </w:pPr>
+      <w:r>
+        <w:rPr>
+          <w:rFonts w:ascii="Roboto" w:hAnsi="Roboto"/>
+        </w:rPr>
+        <w:t xml:space="preserve">— Qu'est-ce que tu racontes ? Je vais aux toilettes. Toi, attends ici. Si je ne te trouve pas dans le bureau à mon retour, je ne signerai pas. Je considérerai que tu n'as pas de patience. » </w:t>
+      </w:r>
+      <w:proofErr w:type="spellStart"/>
+      <w:r>
+        <w:rPr>
+          <w:rFonts w:ascii="Roboto" w:hAnsi="Roboto"/>
+        </w:rPr>
+        <w:t>Theerachat</w:t>
+      </w:r>
+      <w:proofErr w:type="spellEnd"/>
+      <w:r>
+        <w:rPr>
+          <w:rFonts w:ascii="Roboto" w:hAnsi="Roboto"/>
+        </w:rPr>
+        <w:t xml:space="preserve"> entrouvrit légèrement la porte, jeta un dernier regard à son invitée, puis disparut.</w:t>
+      </w:r>
+    </w:p>
+    <w:p>
+      <w:pPr>
+        <w:rPr>
+          <w:rFonts w:ascii="Roboto" w:hAnsi="Roboto"/>
+        </w:rPr>
+      </w:pPr>
+    </w:p>
+    <w:p>
+      <w:pPr>
+        <w:rPr>
+          <w:rFonts w:ascii="Roboto" w:hAnsi="Roboto"/>
+        </w:rPr>
+      </w:pPr>
+      <w:r>
+        <w:rPr>
+          <w:rFonts w:ascii="Roboto" w:hAnsi="Roboto"/>
+        </w:rPr>
+        <w:lastRenderedPageBreak/>
+        <w:t>« Tu parles comme si tu allais disparaître longtemps. »</w:t>
+      </w:r>
+    </w:p>
+    <w:p>
+      <w:pPr>
+        <w:rPr>
+          <w:rFonts w:ascii="Roboto" w:hAnsi="Roboto"/>
+        </w:rPr>
+      </w:pPr>
+    </w:p>
+    <w:p>
+      <w:pPr>
+        <w:rPr>
+          <w:rFonts w:ascii="Roboto" w:hAnsi="Roboto"/>
+        </w:rPr>
+      </w:pPr>
+      <w:r>
+        <w:rPr>
+          <w:rFonts w:ascii="Roboto" w:hAnsi="Roboto"/>
+        </w:rPr>
+        <w:t>3 heures plus tard</w:t>
+      </w:r>
+    </w:p>
+    <w:p>
+      <w:pPr>
+        <w:rPr>
+          <w:rFonts w:ascii="Roboto" w:hAnsi="Roboto"/>
+        </w:rPr>
+      </w:pPr>
+    </w:p>
+    <w:p>
+      <w:pPr>
+        <w:rPr>
+          <w:rFonts w:ascii="Roboto" w:hAnsi="Roboto"/>
+        </w:rPr>
+      </w:pPr>
+      <w:r>
+        <w:rPr>
+          <w:rFonts w:ascii="Roboto" w:hAnsi="Roboto"/>
+        </w:rPr>
+        <w:t>Après avoir attendu un bon moment dans le bureau, l'ombre de la propriétaire du bureau ne revenait toujours pas. Même celle qui attendait patiemment commençait à s'agiter, marchant de long en large dans la pièce depuis des heures.</w:t>
+      </w:r>
+    </w:p>
+    <w:p>
+      <w:pPr>
+        <w:rPr>
+          <w:rFonts w:ascii="Roboto" w:hAnsi="Roboto"/>
+        </w:rPr>
+      </w:pPr>
+    </w:p>
+    <w:p>
+      <w:pPr>
+        <w:rPr>
+          <w:rFonts w:ascii="Roboto" w:hAnsi="Roboto"/>
+        </w:rPr>
+      </w:pPr>
+      <w:proofErr w:type="spellStart"/>
+      <w:r>
+        <w:rPr>
+          <w:rFonts w:ascii="Roboto" w:hAnsi="Roboto"/>
+        </w:rPr>
+        <w:t>Thitinat</w:t>
+      </w:r>
+      <w:proofErr w:type="spellEnd"/>
+      <w:r>
+        <w:rPr>
+          <w:rFonts w:ascii="Roboto" w:hAnsi="Roboto"/>
+        </w:rPr>
+        <w:t xml:space="preserve"> : T'es tombée dans les toilettes ou quoi ? Tu as disparu pendant si longtemps. Quand est-ce que tu reviens ?</w:t>
+      </w:r>
+    </w:p>
+    <w:p>
+      <w:pPr>
+        <w:rPr>
+          <w:rFonts w:ascii="Roboto" w:hAnsi="Roboto"/>
+        </w:rPr>
+      </w:pPr>
+      <w:proofErr w:type="spellStart"/>
+      <w:r>
+        <w:rPr>
+          <w:rFonts w:ascii="Roboto" w:hAnsi="Roboto"/>
+        </w:rPr>
+        <w:t>Theerachat</w:t>
+      </w:r>
+      <w:proofErr w:type="spellEnd"/>
+      <w:r>
+        <w:rPr>
+          <w:rFonts w:ascii="Roboto" w:hAnsi="Roboto"/>
+        </w:rPr>
+        <w:t xml:space="preserve"> : Je ne reviens pas. Tu es toujours là ?</w:t>
+      </w:r>
+    </w:p>
+    <w:p>
+      <w:pPr>
+        <w:rPr>
+          <w:rFonts w:ascii="Roboto" w:hAnsi="Roboto"/>
+        </w:rPr>
+      </w:pPr>
+      <w:proofErr w:type="spellStart"/>
+      <w:r>
+        <w:rPr>
+          <w:rFonts w:ascii="Roboto" w:hAnsi="Roboto"/>
+        </w:rPr>
+        <w:t>Thitinat</w:t>
+      </w:r>
+      <w:proofErr w:type="spellEnd"/>
+      <w:r>
+        <w:rPr>
+          <w:rFonts w:ascii="Roboto" w:hAnsi="Roboto"/>
+        </w:rPr>
+        <w:t xml:space="preserve"> : Qu'est-ce que ça veut dire ? Tu ne reviens pas au bureau ?</w:t>
+      </w:r>
+    </w:p>
+    <w:p>
+      <w:pPr>
+        <w:rPr>
+          <w:rFonts w:ascii="Roboto" w:hAnsi="Roboto"/>
+        </w:rPr>
+      </w:pPr>
+      <w:proofErr w:type="spellStart"/>
+      <w:r>
+        <w:rPr>
+          <w:rFonts w:ascii="Roboto" w:hAnsi="Roboto"/>
+        </w:rPr>
+        <w:t>Theerachat</w:t>
+      </w:r>
+      <w:proofErr w:type="spellEnd"/>
+      <w:r>
+        <w:rPr>
+          <w:rFonts w:ascii="Roboto" w:hAnsi="Roboto"/>
+        </w:rPr>
+        <w:t xml:space="preserve"> : Je suis déjà revenue.</w:t>
+      </w:r>
+    </w:p>
+    <w:p>
+      <w:pPr>
+        <w:rPr>
+          <w:rFonts w:ascii="Roboto" w:hAnsi="Roboto"/>
+        </w:rPr>
+      </w:pPr>
+      <w:proofErr w:type="spellStart"/>
+      <w:r>
+        <w:rPr>
+          <w:rFonts w:ascii="Roboto" w:hAnsi="Roboto"/>
+        </w:rPr>
+        <w:t>Thitinat</w:t>
+      </w:r>
+      <w:proofErr w:type="spellEnd"/>
+      <w:r>
+        <w:rPr>
+          <w:rFonts w:ascii="Roboto" w:hAnsi="Roboto"/>
+        </w:rPr>
+        <w:t xml:space="preserve"> : Mais tu as dit que tu allais juste aux toilettes.</w:t>
+      </w:r>
+    </w:p>
+    <w:p>
+      <w:pPr>
+        <w:rPr>
+          <w:rFonts w:ascii="Roboto" w:hAnsi="Roboto"/>
+        </w:rPr>
+      </w:pPr>
+      <w:proofErr w:type="spellStart"/>
+      <w:r>
+        <w:rPr>
+          <w:rFonts w:ascii="Roboto" w:hAnsi="Roboto"/>
+        </w:rPr>
+        <w:t>Theerachat</w:t>
+      </w:r>
+      <w:proofErr w:type="spellEnd"/>
+      <w:r>
+        <w:rPr>
+          <w:rFonts w:ascii="Roboto" w:hAnsi="Roboto"/>
+        </w:rPr>
+        <w:t xml:space="preserve"> : Je n'ai pas dit quelles toilettes. Je suis rentrée chez moi.</w:t>
+      </w:r>
+    </w:p>
+    <w:p>
+      <w:pPr>
+        <w:rPr>
+          <w:rFonts w:ascii="Roboto" w:hAnsi="Roboto"/>
+        </w:rPr>
+      </w:pPr>
+      <w:proofErr w:type="spellStart"/>
+      <w:r>
+        <w:rPr>
+          <w:rFonts w:ascii="Roboto" w:hAnsi="Roboto"/>
+        </w:rPr>
+        <w:t>Thitinat</w:t>
+      </w:r>
+      <w:proofErr w:type="spellEnd"/>
+      <w:r>
+        <w:rPr>
+          <w:rFonts w:ascii="Roboto" w:hAnsi="Roboto"/>
+        </w:rPr>
+        <w:t xml:space="preserve"> : Et tu vas revenir ?</w:t>
+      </w:r>
+    </w:p>
+    <w:p>
+      <w:pPr>
+        <w:rPr>
+          <w:rFonts w:ascii="Roboto" w:hAnsi="Roboto"/>
+        </w:rPr>
+      </w:pPr>
+      <w:proofErr w:type="spellStart"/>
+      <w:r>
+        <w:rPr>
+          <w:rFonts w:ascii="Roboto" w:hAnsi="Roboto"/>
+        </w:rPr>
+        <w:t>Theerachat</w:t>
+      </w:r>
+      <w:proofErr w:type="spellEnd"/>
+      <w:r>
+        <w:rPr>
+          <w:rFonts w:ascii="Roboto" w:hAnsi="Roboto"/>
+        </w:rPr>
+        <w:t xml:space="preserve"> : [Lu)</w:t>
+      </w:r>
+    </w:p>
+    <w:p>
+      <w:pPr>
+        <w:rPr>
+          <w:rFonts w:ascii="Roboto" w:hAnsi="Roboto"/>
+        </w:rPr>
+      </w:pPr>
+    </w:p>
+    <w:p>
+      <w:pPr>
+        <w:rPr>
+          <w:rFonts w:ascii="Roboto" w:hAnsi="Roboto"/>
+        </w:rPr>
+      </w:pPr>
+      <w:r>
+        <w:rPr>
+          <w:rFonts w:ascii="Roboto" w:hAnsi="Roboto"/>
+        </w:rPr>
+        <w:t xml:space="preserve">« Elle ne va vraiment pas revenir, c'est ça ? » demanda-t-elle en voyant que l'autre avait seulement lu le message sans répondre. Finalement, elle décida de sortir pour demander à l'assistante qu'elle avait </w:t>
+      </w:r>
+      <w:proofErr w:type="spellStart"/>
+      <w:r>
+        <w:rPr>
+          <w:rFonts w:ascii="Roboto" w:hAnsi="Roboto"/>
+        </w:rPr>
+        <w:t>rencontrée</w:t>
+      </w:r>
+      <w:proofErr w:type="spellEnd"/>
+      <w:r>
+        <w:rPr>
+          <w:rFonts w:ascii="Roboto" w:hAnsi="Roboto"/>
+        </w:rPr>
+        <w:t xml:space="preserve"> ce matin.</w:t>
+      </w:r>
+    </w:p>
+    <w:p>
+      <w:pPr>
+        <w:rPr>
+          <w:rFonts w:ascii="Roboto" w:hAnsi="Roboto"/>
+        </w:rPr>
+      </w:pPr>
+    </w:p>
+    <w:p>
+      <w:pPr>
+        <w:rPr>
+          <w:rFonts w:ascii="Roboto" w:hAnsi="Roboto"/>
+        </w:rPr>
+      </w:pPr>
+      <w:r>
+        <w:rPr>
+          <w:rFonts w:ascii="Roboto" w:hAnsi="Roboto"/>
+        </w:rPr>
+        <w:t>« Ah, tu es réveillée ? » demanda celle-ci d'une voix plate, avec un petit sourire.</w:t>
+      </w:r>
+    </w:p>
+    <w:p>
+      <w:pPr>
+        <w:rPr>
+          <w:rFonts w:ascii="Roboto" w:hAnsi="Roboto"/>
+        </w:rPr>
+      </w:pPr>
+      <w:r>
+        <w:rPr>
+          <w:rFonts w:ascii="Roboto" w:hAnsi="Roboto"/>
+        </w:rPr>
+        <w:t>« Pardon ? Je n'ai pas dormi.</w:t>
+      </w:r>
+    </w:p>
+    <w:p>
+      <w:pPr>
+        <w:rPr>
+          <w:rFonts w:ascii="Roboto" w:hAnsi="Roboto"/>
+        </w:rPr>
+      </w:pPr>
+      <w:r>
+        <w:rPr>
+          <w:rFonts w:ascii="Roboto" w:hAnsi="Roboto"/>
+        </w:rPr>
+        <w:t xml:space="preserve">— Vraiment ? Mais </w:t>
+      </w:r>
+      <w:proofErr w:type="spellStart"/>
+      <w:r>
+        <w:rPr>
+          <w:rFonts w:ascii="Roboto" w:hAnsi="Roboto"/>
+        </w:rPr>
+        <w:t>Khun</w:t>
+      </w:r>
+      <w:proofErr w:type="spellEnd"/>
+      <w:r>
+        <w:rPr>
+          <w:rFonts w:ascii="Roboto" w:hAnsi="Roboto"/>
+        </w:rPr>
+        <w:t xml:space="preserve"> Chat a dit que tu dormais et qu'il ne fallait pas te déranger. Et voici tes documents de stage. </w:t>
+      </w:r>
+      <w:proofErr w:type="spellStart"/>
+      <w:r>
+        <w:rPr>
+          <w:rFonts w:ascii="Roboto" w:hAnsi="Roboto"/>
+        </w:rPr>
+        <w:t>Khun</w:t>
+      </w:r>
+      <w:proofErr w:type="spellEnd"/>
+      <w:r>
+        <w:rPr>
+          <w:rFonts w:ascii="Roboto" w:hAnsi="Roboto"/>
+        </w:rPr>
+        <w:t xml:space="preserve"> Chat les a signés. C'est réglé. À bientôt. » Elle sourit à </w:t>
+      </w:r>
+      <w:proofErr w:type="spellStart"/>
+      <w:r>
+        <w:rPr>
+          <w:rFonts w:ascii="Roboto" w:hAnsi="Roboto"/>
+        </w:rPr>
+        <w:t>Thitinat</w:t>
+      </w:r>
+      <w:proofErr w:type="spellEnd"/>
+      <w:r>
+        <w:rPr>
+          <w:rFonts w:ascii="Roboto" w:hAnsi="Roboto"/>
+        </w:rPr>
+        <w:t>, qui avait l'air un peu contrariée. Celle-ci hocha légèrement la tête et prit congé. Le petit corps marcha lourdement, énervé, vers l'ascenseur et appuya sur les boutons avec force.</w:t>
+      </w:r>
+    </w:p>
+    <w:p>
+      <w:pPr>
+        <w:rPr>
+          <w:rFonts w:ascii="Roboto" w:hAnsi="Roboto"/>
+        </w:rPr>
+      </w:pPr>
+    </w:p>
+    <w:p>
+      <w:pPr>
+        <w:rPr>
+          <w:rFonts w:ascii="Roboto" w:hAnsi="Roboto"/>
+        </w:rPr>
+      </w:pPr>
+      <w:r>
+        <w:rPr>
+          <w:rFonts w:ascii="Roboto" w:hAnsi="Roboto"/>
+        </w:rPr>
+        <w:t>« La prochaine fois qu'on se voit, je me vengerai, c'est sûr. »</w:t>
       </w:r>
     </w:p>
     <w:p>

</xml_diff>